<commit_message>
finish h1 in jhu biostats bootcamp 1 from coursera
</commit_message>
<xml_diff>
--- a/Stats/Coursera/JHU/biostats_bootcamp_1/hw1.docx
+++ b/Stats/Coursera/JHU/biostats_bootcamp_1/hw1.docx
@@ -717,7 +717,7 @@
         </w:rPr>
         <w:drawing>
           <wp:inline distT="0" distB="0" distL="0" distR="0" wp14:anchorId="751BC96B" wp14:editId="312D8064">
-            <wp:extent cx="1352550" cy="247650"/>
+            <wp:extent cx="1057275" cy="193586"/>
             <wp:effectExtent l="0" t="0" r="0" b="0"/>
             <wp:docPr id="9" name="Picture 9"/>
             <wp:cNvGraphicFramePr>
@@ -739,7 +739,7 @@
                   <pic:spPr>
                     <a:xfrm>
                       <a:off x="0" y="0"/>
-                      <a:ext cx="1352550" cy="247650"/>
+                      <a:ext cx="1071214" cy="196138"/>
                     </a:xfrm>
                     <a:prstGeom prst="rect">
                       <a:avLst/>
@@ -761,7 +761,13 @@
         <w:t xml:space="preserve"> </w:t>
       </w:r>
       <w:r>
-        <w:t>.7 - .1 = .6 = 60%</w:t>
+        <w:t xml:space="preserve">.7 - .1 = .6 </w:t>
+      </w:r>
+      <w:r>
+        <w:rPr>
+          <w:b/>
+        </w:rPr>
+        <w:t>= 60%</w:t>
       </w:r>
     </w:p>
     <w:p>
@@ -1159,13 +1165,22 @@
         <w:ind w:left="720"/>
       </w:pPr>
       <w:r>
+        <w:t xml:space="preserve">Derivative/integral of e^-x/10 = -e^(-x/10) </w:t>
+      </w:r>
+      <w:r>
+        <w:sym w:font="Wingdings" w:char="F0E8"/>
+      </w:r>
+      <w:r>
+        <w:t xml:space="preserve"> </w:t>
+      </w:r>
+      <w:r>
         <w:rPr>
           <w:noProof/>
         </w:rPr>
         <w:drawing>
           <wp:inline distT="0" distB="0" distL="0" distR="0" wp14:anchorId="0E10BD17" wp14:editId="7F644CB4">
-            <wp:extent cx="3600450" cy="266700"/>
-            <wp:effectExtent l="0" t="0" r="0" b="0"/>
+            <wp:extent cx="2723190" cy="201718"/>
+            <wp:effectExtent l="0" t="0" r="1270" b="8255"/>
             <wp:docPr id="30" name="Picture 30"/>
             <wp:cNvGraphicFramePr>
               <a:graphicFrameLocks xmlns:a="http://schemas.openxmlformats.org/drawingml/2006/main" noChangeAspect="1"/>
@@ -1185,7 +1200,7 @@
                   <pic:spPr bwMode="auto">
                     <a:xfrm>
                       <a:off x="0" y="0"/>
-                      <a:ext cx="3600450" cy="266700"/>
+                      <a:ext cx="2787369" cy="206472"/>
                     </a:xfrm>
                     <a:prstGeom prst="rect">
                       <a:avLst/>
@@ -1209,19 +1224,43 @@
     <w:p>
       <w:pPr>
         <w:pStyle w:val="ListBullet"/>
-        <w:numPr>
-          <w:ilvl w:val="0"/>
-          <w:numId w:val="0"/>
-        </w:numPr>
-        <w:ind w:left="360"/>
-      </w:pPr>
-    </w:p>
-    <w:p>
-      <w:pPr>
-        <w:pStyle w:val="ListBullet"/>
-      </w:pPr>
-      <w:r>
-        <w:t xml:space="preserve">Suppose h is a real valued function such that h≥0 and </w:t>
+        <w:tabs>
+          <w:tab w:val="clear" w:pos="360"/>
+          <w:tab w:val="num" w:pos="1080"/>
+        </w:tabs>
+        <w:ind w:left="1080"/>
+      </w:pPr>
+      <w:r>
+        <w:t xml:space="preserve">Multiply </w:t>
+      </w:r>
+      <w:r>
+        <w:t>by 100 for %</w:t>
+      </w:r>
+    </w:p>
+    <w:p>
+      <w:pPr>
+        <w:pStyle w:val="ListBullet"/>
+      </w:pPr>
+      <w:r>
+        <w:t xml:space="preserve">Suppose </w:t>
+      </w:r>
+      <w:r>
+        <w:rPr>
+          <w:b/>
+        </w:rPr>
+        <w:t>h</w:t>
+      </w:r>
+      <w:r>
+        <w:t xml:space="preserve"> is a </w:t>
+      </w:r>
+      <w:r>
+        <w:rPr>
+          <w:b/>
+        </w:rPr>
+        <w:t>real valued</w:t>
+      </w:r>
+      <w:r>
+        <w:t xml:space="preserve"> function such that h≥0 and </w:t>
       </w:r>
       <w:r>
         <w:rPr>
@@ -1268,10 +1307,7 @@
       </w:r>
       <w:proofErr w:type="spellStart"/>
       <w:r>
-        <w:t>c</w:t>
-      </w:r>
-      <w:r>
-        <w:t>h</w:t>
+        <w:t>ch</w:t>
       </w:r>
       <w:proofErr w:type="spellEnd"/>
       <w:r>
@@ -1329,7 +1365,45 @@
         <w:sym w:font="Wingdings" w:char="F0E8"/>
       </w:r>
       <w:r>
-        <w:t xml:space="preserve"> b/c the integral of h(x)*c over all #’s must = 1</w:t>
+        <w:t xml:space="preserve"> b/c </w:t>
+      </w:r>
+      <w:r>
+        <w:rPr>
+          <w:i/>
+        </w:rPr>
+        <w:t>int</w:t>
+      </w:r>
+      <w:r>
+        <w:rPr>
+          <w:i/>
+        </w:rPr>
+        <w:t>egral of h(x)</w:t>
+      </w:r>
+      <w:proofErr w:type="spellStart"/>
+      <w:r>
+        <w:rPr>
+          <w:i/>
+        </w:rPr>
+        <w:t>c over</w:t>
+      </w:r>
+      <w:proofErr w:type="spellEnd"/>
+      <w:r>
+        <w:rPr>
+          <w:i/>
+        </w:rPr>
+        <w:t xml:space="preserve"> all real #’s </w:t>
+      </w:r>
+      <w:r>
+        <w:rPr>
+          <w:i/>
+        </w:rPr>
+        <w:t>must = 1</w:t>
+      </w:r>
+      <w:r>
+        <w:rPr>
+          <w:i/>
+        </w:rPr>
+        <w:t xml:space="preserve"> </w:t>
       </w:r>
     </w:p>
     <w:p>
@@ -1343,12 +1417,28 @@
       </w:pPr>
       <w:r>
         <w:rPr>
+          <w:i/>
+        </w:rPr>
+        <w:t>Something &lt; 1 multiplied by its inverse = 1</w:t>
+      </w:r>
+    </w:p>
+    <w:p>
+      <w:pPr>
+        <w:pStyle w:val="ListBullet"/>
+        <w:tabs>
+          <w:tab w:val="clear" w:pos="360"/>
+          <w:tab w:val="num" w:pos="720"/>
+        </w:tabs>
+        <w:ind w:left="720"/>
+      </w:pPr>
+      <w:r>
+        <w:rPr>
           <w:noProof/>
         </w:rPr>
         <w:drawing>
           <wp:inline distT="0" distB="0" distL="0" distR="0" wp14:anchorId="149370D4" wp14:editId="350C72B7">
-            <wp:extent cx="2238375" cy="276225"/>
-            <wp:effectExtent l="0" t="0" r="9525" b="9525"/>
+            <wp:extent cx="1847850" cy="228033"/>
+            <wp:effectExtent l="0" t="0" r="0" b="635"/>
             <wp:docPr id="11" name="Picture 11"/>
             <wp:cNvGraphicFramePr>
               <a:graphicFrameLocks xmlns:a="http://schemas.openxmlformats.org/drawingml/2006/main" noChangeAspect="1"/>
@@ -1369,7 +1459,7 @@
                   <pic:spPr>
                     <a:xfrm>
                       <a:off x="0" y="0"/>
-                      <a:ext cx="2238375" cy="276225"/>
+                      <a:ext cx="1882867" cy="232354"/>
                     </a:xfrm>
                     <a:prstGeom prst="rect">
                       <a:avLst/>
@@ -1447,13 +1537,7 @@
       </w:r>
       <w:proofErr w:type="spellEnd"/>
       <w:r>
-        <w:t>=1,2,…. What is the probability of</w:t>
-      </w:r>
-      <w:r>
-        <w:t xml:space="preserve"> getting infected after 3+ </w:t>
-      </w:r>
-      <w:r>
-        <w:t>interactions expressed as to the nearest integer percentage? (That is, no decimal places.)</w:t>
+        <w:t>=1,2,…. What is the probability of getting infected after 3+ interactions expressed as to the nearest integer percentage? (no decimal places.)</w:t>
       </w:r>
     </w:p>
     <w:p>
@@ -1474,7 +1558,56 @@
           <w:b/>
           <w:bdr w:val="none" w:sz="0" w:space="0" w:color="auto" w:frame="1"/>
         </w:rPr>
-        <w:t xml:space="preserve">P(X &gt;= 3) = 1 – P(2) –P(1) </w:t>
+        <w:t xml:space="preserve">P(X &gt;= 3) = </w:t>
+      </w:r>
+      <w:r>
+        <w:rPr>
+          <w:b/>
+          <w:bdr w:val="none" w:sz="0" w:space="0" w:color="auto" w:frame="1"/>
+        </w:rPr>
+        <w:t>1 – P(</w:t>
+      </w:r>
+      <w:r>
+        <w:rPr>
+          <w:b/>
+          <w:bdr w:val="none" w:sz="0" w:space="0" w:color="auto" w:frame="1"/>
+        </w:rPr>
+        <w:t xml:space="preserve">not &gt;= 3) </w:t>
+      </w:r>
+      <w:r>
+        <w:rPr>
+          <w:b/>
+          <w:bdr w:val="none" w:sz="0" w:space="0" w:color="auto" w:frame="1"/>
+        </w:rPr>
+        <w:sym w:font="Wingdings" w:char="F0E8"/>
+      </w:r>
+      <w:r>
+        <w:rPr>
+          <w:b/>
+          <w:bdr w:val="none" w:sz="0" w:space="0" w:color="auto" w:frame="1"/>
+        </w:rPr>
+        <w:t xml:space="preserve"> </w:t>
+      </w:r>
+      <w:r>
+        <w:rPr>
+          <w:b/>
+          <w:bdr w:val="none" w:sz="0" w:space="0" w:color="auto" w:frame="1"/>
+        </w:rPr>
+        <w:t>1 – P(2) –</w:t>
+      </w:r>
+      <w:r>
+        <w:rPr>
+          <w:b/>
+          <w:bdr w:val="none" w:sz="0" w:space="0" w:color="auto" w:frame="1"/>
+        </w:rPr>
+        <w:t xml:space="preserve"> </w:t>
+      </w:r>
+      <w:r>
+        <w:rPr>
+          <w:b/>
+          <w:bdr w:val="none" w:sz="0" w:space="0" w:color="auto" w:frame="1"/>
+        </w:rPr>
+        <w:t xml:space="preserve">P(1) </w:t>
       </w:r>
       <w:r>
         <w:rPr>
@@ -1513,7 +1646,25 @@
         <w:pStyle w:val="ListBullet"/>
       </w:pPr>
       <w:r>
-        <w:t xml:space="preserve">Consider a geometric random variable, X which has mass function </w:t>
+        <w:t xml:space="preserve">Consider a </w:t>
+      </w:r>
+      <w:r>
+        <w:rPr>
+          <w:b/>
+        </w:rPr>
+        <w:t>geometric random variable</w:t>
+      </w:r>
+      <w:r>
+        <w:t xml:space="preserve">, X which has </w:t>
+      </w:r>
+      <w:r>
+        <w:rPr>
+          <w:b/>
+        </w:rPr>
+        <w:t>mass function</w:t>
+      </w:r>
+      <w:r>
+        <w:t xml:space="preserve"> </w:t>
       </w:r>
       <w:r>
         <w:rPr>
@@ -1581,7 +1732,13 @@
         <w:rPr>
           <w:b/>
         </w:rPr>
-        <w:t xml:space="preserve">Integrate the function from </w:t>
+        <w:t>Sum</w:t>
+      </w:r>
+      <w:r>
+        <w:rPr>
+          <w:b/>
+        </w:rPr>
+        <w:t xml:space="preserve"> the function from </w:t>
       </w:r>
       <w:r>
         <w:rPr>
@@ -1601,19 +1758,12 @@
         </w:rPr>
         <w:t xml:space="preserve"> </w:t>
       </w:r>
-    </w:p>
-    <w:p>
-      <w:pPr>
-        <w:pStyle w:val="ListBullet"/>
-        <w:tabs>
-          <w:tab w:val="clear" w:pos="360"/>
-          <w:tab w:val="num" w:pos="720"/>
-        </w:tabs>
-        <w:ind w:left="720"/>
-        <w:rPr>
-          <w:b/>
-        </w:rPr>
-      </w:pPr>
+      <w:r>
+        <w:rPr>
+          <w:b/>
+        </w:rPr>
+        <w:t xml:space="preserve"> </w:t>
+      </w:r>
       <w:r>
         <w:rPr>
           <w:noProof/>
@@ -1676,12 +1826,30 @@
       </w:pPr>
       <w:r>
         <w:rPr>
+          <w:b/>
+        </w:rPr>
+        <w:t xml:space="preserve">Factor </w:t>
+      </w:r>
+      <w:r>
+        <w:rPr>
+          <w:b/>
+        </w:rPr>
+        <w:t xml:space="preserve">out a (1-p)^5 == </w:t>
+      </w:r>
+      <w:r>
+        <w:rPr>
+          <w:b/>
+        </w:rPr>
+        <w:t>subtract 5 from the formula w/in the sum</w:t>
+      </w:r>
+      <w:r>
+        <w:rPr>
           <w:noProof/>
         </w:rPr>
         <w:drawing>
           <wp:inline distT="0" distB="0" distL="0" distR="0" wp14:anchorId="0C66D6AE" wp14:editId="604686EF">
-            <wp:extent cx="4743285" cy="285750"/>
-            <wp:effectExtent l="0" t="0" r="635" b="0"/>
+            <wp:extent cx="1466470" cy="202738"/>
+            <wp:effectExtent l="0" t="0" r="635" b="6985"/>
             <wp:docPr id="13" name="Picture 13"/>
             <wp:cNvGraphicFramePr>
               <a:graphicFrameLocks xmlns:a="http://schemas.openxmlformats.org/drawingml/2006/main" noChangeAspect="1"/>
@@ -1695,13 +1863,13 @@
                   </pic:nvPicPr>
                   <pic:blipFill rotWithShape="1">
                     <a:blip r:embed="rId16"/>
-                    <a:srcRect l="38462"/>
+                    <a:srcRect l="38462" r="34719" b="-10"/>
                     <a:stretch/>
                   </pic:blipFill>
                   <pic:spPr bwMode="auto">
                     <a:xfrm>
                       <a:off x="0" y="0"/>
-                      <a:ext cx="4776632" cy="287759"/>
+                      <a:ext cx="1493090" cy="206418"/>
                     </a:xfrm>
                     <a:prstGeom prst="rect">
                       <a:avLst/>
@@ -1725,6 +1893,72 @@
     <w:p>
       <w:pPr>
         <w:pStyle w:val="ListBullet"/>
+        <w:tabs>
+          <w:tab w:val="clear" w:pos="360"/>
+          <w:tab w:val="num" w:pos="720"/>
+        </w:tabs>
+        <w:ind w:left="720"/>
+        <w:rPr>
+          <w:b/>
+        </w:rPr>
+      </w:pPr>
+      <w:r>
+        <w:rPr>
+          <w:b/>
+        </w:rPr>
+        <w:t>Subtract 5 from the exponent + the lower bound of the sum</w:t>
+      </w:r>
+      <w:r>
+        <w:rPr>
+          <w:noProof/>
+        </w:rPr>
+        <w:drawing>
+          <wp:inline distT="0" distB="0" distL="0" distR="0" wp14:anchorId="469F861F" wp14:editId="70E92C0D">
+            <wp:extent cx="1962150" cy="220343"/>
+            <wp:effectExtent l="0" t="0" r="0" b="8890"/>
+            <wp:docPr id="5" name="Picture 5"/>
+            <wp:cNvGraphicFramePr>
+              <a:graphicFrameLocks xmlns:a="http://schemas.openxmlformats.org/drawingml/2006/main" noChangeAspect="1"/>
+            </wp:cNvGraphicFramePr>
+            <a:graphic xmlns:a="http://schemas.openxmlformats.org/drawingml/2006/main">
+              <a:graphicData uri="http://schemas.openxmlformats.org/drawingml/2006/picture">
+                <pic:pic xmlns:pic="http://schemas.openxmlformats.org/drawingml/2006/picture">
+                  <pic:nvPicPr>
+                    <pic:cNvPr id="1" name=""/>
+                    <pic:cNvPicPr/>
+                  </pic:nvPicPr>
+                  <pic:blipFill rotWithShape="1">
+                    <a:blip r:embed="rId16"/>
+                    <a:srcRect l="64786" t="-6667" b="-1"/>
+                    <a:stretch/>
+                  </pic:blipFill>
+                  <pic:spPr bwMode="auto">
+                    <a:xfrm>
+                      <a:off x="0" y="0"/>
+                      <a:ext cx="2129108" cy="239092"/>
+                    </a:xfrm>
+                    <a:prstGeom prst="rect">
+                      <a:avLst/>
+                    </a:prstGeom>
+                    <a:ln>
+                      <a:noFill/>
+                    </a:ln>
+                    <a:extLst>
+                      <a:ext uri="{53640926-AAD7-44D8-BBD7-CCE9431645EC}">
+                        <a14:shadowObscured xmlns:a14="http://schemas.microsoft.com/office/drawing/2010/main"/>
+                      </a:ext>
+                    </a:extLst>
+                  </pic:spPr>
+                </pic:pic>
+              </a:graphicData>
+            </a:graphic>
+          </wp:inline>
+        </w:drawing>
+      </w:r>
+    </w:p>
+    <w:p>
+      <w:pPr>
+        <w:pStyle w:val="ListBullet"/>
         <w:numPr>
           <w:ilvl w:val="0"/>
           <w:numId w:val="0"/>
@@ -1743,34 +1977,49 @@
         <w:rPr>
           <w:b/>
         </w:rPr>
-        <w:t>g(x)=πf1(x)+(1−π)f2(x)</w:t>
-      </w:r>
-      <w:r>
-        <w:t xml:space="preserve"> where f1 and f2 are densities </w:t>
-      </w:r>
-      <w:r>
-        <w:t>W/</w:t>
-      </w:r>
-      <w:r>
-        <w:t xml:space="preserve"> means μ1 and μ2 </w:t>
-      </w:r>
-      <w:r>
+        <w:t>g(x)=πf1(x)</w:t>
+      </w:r>
+      <w:r>
+        <w:rPr>
+          <w:b/>
+        </w:rPr>
+        <w:t xml:space="preserve"> </w:t>
+      </w:r>
+      <w:r>
+        <w:rPr>
+          <w:b/>
+        </w:rPr>
         <w:t>+</w:t>
       </w:r>
       <w:r>
-        <w:t xml:space="preserve"> associated variances σ</w:t>
-      </w:r>
-      <w:r>
-        <w:t>1^2</w:t>
-      </w:r>
-      <w:r>
-        <w:t xml:space="preserve"> and σ2</w:t>
-      </w:r>
-      <w:r>
-        <w:t>^</w:t>
-      </w:r>
-      <w:r>
-        <w:t>2, respectively. Here 0≤π≤1. Note that g is a valid density. What is E[X2] where X is a random variable having density g?</w:t>
+        <w:rPr>
+          <w:b/>
+        </w:rPr>
+        <w:t xml:space="preserve"> </w:t>
+      </w:r>
+      <w:r>
+        <w:rPr>
+          <w:b/>
+        </w:rPr>
+        <w:t>(1−π)f2(x)</w:t>
+      </w:r>
+      <w:r>
+        <w:t xml:space="preserve"> where f1 and f2 </w:t>
+      </w:r>
+      <w:r>
+        <w:t>= densities w</w:t>
+      </w:r>
+      <w:r>
+        <w:t xml:space="preserve">/ means μ1 and μ2 + associated variances σ1^2 and σ2^2, respectively. Here 0≤π≤1. Note that </w:t>
+      </w:r>
+      <w:r>
+        <w:rPr>
+          <w:i/>
+        </w:rPr>
+        <w:t>g is a valid density</w:t>
+      </w:r>
+      <w:r>
+        <w:t>. What is E[X2] where X is a random variable having density g?</w:t>
       </w:r>
     </w:p>
     <w:p>
@@ -1980,55 +2229,20 @@
         <w:pStyle w:val="ListBullet"/>
       </w:pPr>
       <w:r>
-        <w:t>Suppose that a density is of the form (k+1)</w:t>
-      </w:r>
-      <w:proofErr w:type="spellStart"/>
-      <w:r>
-        <w:t>xk</w:t>
-      </w:r>
-      <w:proofErr w:type="spellEnd"/>
-      <w:r>
-        <w:t xml:space="preserve"> for some constant k&gt;1 and 0≤x≤1. What is E[Xn] where n is an integer and X is a random variable from this density?</w:t>
-      </w:r>
-    </w:p>
-    <w:p>
-      <w:pPr>
-        <w:pStyle w:val="ListBullet"/>
-      </w:pPr>
-      <w:r>
-        <w:t>k+1k+n+1</w:t>
-      </w:r>
-    </w:p>
-    <w:p>
-      <w:pPr>
-        <w:pStyle w:val="ListBullet"/>
-      </w:pPr>
-      <w:r>
-        <w:t>k+1k+n+2</w:t>
-      </w:r>
-    </w:p>
-    <w:p>
-      <w:pPr>
-        <w:pStyle w:val="ListBullet"/>
-      </w:pPr>
-      <w:r>
-        <w:rPr>
-          <w:strike/>
-        </w:rPr>
-        <w:t>k+1k+n−1</w:t>
-      </w:r>
-      <w:r>
-        <w:t xml:space="preserve"> </w:t>
+        <w:t>Suppose a density is of th</w:t>
+      </w:r>
+      <w:r>
+        <w:t xml:space="preserve">e form </w:t>
       </w:r>
       <w:r>
         <w:rPr>
           <w:noProof/>
         </w:rPr>
         <w:drawing>
-          <wp:inline distT="0" distB="0" distL="0" distR="0" wp14:anchorId="46DF9093" wp14:editId="10524BBC">
-            <wp:extent cx="495300" cy="314325"/>
-            <wp:effectExtent l="0" t="0" r="0" b="9525"/>
-            <wp:docPr id="6" name="Picture 6"/>
+          <wp:inline distT="0" distB="0" distL="0" distR="0" wp14:anchorId="202FC928" wp14:editId="3BB1D373">
+            <wp:extent cx="685800" cy="209550"/>
+            <wp:effectExtent l="0" t="0" r="0" b="0"/>
+            <wp:docPr id="32" name="Picture 32"/>
             <wp:cNvGraphicFramePr>
               <a:graphicFrameLocks xmlns:a="http://schemas.openxmlformats.org/drawingml/2006/main" noChangeAspect="1"/>
             </wp:cNvGraphicFramePr>
@@ -2048,7 +2262,7 @@
                   <pic:spPr>
                     <a:xfrm>
                       <a:off x="0" y="0"/>
-                      <a:ext cx="495300" cy="314325"/>
+                      <a:ext cx="685800" cy="209550"/>
                     </a:xfrm>
                     <a:prstGeom prst="rect">
                       <a:avLst/>
@@ -2060,104 +2274,27 @@
           </wp:inline>
         </w:drawing>
       </w:r>
-    </w:p>
-    <w:p>
-      <w:pPr>
-        <w:pStyle w:val="ListBullet"/>
-        <w:rPr>
-          <w:b/>
-          <w:strike/>
-        </w:rPr>
-      </w:pPr>
-      <w:proofErr w:type="spellStart"/>
-      <w:r>
-        <w:rPr>
-          <w:b/>
-          <w:strike/>
-        </w:rPr>
-        <w:t>kk+n</w:t>
-      </w:r>
-      <w:proofErr w:type="spellEnd"/>
-    </w:p>
-    <w:p>
-      <w:pPr>
-        <w:pStyle w:val="ListBullet"/>
-        <w:numPr>
-          <w:ilvl w:val="0"/>
-          <w:numId w:val="0"/>
-        </w:numPr>
-        <w:ind w:left="360"/>
-      </w:pPr>
-    </w:p>
-    <w:p>
-      <w:pPr>
-        <w:pStyle w:val="ListBullet"/>
-      </w:pPr>
-      <w:r>
-        <w:t>You are playing a game with a friend where you flip a coin and if it comes up heads you give her two dollars and if it comes up tails she gives you one dollar. You play the game ten times. What is the expected total earnings for you?</w:t>
-      </w:r>
-    </w:p>
-    <w:p>
-      <w:pPr>
-        <w:pStyle w:val="ListBullet"/>
-        <w:tabs>
-          <w:tab w:val="clear" w:pos="360"/>
-          <w:tab w:val="num" w:pos="720"/>
-        </w:tabs>
-        <w:ind w:left="720"/>
-        <w:rPr>
-          <w:b/>
-        </w:rPr>
-      </w:pPr>
-      <w:r>
-        <w:t xml:space="preserve">P(H)*winning/loss + P(T)*winnings/loss = P(H)*-2 + P(T)*1 = P(T) – 2P(H) = ½ - 2*(½) </w:t>
-      </w:r>
-      <w:r>
-        <w:sym w:font="Wingdings" w:char="F0E0"/>
-      </w:r>
-      <w:r>
-        <w:t xml:space="preserve"> 10(</w:t>
-      </w:r>
-      <w:r>
-        <w:t>½ - 2*(½)</w:t>
-      </w:r>
-      <w:r>
-        <w:t xml:space="preserve">) = 10(-½) = -5 </w:t>
-      </w:r>
-      <w:r>
-        <w:sym w:font="Wingdings" w:char="F0E8"/>
-      </w:r>
       <w:r>
         <w:t xml:space="preserve"> </w:t>
       </w:r>
       <w:r>
-        <w:rPr>
-          <w:b/>
-        </w:rPr>
-        <w:t>Loss of five dollars</w:t>
-      </w:r>
-    </w:p>
-    <w:p>
-      <w:pPr>
-        <w:pStyle w:val="ListBullet"/>
-        <w:tabs>
-          <w:tab w:val="clear" w:pos="360"/>
-          <w:tab w:val="num" w:pos="720"/>
-        </w:tabs>
-        <w:ind w:left="720"/>
-        <w:rPr>
-          <w:b/>
-        </w:rPr>
-      </w:pPr>
+        <w:t>for some constant k&gt;1 and</w:t>
+      </w:r>
+      <w:r>
+        <w:t xml:space="preserve"> that</w:t>
+      </w:r>
+      <w:r>
+        <w:t xml:space="preserve"> 0≤x≤1. What is </w:t>
+      </w:r>
       <w:r>
         <w:rPr>
           <w:noProof/>
         </w:rPr>
         <w:drawing>
-          <wp:inline distT="0" distB="0" distL="0" distR="0" wp14:anchorId="793AFD9A" wp14:editId="14BF92F2">
-            <wp:extent cx="4095750" cy="257175"/>
-            <wp:effectExtent l="0" t="0" r="0" b="9525"/>
-            <wp:docPr id="18" name="Picture 18"/>
+          <wp:inline distT="0" distB="0" distL="0" distR="0" wp14:anchorId="6B058D8B" wp14:editId="7AB2D16B">
+            <wp:extent cx="428625" cy="190500"/>
+            <wp:effectExtent l="0" t="0" r="9525" b="0"/>
+            <wp:docPr id="33" name="Picture 33"/>
             <wp:cNvGraphicFramePr>
               <a:graphicFrameLocks xmlns:a="http://schemas.openxmlformats.org/drawingml/2006/main" noChangeAspect="1"/>
             </wp:cNvGraphicFramePr>
@@ -2177,7 +2314,7 @@
                   <pic:spPr>
                     <a:xfrm>
                       <a:off x="0" y="0"/>
-                      <a:ext cx="4095750" cy="257175"/>
+                      <a:ext cx="428625" cy="190500"/>
                     </a:xfrm>
                     <a:prstGeom prst="rect">
                       <a:avLst/>
@@ -2189,44 +2326,26 @@
           </wp:inline>
         </w:drawing>
       </w:r>
-    </w:p>
-    <w:p>
-      <w:pPr>
-        <w:pStyle w:val="ListBullet"/>
-        <w:numPr>
-          <w:ilvl w:val="0"/>
-          <w:numId w:val="0"/>
-        </w:numPr>
-        <w:ind w:left="360"/>
-      </w:pPr>
-    </w:p>
-    <w:p>
-      <w:pPr>
-        <w:pStyle w:val="ListBullet"/>
-      </w:pPr>
-      <w:r>
-        <w:t xml:space="preserve">When at the free-throw line, a player makes at least </w:t>
-      </w:r>
-      <w:r>
-        <w:t xml:space="preserve">1 </w:t>
-      </w:r>
-      <w:r>
-        <w:t xml:space="preserve">free throw 90% of the time. 80% of the time, the player makes the </w:t>
-      </w:r>
-      <w:r>
-        <w:t>1</w:t>
-      </w:r>
-      <w:r>
-        <w:rPr>
-          <w:vertAlign w:val="superscript"/>
-        </w:rPr>
-        <w:t>st</w:t>
-      </w:r>
-      <w:r>
-        <w:t xml:space="preserve"> </w:t>
-      </w:r>
-      <w:r>
-        <w:t>shot, while 70% of the time she makes both shots. Does it appear that the player's second shot success is independent of the first?</w:t>
+      <w:r>
+        <w:t xml:space="preserve">where </w:t>
+      </w:r>
+      <w:r>
+        <w:rPr>
+          <w:b/>
+        </w:rPr>
+        <w:t>n</w:t>
+      </w:r>
+      <w:r>
+        <w:t xml:space="preserve"> is an integer and </w:t>
+      </w:r>
+      <w:r>
+        <w:rPr>
+          <w:b/>
+        </w:rPr>
+        <w:t>X</w:t>
+      </w:r>
+      <w:r>
+        <w:t xml:space="preserve"> is a random variable from this density?</w:t>
       </w:r>
     </w:p>
     <w:p>
@@ -2237,216 +2356,16 @@
           <w:tab w:val="num" w:pos="720"/>
         </w:tabs>
         <w:ind w:left="720"/>
-        <w:rPr>
-          <w:b/>
-        </w:rPr>
-      </w:pPr>
-      <w:r>
-        <w:rPr>
-          <w:b/>
-        </w:rPr>
-        <w:t>No</w:t>
-      </w:r>
-      <w:r>
-        <w:rPr>
-          <w:b/>
-        </w:rPr>
-        <w:t xml:space="preserve"> </w:t>
-      </w:r>
-      <w:r>
-        <w:rPr>
-          <w:b/>
-        </w:rPr>
-        <w:sym w:font="Wingdings" w:char="F0E0"/>
-      </w:r>
-      <w:r>
-        <w:rPr>
-          <w:b/>
-        </w:rPr>
-        <w:t xml:space="preserve"> </w:t>
-      </w:r>
-      <w:r>
-        <w:t>A = makes 1</w:t>
-      </w:r>
-      <w:r>
-        <w:rPr>
-          <w:vertAlign w:val="superscript"/>
-        </w:rPr>
-        <w:t>st</w:t>
-      </w:r>
-      <w:r>
-        <w:t xml:space="preserve"> shot, B = makes 2</w:t>
-      </w:r>
-      <w:r>
-        <w:rPr>
-          <w:vertAlign w:val="superscript"/>
-        </w:rPr>
-        <w:t>nd</w:t>
-      </w:r>
-      <w:r>
-        <w:t xml:space="preserve"> shot</w:t>
-      </w:r>
-      <w:r>
-        <w:rPr>
-          <w:b/>
-        </w:rPr>
-        <w:t xml:space="preserve"> </w:t>
-      </w:r>
-      <w:r>
-        <w:rPr>
-          <w:b/>
-        </w:rPr>
-        <w:sym w:font="Wingdings" w:char="F0E0"/>
-      </w:r>
-      <w:r>
-        <w:rPr>
-          <w:b/>
-        </w:rPr>
-        <w:t xml:space="preserve"> </w:t>
-      </w:r>
-      <w:r>
-        <w:t>P(A</w:t>
-      </w:r>
-      <w:r>
-        <w:rPr>
-          <w:rFonts w:ascii="Cambria Math" w:hAnsi="Cambria Math" w:cs="Cambria Math"/>
-        </w:rPr>
-        <w:t>∪</w:t>
-      </w:r>
-      <w:r>
-        <w:t>B) = .9</w:t>
-      </w:r>
-      <w:r>
-        <w:rPr>
-          <w:b/>
-        </w:rPr>
-        <w:t>, </w:t>
-      </w:r>
-      <w:r>
-        <w:t>P(A)=.8</w:t>
-      </w:r>
-      <w:r>
-        <w:t>, </w:t>
-      </w:r>
-      <w:r>
-        <w:t>P(A ∩ B) = .7</w:t>
-      </w:r>
-    </w:p>
-    <w:p>
-      <w:pPr>
-        <w:pStyle w:val="ListBullet"/>
-        <w:tabs>
-          <w:tab w:val="clear" w:pos="360"/>
-          <w:tab w:val="num" w:pos="720"/>
-        </w:tabs>
-        <w:ind w:left="720"/>
-      </w:pPr>
-      <w:r>
-        <w:t>Then </w:t>
-      </w:r>
-      <w:r>
-        <w:t>P(B)</w:t>
-      </w:r>
-      <w:r>
-        <w:t xml:space="preserve"> </w:t>
-      </w:r>
-      <w:r>
-        <w:t>=</w:t>
-      </w:r>
-      <w:r>
-        <w:t xml:space="preserve"> </w:t>
-      </w:r>
-      <w:r>
-        <w:t>P(A</w:t>
-      </w:r>
-      <w:r>
-        <w:rPr>
-          <w:rFonts w:ascii="Cambria Math" w:hAnsi="Cambria Math" w:cs="Cambria Math"/>
-        </w:rPr>
-        <w:t>∪</w:t>
-      </w:r>
-      <w:r>
-        <w:t>B)</w:t>
-      </w:r>
-      <w:r>
-        <w:t xml:space="preserve"> </w:t>
-      </w:r>
-      <w:r>
-        <w:t>−</w:t>
-      </w:r>
-      <w:r>
-        <w:t xml:space="preserve"> </w:t>
-      </w:r>
-      <w:r>
-        <w:t>P(A)</w:t>
-      </w:r>
-      <w:r>
-        <w:t xml:space="preserve"> </w:t>
-      </w:r>
-      <w:r>
-        <w:t>+</w:t>
-      </w:r>
-      <w:r>
-        <w:t xml:space="preserve"> </w:t>
-      </w:r>
-      <w:r>
-        <w:t>P(A∩B)</w:t>
-      </w:r>
-      <w:r>
-        <w:t xml:space="preserve"> </w:t>
-      </w:r>
-      <w:r>
-        <w:t>=.8</w:t>
-      </w:r>
-    </w:p>
-    <w:p>
-      <w:pPr>
-        <w:pStyle w:val="ListBullet"/>
-        <w:tabs>
-          <w:tab w:val="clear" w:pos="360"/>
-          <w:tab w:val="num" w:pos="720"/>
-        </w:tabs>
-        <w:ind w:left="720"/>
-        <w:rPr>
-          <w:b/>
-        </w:rPr>
-      </w:pPr>
-      <w:r>
-        <w:rPr>
-          <w:b/>
-        </w:rPr>
-        <w:t>Then, </w:t>
-      </w:r>
-      <w:r>
-        <w:rPr>
-          <w:b/>
-        </w:rPr>
-        <w:t>P(A∩B) ≠ P(A)×P(B)</w:t>
-      </w:r>
-    </w:p>
-    <w:p>
-      <w:pPr>
-        <w:pStyle w:val="ListBullet"/>
-      </w:pPr>
-      <w:r>
-        <w:lastRenderedPageBreak/>
-        <w:t>Let X be a random variable with mean μ and variance σ</w:t>
-      </w:r>
-      <w:r>
-        <w:t>^</w:t>
-      </w:r>
-      <w:r>
-        <w:t xml:space="preserve">2. What is the variance of </w:t>
-      </w:r>
+      </w:pPr>
       <w:r>
         <w:rPr>
           <w:noProof/>
         </w:rPr>
         <w:drawing>
-          <wp:inline distT="0" distB="0" distL="0" distR="0" wp14:anchorId="44A3AF0D" wp14:editId="012F0C7A">
-            <wp:extent cx="790575" cy="209550"/>
-            <wp:effectExtent l="0" t="0" r="9525" b="0"/>
-            <wp:docPr id="7" name="Picture 7"/>
+          <wp:inline distT="0" distB="0" distL="0" distR="0" wp14:anchorId="7337163D" wp14:editId="7BE40A79">
+            <wp:extent cx="1828800" cy="314325"/>
+            <wp:effectExtent l="0" t="0" r="0" b="9525"/>
+            <wp:docPr id="34" name="Picture 34"/>
             <wp:cNvGraphicFramePr>
               <a:graphicFrameLocks xmlns:a="http://schemas.openxmlformats.org/drawingml/2006/main" noChangeAspect="1"/>
             </wp:cNvGraphicFramePr>
@@ -2466,7 +2385,7 @@
                   <pic:spPr>
                     <a:xfrm>
                       <a:off x="0" y="0"/>
-                      <a:ext cx="790575" cy="209550"/>
+                      <a:ext cx="1828800" cy="314325"/>
                     </a:xfrm>
                     <a:prstGeom prst="rect">
                       <a:avLst/>
@@ -2478,55 +2397,80 @@
           </wp:inline>
         </w:drawing>
       </w:r>
-      <w:r>
-        <w:t>?</w:t>
-      </w:r>
-    </w:p>
-    <w:p>
-      <w:pPr>
-        <w:pStyle w:val="ListBullet"/>
-      </w:pPr>
-      <w:r>
-        <w:t>1+μ2</w:t>
-      </w:r>
-    </w:p>
-    <w:p>
-      <w:pPr>
-        <w:pStyle w:val="ListBullet"/>
-      </w:pPr>
-      <w:r>
-        <w:t>1+10μ2</w:t>
-      </w:r>
-    </w:p>
-    <w:p>
-      <w:pPr>
-        <w:pStyle w:val="ListBullet"/>
-        <w:rPr>
-          <w:strike/>
-        </w:rPr>
-      </w:pPr>
-      <w:r>
-        <w:rPr>
-          <w:strike/>
-        </w:rPr>
-        <w:t>1+100μ2</w:t>
-      </w:r>
-      <w:r>
-        <w:rPr>
-          <w:strike/>
-        </w:rPr>
+    </w:p>
+    <w:p>
+      <w:pPr>
+        <w:pStyle w:val="ListBullet"/>
+        <w:numPr>
+          <w:ilvl w:val="0"/>
+          <w:numId w:val="0"/>
+        </w:numPr>
+        <w:ind w:left="720"/>
+      </w:pPr>
+    </w:p>
+    <w:p>
+      <w:pPr>
+        <w:pStyle w:val="ListBullet"/>
+      </w:pPr>
+      <w:r>
+        <w:t>You are playing a game with a friend where you flip a coin and if it comes up heads you give her two dollars and if it comes up tails she gives you one dollar. You play the game ten times. What is the expected total earnings for you?</w:t>
+      </w:r>
+    </w:p>
+    <w:p>
+      <w:pPr>
+        <w:pStyle w:val="ListBullet"/>
+        <w:tabs>
+          <w:tab w:val="clear" w:pos="360"/>
+          <w:tab w:val="num" w:pos="720"/>
+        </w:tabs>
+        <w:ind w:left="720"/>
+        <w:rPr>
+          <w:b/>
+        </w:rPr>
+      </w:pPr>
+      <w:r>
+        <w:t xml:space="preserve">P(H)*winning/loss + P(T)*winnings/loss = P(H)*-2 + P(T)*1 = P(T) – 2P(H) = ½ - 2*(½) </w:t>
+      </w:r>
+      <w:r>
+        <w:sym w:font="Wingdings" w:char="F0E0"/>
+      </w:r>
+      <w:r>
+        <w:t xml:space="preserve"> 10(½ - 2*(½)) = 10(-½) = -5 </w:t>
+      </w:r>
+      <w:r>
+        <w:sym w:font="Wingdings" w:char="F0E8"/>
+      </w:r>
+      <w:r>
         <w:t xml:space="preserve"> </w:t>
       </w:r>
       <w:r>
         <w:rPr>
-          <w:strike/>
+          <w:b/>
+        </w:rPr>
+        <w:t>Loss of five dollars</w:t>
+      </w:r>
+    </w:p>
+    <w:p>
+      <w:pPr>
+        <w:pStyle w:val="ListBullet"/>
+        <w:tabs>
+          <w:tab w:val="clear" w:pos="360"/>
+          <w:tab w:val="num" w:pos="720"/>
+        </w:tabs>
+        <w:ind w:left="720"/>
+        <w:rPr>
+          <w:b/>
+        </w:rPr>
+      </w:pPr>
+      <w:r>
+        <w:rPr>
           <w:noProof/>
         </w:rPr>
         <w:drawing>
-          <wp:inline distT="0" distB="0" distL="0" distR="0" wp14:anchorId="55FB4D43" wp14:editId="659D82EA">
-            <wp:extent cx="1152525" cy="266700"/>
-            <wp:effectExtent l="0" t="0" r="9525" b="0"/>
-            <wp:docPr id="8" name="Picture 8"/>
+          <wp:inline distT="0" distB="0" distL="0" distR="0" wp14:anchorId="793AFD9A" wp14:editId="14BF92F2">
+            <wp:extent cx="4095750" cy="257175"/>
+            <wp:effectExtent l="0" t="0" r="0" b="9525"/>
+            <wp:docPr id="18" name="Picture 18"/>
             <wp:cNvGraphicFramePr>
               <a:graphicFrameLocks xmlns:a="http://schemas.openxmlformats.org/drawingml/2006/main" noChangeAspect="1"/>
             </wp:cNvGraphicFramePr>
@@ -2546,7 +2490,7 @@
                   <pic:spPr>
                     <a:xfrm>
                       <a:off x="0" y="0"/>
-                      <a:ext cx="1152525" cy="266700"/>
+                      <a:ext cx="4095750" cy="257175"/>
                     </a:xfrm>
                     <a:prstGeom prst="rect">
                       <a:avLst/>
@@ -2562,28 +2506,6 @@
     <w:p>
       <w:pPr>
         <w:pStyle w:val="ListBullet"/>
-      </w:pPr>
-      <w:r>
-        <w:t>1</w:t>
-      </w:r>
-    </w:p>
-    <w:p>
-      <w:pPr>
-        <w:pStyle w:val="ListBullet"/>
-        <w:rPr>
-          <w:strike/>
-        </w:rPr>
-      </w:pPr>
-      <w:r>
-        <w:rPr>
-          <w:strike/>
-        </w:rPr>
-        <w:t>μ/σ2</w:t>
-      </w:r>
-    </w:p>
-    <w:p>
-      <w:pPr>
-        <w:pStyle w:val="ListBullet"/>
         <w:numPr>
           <w:ilvl w:val="0"/>
           <w:numId w:val="0"/>
@@ -2596,31 +2518,28 @@
         <w:pStyle w:val="ListBullet"/>
       </w:pPr>
       <w:r>
-        <w:t>Let X1,…,Xn1 be random variables independent of Y1,…,Yn2, where both groups are iid with associated population means μ1 an</w:t>
-      </w:r>
-      <w:r>
-        <w:t>d μ2 and population variances σ</w:t>
+        <w:t xml:space="preserve">When at the free-throw line, a player makes at least </w:t>
+      </w:r>
+      <w:r>
+        <w:t xml:space="preserve">1 </w:t>
+      </w:r>
+      <w:r>
+        <w:t xml:space="preserve">free throw 90% of the time. 80% of the time, the player makes the </w:t>
       </w:r>
       <w:r>
         <w:t>1</w:t>
       </w:r>
       <w:r>
-        <w:t>^2</w:t>
-      </w:r>
-      <w:r>
-        <w:t xml:space="preserve"> and σ2</w:t>
-      </w:r>
-      <w:r>
-        <w:t>^2</w:t>
-      </w:r>
-      <w:r>
-        <w:t>2, respectively. Let X¯ and Y¯ be their sample means. What is the mean of X¯−</w:t>
+        <w:rPr>
+          <w:vertAlign w:val="superscript"/>
+        </w:rPr>
+        <w:t>st</w:t>
       </w:r>
       <w:r>
         <w:t xml:space="preserve"> </w:t>
       </w:r>
       <w:r>
-        <w:t>Y¯?</w:t>
+        <w:t>shot, while 70% of the time she makes both shots. Does it appear that the player's second shot success is independent of the first?</w:t>
       </w:r>
     </w:p>
     <w:p>
@@ -2639,7 +2558,7 @@
         <w:rPr>
           <w:b/>
         </w:rPr>
-        <w:t>μ1−μ2</w:t>
+        <w:t>No</w:t>
       </w:r>
       <w:r>
         <w:rPr>
@@ -2660,14 +2579,198 @@
         <w:t xml:space="preserve"> </w:t>
       </w:r>
       <w:r>
+        <w:t>A = makes 1</w:t>
+      </w:r>
+      <w:r>
+        <w:rPr>
+          <w:vertAlign w:val="superscript"/>
+        </w:rPr>
+        <w:t>st</w:t>
+      </w:r>
+      <w:r>
+        <w:t xml:space="preserve"> shot, B = makes 2</w:t>
+      </w:r>
+      <w:r>
+        <w:rPr>
+          <w:vertAlign w:val="superscript"/>
+        </w:rPr>
+        <w:t>nd</w:t>
+      </w:r>
+      <w:r>
+        <w:t xml:space="preserve"> shot</w:t>
+      </w:r>
+      <w:r>
+        <w:rPr>
+          <w:b/>
+        </w:rPr>
+        <w:t xml:space="preserve"> </w:t>
+      </w:r>
+      <w:r>
+        <w:rPr>
+          <w:b/>
+        </w:rPr>
+        <w:sym w:font="Wingdings" w:char="F0E0"/>
+      </w:r>
+      <w:r>
+        <w:rPr>
+          <w:b/>
+        </w:rPr>
+        <w:t xml:space="preserve"> </w:t>
+      </w:r>
+      <w:r>
+        <w:t>P(A</w:t>
+      </w:r>
+      <w:r>
+        <w:rPr>
+          <w:rFonts w:ascii="Cambria Math" w:hAnsi="Cambria Math" w:cs="Cambria Math"/>
+        </w:rPr>
+        <w:t>∪</w:t>
+      </w:r>
+      <w:r>
+        <w:t>B) = .9</w:t>
+      </w:r>
+      <w:r>
+        <w:rPr>
+          <w:b/>
+        </w:rPr>
+        <w:t>, </w:t>
+      </w:r>
+      <w:r>
+        <w:t>P(A)=.8, P(A ∩ B) = .7</w:t>
+      </w:r>
+    </w:p>
+    <w:p>
+      <w:pPr>
+        <w:pStyle w:val="ListBullet"/>
+        <w:tabs>
+          <w:tab w:val="clear" w:pos="360"/>
+          <w:tab w:val="num" w:pos="720"/>
+        </w:tabs>
+        <w:ind w:left="720"/>
+      </w:pPr>
+      <w:r>
+        <w:t>Then P(B)</w:t>
+      </w:r>
+      <w:r>
+        <w:t xml:space="preserve"> </w:t>
+      </w:r>
+      <w:r>
+        <w:t>=</w:t>
+      </w:r>
+      <w:r>
+        <w:t xml:space="preserve"> </w:t>
+      </w:r>
+      <w:r>
+        <w:t>P(A</w:t>
+      </w:r>
+      <w:r>
+        <w:rPr>
+          <w:rFonts w:ascii="Cambria Math" w:hAnsi="Cambria Math" w:cs="Cambria Math"/>
+        </w:rPr>
+        <w:t>∪</w:t>
+      </w:r>
+      <w:r>
+        <w:t>B)</w:t>
+      </w:r>
+      <w:r>
+        <w:t xml:space="preserve"> </w:t>
+      </w:r>
+      <w:r>
+        <w:t>−</w:t>
+      </w:r>
+      <w:r>
+        <w:t xml:space="preserve"> </w:t>
+      </w:r>
+      <w:r>
+        <w:t>P(A)</w:t>
+      </w:r>
+      <w:r>
+        <w:t xml:space="preserve"> </w:t>
+      </w:r>
+      <w:r>
+        <w:t>+</w:t>
+      </w:r>
+      <w:r>
+        <w:t xml:space="preserve"> </w:t>
+      </w:r>
+      <w:r>
+        <w:t>P(A∩B)</w:t>
+      </w:r>
+      <w:r>
+        <w:t xml:space="preserve"> </w:t>
+      </w:r>
+      <w:r>
+        <w:t>=.8</w:t>
+      </w:r>
+    </w:p>
+    <w:p>
+      <w:pPr>
+        <w:pStyle w:val="ListBullet"/>
+        <w:tabs>
+          <w:tab w:val="clear" w:pos="360"/>
+          <w:tab w:val="num" w:pos="720"/>
+        </w:tabs>
+        <w:ind w:left="720"/>
+        <w:rPr>
+          <w:b/>
+        </w:rPr>
+      </w:pPr>
+      <w:r>
+        <w:rPr>
+          <w:b/>
+        </w:rPr>
+        <w:t>Then, P(A∩B) ≠ P(A)×P(B)</w:t>
+      </w:r>
+    </w:p>
+    <w:p>
+      <w:pPr>
+        <w:pStyle w:val="ListBullet"/>
+        <w:numPr>
+          <w:ilvl w:val="0"/>
+          <w:numId w:val="0"/>
+        </w:numPr>
+        <w:ind w:left="720"/>
+        <w:rPr>
+          <w:b/>
+        </w:rPr>
+      </w:pPr>
+    </w:p>
+    <w:p>
+      <w:pPr>
+        <w:pStyle w:val="ListBullet"/>
+        <w:numPr>
+          <w:ilvl w:val="0"/>
+          <w:numId w:val="0"/>
+        </w:numPr>
+        <w:ind w:left="720"/>
+        <w:rPr>
+          <w:b/>
+        </w:rPr>
+      </w:pPr>
+    </w:p>
+    <w:p>
+      <w:pPr>
+        <w:pStyle w:val="ListBullet"/>
+      </w:pPr>
+      <w:r>
+        <w:lastRenderedPageBreak/>
+        <w:t>Let X be a random variable with mean μ and variance σ</w:t>
+      </w:r>
+      <w:r>
+        <w:t>^</w:t>
+      </w:r>
+      <w:r>
+        <w:t xml:space="preserve">2. What is the variance of </w:t>
+      </w:r>
+      <w:r>
         <w:rPr>
           <w:noProof/>
         </w:rPr>
         <w:drawing>
-          <wp:inline distT="0" distB="0" distL="0" distR="0" wp14:anchorId="049544C4" wp14:editId="27E5B5E7">
-            <wp:extent cx="2543175" cy="238125"/>
-            <wp:effectExtent l="0" t="0" r="9525" b="9525"/>
-            <wp:docPr id="19" name="Picture 19"/>
+          <wp:inline distT="0" distB="0" distL="0" distR="0" wp14:anchorId="44A3AF0D" wp14:editId="012F0C7A">
+            <wp:extent cx="790575" cy="209550"/>
+            <wp:effectExtent l="0" t="0" r="9525" b="0"/>
+            <wp:docPr id="7" name="Picture 7"/>
             <wp:cNvGraphicFramePr>
               <a:graphicFrameLocks xmlns:a="http://schemas.openxmlformats.org/drawingml/2006/main" noChangeAspect="1"/>
             </wp:cNvGraphicFramePr>
@@ -2687,7 +2790,7 @@
                   <pic:spPr>
                     <a:xfrm>
                       <a:off x="0" y="0"/>
-                      <a:ext cx="2543175" cy="238125"/>
+                      <a:ext cx="790575" cy="209550"/>
                     </a:xfrm>
                     <a:prstGeom prst="rect">
                       <a:avLst/>
@@ -2699,33 +2802,28 @@
           </wp:inline>
         </w:drawing>
       </w:r>
-    </w:p>
-    <w:p>
-      <w:pPr>
-        <w:pStyle w:val="ListBullet"/>
-        <w:numPr>
-          <w:ilvl w:val="0"/>
-          <w:numId w:val="0"/>
-        </w:numPr>
-        <w:ind w:left="360"/>
-      </w:pPr>
-    </w:p>
-    <w:p>
-      <w:pPr>
-        <w:pStyle w:val="ListBullet"/>
-      </w:pPr>
-      <w:r>
-        <w:t xml:space="preserve">The Poisson mass function is given by </w:t>
-      </w:r>
+      <w:r>
+        <w:t>?</w:t>
+      </w:r>
+    </w:p>
+    <w:p>
+      <w:pPr>
+        <w:pStyle w:val="ListBullet"/>
+        <w:tabs>
+          <w:tab w:val="clear" w:pos="360"/>
+          <w:tab w:val="num" w:pos="720"/>
+        </w:tabs>
+        <w:ind w:left="720"/>
+      </w:pPr>
       <w:r>
         <w:rPr>
           <w:noProof/>
         </w:rPr>
         <w:drawing>
-          <wp:inline distT="0" distB="0" distL="0" distR="0" wp14:anchorId="7524B12D" wp14:editId="14D0E1F3">
-            <wp:extent cx="1285875" cy="247650"/>
-            <wp:effectExtent l="0" t="0" r="9525" b="0"/>
-            <wp:docPr id="24" name="Picture 24"/>
+          <wp:inline distT="0" distB="0" distL="0" distR="0" wp14:anchorId="35AF08FC" wp14:editId="4BE1EEF8">
+            <wp:extent cx="3505200" cy="238125"/>
+            <wp:effectExtent l="0" t="0" r="0" b="9525"/>
+            <wp:docPr id="35" name="Picture 35"/>
             <wp:cNvGraphicFramePr>
               <a:graphicFrameLocks xmlns:a="http://schemas.openxmlformats.org/drawingml/2006/main" noChangeAspect="1"/>
             </wp:cNvGraphicFramePr>
@@ -2745,7 +2843,7 @@
                   <pic:spPr>
                     <a:xfrm>
                       <a:off x="0" y="0"/>
-                      <a:ext cx="1285875" cy="247650"/>
+                      <a:ext cx="3505200" cy="238125"/>
                     </a:xfrm>
                     <a:prstGeom prst="rect">
                       <a:avLst/>
@@ -2757,17 +2855,47 @@
           </wp:inline>
         </w:drawing>
       </w:r>
-      <w:r>
-        <w:t xml:space="preserve"> for x=0,1,2,3,… and λ&gt;0. What is </w:t>
-      </w:r>
-      <w:r>
-        <w:rPr>
-          <w:b/>
-        </w:rPr>
-        <w:t>E[X(X−1)]</w:t>
-      </w:r>
-      <w:r>
-        <w:t xml:space="preserve"> where X is a Poisson random variable?</w:t>
+    </w:p>
+    <w:p>
+      <w:pPr>
+        <w:pStyle w:val="ListBullet"/>
+        <w:numPr>
+          <w:ilvl w:val="0"/>
+          <w:numId w:val="0"/>
+        </w:numPr>
+        <w:ind w:left="720"/>
+      </w:pPr>
+    </w:p>
+    <w:p>
+      <w:pPr>
+        <w:pStyle w:val="ListBullet"/>
+      </w:pPr>
+      <w:r>
+        <w:t>Let X1,…,Xn1 be random variables independent of Y1,…,Yn2, where both groups are iid with associated population means μ1 an</w:t>
+      </w:r>
+      <w:r>
+        <w:t>d μ2 and population variances σ</w:t>
+      </w:r>
+      <w:r>
+        <w:t>1</w:t>
+      </w:r>
+      <w:r>
+        <w:t>^2</w:t>
+      </w:r>
+      <w:r>
+        <w:t xml:space="preserve"> and σ2</w:t>
+      </w:r>
+      <w:r>
+        <w:t>^2</w:t>
+      </w:r>
+      <w:r>
+        <w:t>2, respectively. Let X¯ and Y¯ be their sample means. What is the mean of X¯−</w:t>
+      </w:r>
+      <w:r>
+        <w:t xml:space="preserve"> </w:t>
+      </w:r>
+      <w:r>
+        <w:t>Y¯?</w:t>
       </w:r>
     </w:p>
     <w:p>
@@ -2778,16 +2906,43 @@
           <w:tab w:val="num" w:pos="720"/>
         </w:tabs>
         <w:ind w:left="720"/>
-      </w:pPr>
+        <w:rPr>
+          <w:b/>
+        </w:rPr>
+      </w:pPr>
+      <w:r>
+        <w:rPr>
+          <w:b/>
+        </w:rPr>
+        <w:t>μ1−μ2</w:t>
+      </w:r>
+      <w:r>
+        <w:rPr>
+          <w:b/>
+        </w:rPr>
+        <w:t xml:space="preserve"> </w:t>
+      </w:r>
+      <w:r>
+        <w:rPr>
+          <w:b/>
+        </w:rPr>
+        <w:sym w:font="Wingdings" w:char="F0E0"/>
+      </w:r>
+      <w:r>
+        <w:rPr>
+          <w:b/>
+        </w:rPr>
+        <w:t xml:space="preserve"> </w:t>
+      </w:r>
       <w:r>
         <w:rPr>
           <w:noProof/>
         </w:rPr>
         <w:drawing>
-          <wp:inline distT="0" distB="0" distL="0" distR="0" wp14:anchorId="6E7F79E9" wp14:editId="3D747CE3">
-            <wp:extent cx="1447800" cy="285750"/>
-            <wp:effectExtent l="0" t="0" r="0" b="0"/>
-            <wp:docPr id="20" name="Picture 20"/>
+          <wp:inline distT="0" distB="0" distL="0" distR="0" wp14:anchorId="049544C4" wp14:editId="27E5B5E7">
+            <wp:extent cx="2543175" cy="238125"/>
+            <wp:effectExtent l="0" t="0" r="9525" b="9525"/>
+            <wp:docPr id="19" name="Picture 19"/>
             <wp:cNvGraphicFramePr>
               <a:graphicFrameLocks xmlns:a="http://schemas.openxmlformats.org/drawingml/2006/main" noChangeAspect="1"/>
             </wp:cNvGraphicFramePr>
@@ -2807,7 +2962,7 @@
                   <pic:spPr>
                     <a:xfrm>
                       <a:off x="0" y="0"/>
-                      <a:ext cx="1447800" cy="285750"/>
+                      <a:ext cx="2543175" cy="238125"/>
                     </a:xfrm>
                     <a:prstGeom prst="rect">
                       <a:avLst/>
@@ -2819,15 +2974,33 @@
           </wp:inline>
         </w:drawing>
       </w:r>
+    </w:p>
+    <w:p>
+      <w:pPr>
+        <w:pStyle w:val="ListBullet"/>
+        <w:numPr>
+          <w:ilvl w:val="0"/>
+          <w:numId w:val="0"/>
+        </w:numPr>
+        <w:ind w:left="360"/>
+      </w:pPr>
+    </w:p>
+    <w:p>
+      <w:pPr>
+        <w:pStyle w:val="ListBullet"/>
+      </w:pPr>
+      <w:r>
+        <w:t xml:space="preserve">The Poisson mass function is given by </w:t>
+      </w:r>
       <w:r>
         <w:rPr>
           <w:noProof/>
         </w:rPr>
         <w:drawing>
-          <wp:inline distT="0" distB="0" distL="0" distR="0" wp14:anchorId="26B5B2FA" wp14:editId="2DE88CCD">
-            <wp:extent cx="1038225" cy="314325"/>
-            <wp:effectExtent l="0" t="0" r="9525" b="9525"/>
-            <wp:docPr id="21" name="Picture 21"/>
+          <wp:inline distT="0" distB="0" distL="0" distR="0" wp14:anchorId="7524B12D" wp14:editId="14D0E1F3">
+            <wp:extent cx="1285875" cy="247650"/>
+            <wp:effectExtent l="0" t="0" r="9525" b="0"/>
+            <wp:docPr id="24" name="Picture 24"/>
             <wp:cNvGraphicFramePr>
               <a:graphicFrameLocks xmlns:a="http://schemas.openxmlformats.org/drawingml/2006/main" noChangeAspect="1"/>
             </wp:cNvGraphicFramePr>
@@ -2847,7 +3020,7 @@
                   <pic:spPr>
                     <a:xfrm>
                       <a:off x="0" y="0"/>
-                      <a:ext cx="1038225" cy="314325"/>
+                      <a:ext cx="1285875" cy="247650"/>
                     </a:xfrm>
                     <a:prstGeom prst="rect">
                       <a:avLst/>
@@ -2859,6 +3032,18 @@
           </wp:inline>
         </w:drawing>
       </w:r>
+      <w:r>
+        <w:t xml:space="preserve"> for x=0,1,2,3,… and λ&gt;0. What is </w:t>
+      </w:r>
+      <w:r>
+        <w:rPr>
+          <w:b/>
+        </w:rPr>
+        <w:t>E[X(X−1)]</w:t>
+      </w:r>
+      <w:r>
+        <w:t xml:space="preserve"> where X is a Poisson random variable?</w:t>
+      </w:r>
     </w:p>
     <w:p>
       <w:pPr>
@@ -2869,25 +3054,15 @@
         </w:tabs>
         <w:ind w:left="720"/>
       </w:pPr>
-    </w:p>
-    <w:p>
-      <w:pPr>
-        <w:pStyle w:val="ListBullet"/>
-        <w:tabs>
-          <w:tab w:val="clear" w:pos="360"/>
-          <w:tab w:val="num" w:pos="720"/>
-        </w:tabs>
-        <w:ind w:left="720"/>
-      </w:pPr>
       <w:r>
         <w:rPr>
           <w:noProof/>
         </w:rPr>
         <w:drawing>
-          <wp:inline distT="0" distB="0" distL="0" distR="0" wp14:anchorId="204A09F3" wp14:editId="79228A18">
-            <wp:extent cx="1238250" cy="257175"/>
-            <wp:effectExtent l="0" t="0" r="0" b="9525"/>
-            <wp:docPr id="22" name="Picture 22"/>
+          <wp:inline distT="0" distB="0" distL="0" distR="0" wp14:anchorId="6E7F79E9" wp14:editId="3D747CE3">
+            <wp:extent cx="1447800" cy="285750"/>
+            <wp:effectExtent l="0" t="0" r="0" b="0"/>
+            <wp:docPr id="20" name="Picture 20"/>
             <wp:cNvGraphicFramePr>
               <a:graphicFrameLocks xmlns:a="http://schemas.openxmlformats.org/drawingml/2006/main" noChangeAspect="1"/>
             </wp:cNvGraphicFramePr>
@@ -2907,7 +3082,7 @@
                   <pic:spPr>
                     <a:xfrm>
                       <a:off x="0" y="0"/>
-                      <a:ext cx="1238250" cy="257175"/>
+                      <a:ext cx="1447800" cy="285750"/>
                     </a:xfrm>
                     <a:prstGeom prst="rect">
                       <a:avLst/>
@@ -2924,10 +3099,10 @@
           <w:noProof/>
         </w:rPr>
         <w:drawing>
-          <wp:inline distT="0" distB="0" distL="0" distR="0" wp14:anchorId="75B2EA1A" wp14:editId="0629D829">
-            <wp:extent cx="381000" cy="190500"/>
-            <wp:effectExtent l="0" t="0" r="0" b="0"/>
-            <wp:docPr id="23" name="Picture 23"/>
+          <wp:inline distT="0" distB="0" distL="0" distR="0" wp14:anchorId="26B5B2FA" wp14:editId="2DE88CCD">
+            <wp:extent cx="1038225" cy="314325"/>
+            <wp:effectExtent l="0" t="0" r="9525" b="9525"/>
+            <wp:docPr id="21" name="Picture 21"/>
             <wp:cNvGraphicFramePr>
               <a:graphicFrameLocks xmlns:a="http://schemas.openxmlformats.org/drawingml/2006/main" noChangeAspect="1"/>
             </wp:cNvGraphicFramePr>
@@ -2947,6 +3122,106 @@
                   <pic:spPr>
                     <a:xfrm>
                       <a:off x="0" y="0"/>
+                      <a:ext cx="1038225" cy="314325"/>
+                    </a:xfrm>
+                    <a:prstGeom prst="rect">
+                      <a:avLst/>
+                    </a:prstGeom>
+                  </pic:spPr>
+                </pic:pic>
+              </a:graphicData>
+            </a:graphic>
+          </wp:inline>
+        </w:drawing>
+      </w:r>
+    </w:p>
+    <w:p>
+      <w:pPr>
+        <w:pStyle w:val="ListBullet"/>
+        <w:tabs>
+          <w:tab w:val="clear" w:pos="360"/>
+          <w:tab w:val="num" w:pos="720"/>
+        </w:tabs>
+        <w:ind w:left="720"/>
+      </w:pPr>
+    </w:p>
+    <w:p>
+      <w:pPr>
+        <w:pStyle w:val="ListBullet"/>
+        <w:tabs>
+          <w:tab w:val="clear" w:pos="360"/>
+          <w:tab w:val="num" w:pos="720"/>
+        </w:tabs>
+        <w:ind w:left="720"/>
+      </w:pPr>
+      <w:r>
+        <w:rPr>
+          <w:noProof/>
+        </w:rPr>
+        <w:drawing>
+          <wp:inline distT="0" distB="0" distL="0" distR="0" wp14:anchorId="204A09F3" wp14:editId="79228A18">
+            <wp:extent cx="1238250" cy="257175"/>
+            <wp:effectExtent l="0" t="0" r="0" b="9525"/>
+            <wp:docPr id="22" name="Picture 22"/>
+            <wp:cNvGraphicFramePr>
+              <a:graphicFrameLocks xmlns:a="http://schemas.openxmlformats.org/drawingml/2006/main" noChangeAspect="1"/>
+            </wp:cNvGraphicFramePr>
+            <a:graphic xmlns:a="http://schemas.openxmlformats.org/drawingml/2006/main">
+              <a:graphicData uri="http://schemas.openxmlformats.org/drawingml/2006/picture">
+                <pic:pic xmlns:pic="http://schemas.openxmlformats.org/drawingml/2006/picture">
+                  <pic:nvPicPr>
+                    <pic:cNvPr id="1" name=""/>
+                    <pic:cNvPicPr/>
+                  </pic:nvPicPr>
+                  <pic:blipFill>
+                    <a:blip r:embed="rId31"/>
+                    <a:stretch>
+                      <a:fillRect/>
+                    </a:stretch>
+                  </pic:blipFill>
+                  <pic:spPr>
+                    <a:xfrm>
+                      <a:off x="0" y="0"/>
+                      <a:ext cx="1238250" cy="257175"/>
+                    </a:xfrm>
+                    <a:prstGeom prst="rect">
+                      <a:avLst/>
+                    </a:prstGeom>
+                  </pic:spPr>
+                </pic:pic>
+              </a:graphicData>
+            </a:graphic>
+          </wp:inline>
+        </w:drawing>
+      </w:r>
+      <w:r>
+        <w:rPr>
+          <w:noProof/>
+        </w:rPr>
+        <w:drawing>
+          <wp:inline distT="0" distB="0" distL="0" distR="0" wp14:anchorId="75B2EA1A" wp14:editId="0629D829">
+            <wp:extent cx="381000" cy="190500"/>
+            <wp:effectExtent l="0" t="0" r="0" b="0"/>
+            <wp:docPr id="23" name="Picture 23"/>
+            <wp:cNvGraphicFramePr>
+              <a:graphicFrameLocks xmlns:a="http://schemas.openxmlformats.org/drawingml/2006/main" noChangeAspect="1"/>
+            </wp:cNvGraphicFramePr>
+            <a:graphic xmlns:a="http://schemas.openxmlformats.org/drawingml/2006/main">
+              <a:graphicData uri="http://schemas.openxmlformats.org/drawingml/2006/picture">
+                <pic:pic xmlns:pic="http://schemas.openxmlformats.org/drawingml/2006/picture">
+                  <pic:nvPicPr>
+                    <pic:cNvPr id="1" name=""/>
+                    <pic:cNvPicPr/>
+                  </pic:nvPicPr>
+                  <pic:blipFill>
+                    <a:blip r:embed="rId32"/>
+                    <a:stretch>
+                      <a:fillRect/>
+                    </a:stretch>
+                  </pic:blipFill>
+                  <pic:spPr>
+                    <a:xfrm>
+                      <a:off x="0" y="0"/>
                       <a:ext cx="381000" cy="190500"/>
                     </a:xfrm>
                     <a:prstGeom prst="rect">
@@ -3010,7 +3285,7 @@
                     <pic:cNvPicPr/>
                   </pic:nvPicPr>
                   <pic:blipFill rotWithShape="1">
-                    <a:blip r:embed="rId31"/>
+                    <a:blip r:embed="rId33"/>
                     <a:srcRect r="56612" b="83117"/>
                     <a:stretch/>
                   </pic:blipFill>
@@ -3063,7 +3338,7 @@
                     <pic:cNvPicPr/>
                   </pic:nvPicPr>
                   <pic:blipFill rotWithShape="1">
-                    <a:blip r:embed="rId31"/>
+                    <a:blip r:embed="rId33"/>
                     <a:srcRect l="412" t="31169" r="8264" b="53896"/>
                     <a:stretch/>
                   </pic:blipFill>
@@ -3123,7 +3398,7 @@
                     <pic:cNvPicPr/>
                   </pic:nvPicPr>
                   <pic:blipFill rotWithShape="1">
-                    <a:blip r:embed="rId31"/>
+                    <a:blip r:embed="rId33"/>
                     <a:srcRect t="57143" r="3305" b="26623"/>
                     <a:stretch/>
                   </pic:blipFill>
@@ -3177,7 +3452,7 @@
                     <pic:cNvPicPr/>
                   </pic:nvPicPr>
                   <pic:blipFill rotWithShape="1">
-                    <a:blip r:embed="rId31"/>
+                    <a:blip r:embed="rId33"/>
                     <a:srcRect t="87013"/>
                     <a:stretch/>
                   </pic:blipFill>
@@ -3238,49 +3513,156 @@
     <w:p>
       <w:pPr>
         <w:pStyle w:val="ListBullet"/>
-        <w:rPr>
-          <w:b/>
-          <w:strike/>
-        </w:rPr>
-      </w:pPr>
-      <w:r>
-        <w:rPr>
-          <w:b/>
-          <w:strike/>
-        </w:rPr>
-        <w:t>1</w:t>
-      </w:r>
-    </w:p>
-    <w:p>
-      <w:pPr>
-        <w:pStyle w:val="ListBullet"/>
-      </w:pPr>
-      <w:r>
-        <w:t>0</w:t>
-      </w:r>
-    </w:p>
-    <w:p>
-      <w:pPr>
-        <w:pStyle w:val="ListBullet"/>
-      </w:pPr>
-      <w:r>
-        <w:t>0.25</w:t>
-      </w:r>
-    </w:p>
-    <w:p>
-      <w:pPr>
-        <w:pStyle w:val="ListBullet"/>
-      </w:pPr>
-      <w:r>
-        <w:t>0.5</w:t>
-      </w:r>
-    </w:p>
-    <w:p>
-      <w:pPr>
-        <w:pStyle w:val="ListBullet"/>
-      </w:pPr>
-      <w:r>
-        <w:t>0.75</w:t>
+        <w:tabs>
+          <w:tab w:val="clear" w:pos="360"/>
+          <w:tab w:val="num" w:pos="720"/>
+        </w:tabs>
+        <w:ind w:left="720"/>
+      </w:pPr>
+      <w:r>
+        <w:t>Variance</w:t>
+      </w:r>
+      <w:r>
+        <w:t xml:space="preserve"> = </w:t>
+      </w:r>
+      <w:r>
+        <w:rPr>
+          <w:noProof/>
+        </w:rPr>
+        <w:drawing>
+          <wp:inline distT="0" distB="0" distL="0" distR="0" wp14:anchorId="36E95132" wp14:editId="4F06D14B">
+            <wp:extent cx="1247775" cy="171450"/>
+            <wp:effectExtent l="0" t="0" r="9525" b="0"/>
+            <wp:docPr id="36" name="Picture 36"/>
+            <wp:cNvGraphicFramePr>
+              <a:graphicFrameLocks xmlns:a="http://schemas.openxmlformats.org/drawingml/2006/main" noChangeAspect="1"/>
+            </wp:cNvGraphicFramePr>
+            <a:graphic xmlns:a="http://schemas.openxmlformats.org/drawingml/2006/main">
+              <a:graphicData uri="http://schemas.openxmlformats.org/drawingml/2006/picture">
+                <pic:pic xmlns:pic="http://schemas.openxmlformats.org/drawingml/2006/picture">
+                  <pic:nvPicPr>
+                    <pic:cNvPr id="1" name=""/>
+                    <pic:cNvPicPr/>
+                  </pic:nvPicPr>
+                  <pic:blipFill>
+                    <a:blip r:embed="rId34"/>
+                    <a:stretch>
+                      <a:fillRect/>
+                    </a:stretch>
+                  </pic:blipFill>
+                  <pic:spPr>
+                    <a:xfrm>
+                      <a:off x="0" y="0"/>
+                      <a:ext cx="1247775" cy="171450"/>
+                    </a:xfrm>
+                    <a:prstGeom prst="rect">
+                      <a:avLst/>
+                    </a:prstGeom>
+                  </pic:spPr>
+                </pic:pic>
+              </a:graphicData>
+            </a:graphic>
+          </wp:inline>
+        </w:drawing>
+      </w:r>
+    </w:p>
+    <w:p>
+      <w:pPr>
+        <w:pStyle w:val="ListBullet"/>
+        <w:tabs>
+          <w:tab w:val="clear" w:pos="360"/>
+          <w:tab w:val="num" w:pos="720"/>
+        </w:tabs>
+        <w:ind w:left="720"/>
+      </w:pPr>
+      <w:r>
+        <w:t xml:space="preserve">Derive = </w:t>
+      </w:r>
+      <w:r>
+        <w:rPr>
+          <w:noProof/>
+        </w:rPr>
+        <w:drawing>
+          <wp:inline distT="0" distB="0" distL="0" distR="0" wp14:anchorId="1D60BF42" wp14:editId="0AE6E62F">
+            <wp:extent cx="476250" cy="219075"/>
+            <wp:effectExtent l="0" t="0" r="0" b="9525"/>
+            <wp:docPr id="37" name="Picture 37"/>
+            <wp:cNvGraphicFramePr>
+              <a:graphicFrameLocks xmlns:a="http://schemas.openxmlformats.org/drawingml/2006/main" noChangeAspect="1"/>
+            </wp:cNvGraphicFramePr>
+            <a:graphic xmlns:a="http://schemas.openxmlformats.org/drawingml/2006/main">
+              <a:graphicData uri="http://schemas.openxmlformats.org/drawingml/2006/picture">
+                <pic:pic xmlns:pic="http://schemas.openxmlformats.org/drawingml/2006/picture">
+                  <pic:nvPicPr>
+                    <pic:cNvPr id="1" name=""/>
+                    <pic:cNvPicPr/>
+                  </pic:nvPicPr>
+                  <pic:blipFill>
+                    <a:blip r:embed="rId35"/>
+                    <a:stretch>
+                      <a:fillRect/>
+                    </a:stretch>
+                  </pic:blipFill>
+                  <pic:spPr>
+                    <a:xfrm>
+                      <a:off x="0" y="0"/>
+                      <a:ext cx="476250" cy="219075"/>
+                    </a:xfrm>
+                    <a:prstGeom prst="rect">
+                      <a:avLst/>
+                    </a:prstGeom>
+                  </pic:spPr>
+                </pic:pic>
+              </a:graphicData>
+            </a:graphic>
+          </wp:inline>
+        </w:drawing>
+      </w:r>
+      <w:r>
+        <w:t>, which, solving for p = 0, gives p = .5</w:t>
+      </w:r>
+    </w:p>
+    <w:p>
+      <w:pPr>
+        <w:pStyle w:val="ListBullet"/>
+        <w:tabs>
+          <w:tab w:val="clear" w:pos="360"/>
+          <w:tab w:val="num" w:pos="720"/>
+        </w:tabs>
+        <w:ind w:left="720"/>
+      </w:pPr>
+      <w:r>
+        <w:t>A 2</w:t>
+      </w:r>
+      <w:r>
+        <w:rPr>
+          <w:vertAlign w:val="superscript"/>
+        </w:rPr>
+        <w:t>nd</w:t>
+      </w:r>
+      <w:r>
+        <w:t xml:space="preserve"> derivative</w:t>
+      </w:r>
+      <w:r>
+        <w:t xml:space="preserve"> = 2 suggests </w:t>
+      </w:r>
+      <w:r>
+        <w:t xml:space="preserve">the function is </w:t>
+      </w:r>
+      <w:r>
+        <w:rPr>
+          <w:b/>
+        </w:rPr>
+        <w:t>concave</w:t>
+      </w:r>
+      <w:r>
+        <w:rPr>
+          <w:b/>
+        </w:rPr>
+        <w:t xml:space="preserve"> (</w:t>
+      </w:r>
+      <w:r>
+        <w:t>f’’ &gt; 0), and p  = .5 == the max (gradient = 0 @ p = .5)</w:t>
       </w:r>
     </w:p>
     <w:p>
@@ -3304,79 +3686,307 @@
     <w:p>
       <w:pPr>
         <w:pStyle w:val="ListBullet"/>
-      </w:pPr>
-      <w:r>
-        <w:t>σ2</w:t>
-      </w:r>
-    </w:p>
-    <w:p>
-      <w:pPr>
-        <w:pStyle w:val="ListBullet"/>
-      </w:pPr>
-      <w:r>
-        <w:t>0</w:t>
-      </w:r>
-    </w:p>
-    <w:p>
-      <w:pPr>
-        <w:pStyle w:val="ListBullet"/>
-        <w:rPr>
-          <w:b/>
-          <w:strike/>
-        </w:rPr>
-      </w:pPr>
-      <w:r>
-        <w:rPr>
-          <w:b/>
-          <w:strike/>
-        </w:rPr>
-        <w:t>μ</w:t>
-      </w:r>
-    </w:p>
-    <w:p>
-      <w:pPr>
-        <w:pStyle w:val="ListBullet"/>
-      </w:pPr>
-      <w:r>
-        <w:t>1/σ2</w:t>
-      </w:r>
-    </w:p>
-    <w:p>
-      <w:pPr>
-        <w:pStyle w:val="ListBullet"/>
-      </w:pPr>
-      <w:r>
-        <w:t>1</w:t>
-      </w:r>
-    </w:p>
-    <w:p>
-      <w:pPr>
-        <w:pStyle w:val="ListBullet"/>
-        <w:rPr>
-          <w:strike/>
-        </w:rPr>
-      </w:pPr>
+        <w:tabs>
+          <w:tab w:val="clear" w:pos="360"/>
+          <w:tab w:val="num" w:pos="720"/>
+        </w:tabs>
+        <w:ind w:left="720"/>
+      </w:pPr>
+      <w:r>
+        <w:rPr>
+          <w:noProof/>
+        </w:rPr>
+        <w:drawing>
+          <wp:inline distT="0" distB="0" distL="0" distR="0" wp14:anchorId="56E9FF67" wp14:editId="4D36832B">
+            <wp:extent cx="1743075" cy="304800"/>
+            <wp:effectExtent l="0" t="0" r="9525" b="0"/>
+            <wp:docPr id="38" name="Picture 38"/>
+            <wp:cNvGraphicFramePr>
+              <a:graphicFrameLocks xmlns:a="http://schemas.openxmlformats.org/drawingml/2006/main" noChangeAspect="1"/>
+            </wp:cNvGraphicFramePr>
+            <a:graphic xmlns:a="http://schemas.openxmlformats.org/drawingml/2006/main">
+              <a:graphicData uri="http://schemas.openxmlformats.org/drawingml/2006/picture">
+                <pic:pic xmlns:pic="http://schemas.openxmlformats.org/drawingml/2006/picture">
+                  <pic:nvPicPr>
+                    <pic:cNvPr id="1" name=""/>
+                    <pic:cNvPicPr/>
+                  </pic:nvPicPr>
+                  <pic:blipFill>
+                    <a:blip r:embed="rId36"/>
+                    <a:stretch>
+                      <a:fillRect/>
+                    </a:stretch>
+                  </pic:blipFill>
+                  <pic:spPr>
+                    <a:xfrm>
+                      <a:off x="0" y="0"/>
+                      <a:ext cx="1743075" cy="304800"/>
+                    </a:xfrm>
+                    <a:prstGeom prst="rect">
+                      <a:avLst/>
+                    </a:prstGeom>
+                  </pic:spPr>
+                </pic:pic>
+              </a:graphicData>
+            </a:graphic>
+          </wp:inline>
+        </w:drawing>
+      </w:r>
+    </w:p>
+    <w:p>
+      <w:pPr>
+        <w:pStyle w:val="ListBullet"/>
+        <w:tabs>
+          <w:tab w:val="clear" w:pos="360"/>
+          <w:tab w:val="num" w:pos="720"/>
+        </w:tabs>
+        <w:ind w:left="720"/>
+      </w:pPr>
+      <w:r>
+        <w:rPr>
+          <w:noProof/>
+        </w:rPr>
+        <w:drawing>
+          <wp:inline distT="0" distB="0" distL="0" distR="0" wp14:anchorId="6848227F" wp14:editId="33E9B3BE">
+            <wp:extent cx="3971925" cy="257175"/>
+            <wp:effectExtent l="0" t="0" r="9525" b="9525"/>
+            <wp:docPr id="40" name="Picture 40"/>
+            <wp:cNvGraphicFramePr>
+              <a:graphicFrameLocks xmlns:a="http://schemas.openxmlformats.org/drawingml/2006/main" noChangeAspect="1"/>
+            </wp:cNvGraphicFramePr>
+            <a:graphic xmlns:a="http://schemas.openxmlformats.org/drawingml/2006/main">
+              <a:graphicData uri="http://schemas.openxmlformats.org/drawingml/2006/picture">
+                <pic:pic xmlns:pic="http://schemas.openxmlformats.org/drawingml/2006/picture">
+                  <pic:nvPicPr>
+                    <pic:cNvPr id="1" name=""/>
+                    <pic:cNvPicPr/>
+                  </pic:nvPicPr>
+                  <pic:blipFill>
+                    <a:blip r:embed="rId37"/>
+                    <a:stretch>
+                      <a:fillRect/>
+                    </a:stretch>
+                  </pic:blipFill>
+                  <pic:spPr>
+                    <a:xfrm>
+                      <a:off x="0" y="0"/>
+                      <a:ext cx="3971925" cy="257175"/>
+                    </a:xfrm>
+                    <a:prstGeom prst="rect">
+                      <a:avLst/>
+                    </a:prstGeom>
+                  </pic:spPr>
+                </pic:pic>
+              </a:graphicData>
+            </a:graphic>
+          </wp:inline>
+        </w:drawing>
+      </w:r>
+    </w:p>
+    <w:p>
+      <w:pPr>
+        <w:pStyle w:val="ListBullet"/>
+        <w:tabs>
+          <w:tab w:val="clear" w:pos="360"/>
+          <w:tab w:val="num" w:pos="720"/>
+        </w:tabs>
+        <w:ind w:left="720"/>
+      </w:pPr>
+      <w:r>
+        <w:rPr>
+          <w:noProof/>
+        </w:rPr>
+        <w:drawing>
+          <wp:inline distT="0" distB="0" distL="0" distR="0" wp14:anchorId="34493FBD" wp14:editId="386E89FE">
+            <wp:extent cx="2590800" cy="228600"/>
+            <wp:effectExtent l="0" t="0" r="0" b="0"/>
+            <wp:docPr id="41" name="Picture 41"/>
+            <wp:cNvGraphicFramePr>
+              <a:graphicFrameLocks xmlns:a="http://schemas.openxmlformats.org/drawingml/2006/main" noChangeAspect="1"/>
+            </wp:cNvGraphicFramePr>
+            <a:graphic xmlns:a="http://schemas.openxmlformats.org/drawingml/2006/main">
+              <a:graphicData uri="http://schemas.openxmlformats.org/drawingml/2006/picture">
+                <pic:pic xmlns:pic="http://schemas.openxmlformats.org/drawingml/2006/picture">
+                  <pic:nvPicPr>
+                    <pic:cNvPr id="1" name=""/>
+                    <pic:cNvPicPr/>
+                  </pic:nvPicPr>
+                  <pic:blipFill>
+                    <a:blip r:embed="rId38"/>
+                    <a:stretch>
+                      <a:fillRect/>
+                    </a:stretch>
+                  </pic:blipFill>
+                  <pic:spPr>
+                    <a:xfrm>
+                      <a:off x="0" y="0"/>
+                      <a:ext cx="2590800" cy="228600"/>
+                    </a:xfrm>
+                    <a:prstGeom prst="rect">
+                      <a:avLst/>
+                    </a:prstGeom>
+                  </pic:spPr>
+                </pic:pic>
+              </a:graphicData>
+            </a:graphic>
+          </wp:inline>
+        </w:drawing>
+      </w:r>
+    </w:p>
+    <w:p>
+      <w:pPr>
+        <w:pStyle w:val="ListBullet"/>
+        <w:tabs>
+          <w:tab w:val="clear" w:pos="360"/>
+          <w:tab w:val="num" w:pos="720"/>
+        </w:tabs>
+        <w:ind w:left="720"/>
+      </w:pPr>
+      <w:r>
+        <w:t>So, the mean associated w/ g is = μ, then considering the variance:</w:t>
+      </w:r>
+    </w:p>
+    <w:p>
+      <w:pPr>
+        <w:pStyle w:val="ListBullet"/>
+        <w:tabs>
+          <w:tab w:val="clear" w:pos="360"/>
+          <w:tab w:val="num" w:pos="1080"/>
+        </w:tabs>
+        <w:ind w:left="1080"/>
+      </w:pPr>
+      <w:r>
+        <w:rPr>
+          <w:noProof/>
+        </w:rPr>
+        <w:drawing>
+          <wp:inline distT="0" distB="0" distL="0" distR="0" wp14:anchorId="6F282D10" wp14:editId="4C8FB373">
+            <wp:extent cx="2219325" cy="304800"/>
+            <wp:effectExtent l="0" t="0" r="9525" b="0"/>
+            <wp:docPr id="42" name="Picture 42"/>
+            <wp:cNvGraphicFramePr>
+              <a:graphicFrameLocks xmlns:a="http://schemas.openxmlformats.org/drawingml/2006/main" noChangeAspect="1"/>
+            </wp:cNvGraphicFramePr>
+            <a:graphic xmlns:a="http://schemas.openxmlformats.org/drawingml/2006/main">
+              <a:graphicData uri="http://schemas.openxmlformats.org/drawingml/2006/picture">
+                <pic:pic xmlns:pic="http://schemas.openxmlformats.org/drawingml/2006/picture">
+                  <pic:nvPicPr>
+                    <pic:cNvPr id="1" name=""/>
+                    <pic:cNvPicPr/>
+                  </pic:nvPicPr>
+                  <pic:blipFill>
+                    <a:blip r:embed="rId39"/>
+                    <a:stretch>
+                      <a:fillRect/>
+                    </a:stretch>
+                  </pic:blipFill>
+                  <pic:spPr>
+                    <a:xfrm>
+                      <a:off x="0" y="0"/>
+                      <a:ext cx="2219325" cy="304800"/>
+                    </a:xfrm>
+                    <a:prstGeom prst="rect">
+                      <a:avLst/>
+                    </a:prstGeom>
+                  </pic:spPr>
+                </pic:pic>
+              </a:graphicData>
+            </a:graphic>
+          </wp:inline>
+        </w:drawing>
+      </w:r>
+    </w:p>
+    <w:p>
+      <w:pPr>
+        <w:pStyle w:val="ListBullet"/>
+        <w:tabs>
+          <w:tab w:val="clear" w:pos="360"/>
+          <w:tab w:val="num" w:pos="1080"/>
+        </w:tabs>
+        <w:ind w:left="1080"/>
+      </w:pPr>
+      <w:r>
+        <w:rPr>
+          <w:noProof/>
+        </w:rPr>
+        <w:drawing>
+          <wp:inline distT="0" distB="0" distL="0" distR="0" wp14:anchorId="2458E751" wp14:editId="47ACA1DC">
+            <wp:extent cx="1943100" cy="276225"/>
+            <wp:effectExtent l="0" t="0" r="0" b="9525"/>
+            <wp:docPr id="43" name="Picture 43"/>
+            <wp:cNvGraphicFramePr>
+              <a:graphicFrameLocks xmlns:a="http://schemas.openxmlformats.org/drawingml/2006/main" noChangeAspect="1"/>
+            </wp:cNvGraphicFramePr>
+            <a:graphic xmlns:a="http://schemas.openxmlformats.org/drawingml/2006/main">
+              <a:graphicData uri="http://schemas.openxmlformats.org/drawingml/2006/picture">
+                <pic:pic xmlns:pic="http://schemas.openxmlformats.org/drawingml/2006/picture">
+                  <pic:nvPicPr>
+                    <pic:cNvPr id="1" name=""/>
+                    <pic:cNvPicPr/>
+                  </pic:nvPicPr>
+                  <pic:blipFill>
+                    <a:blip r:embed="rId40"/>
+                    <a:stretch>
+                      <a:fillRect/>
+                    </a:stretch>
+                  </pic:blipFill>
+                  <pic:spPr>
+                    <a:xfrm>
+                      <a:off x="0" y="0"/>
+                      <a:ext cx="1943100" cy="276225"/>
+                    </a:xfrm>
+                    <a:prstGeom prst="rect">
+                      <a:avLst/>
+                    </a:prstGeom>
+                  </pic:spPr>
+                </pic:pic>
+              </a:graphicData>
+            </a:graphic>
+          </wp:inline>
+        </w:drawing>
+      </w:r>
+      <w:r>
+        <w:rPr>
+          <w:noProof/>
+        </w:rPr>
+        <w:drawing>
+          <wp:inline distT="0" distB="0" distL="0" distR="0" wp14:anchorId="45AA24BA" wp14:editId="5D347B0D">
+            <wp:extent cx="2676525" cy="200025"/>
+            <wp:effectExtent l="0" t="0" r="9525" b="9525"/>
+            <wp:docPr id="44" name="Picture 44"/>
+            <wp:cNvGraphicFramePr>
+              <a:graphicFrameLocks xmlns:a="http://schemas.openxmlformats.org/drawingml/2006/main" noChangeAspect="1"/>
+            </wp:cNvGraphicFramePr>
+            <a:graphic xmlns:a="http://schemas.openxmlformats.org/drawingml/2006/main">
+              <a:graphicData uri="http://schemas.openxmlformats.org/drawingml/2006/picture">
+                <pic:pic xmlns:pic="http://schemas.openxmlformats.org/drawingml/2006/picture">
+                  <pic:nvPicPr>
+                    <pic:cNvPr id="1" name=""/>
+                    <pic:cNvPicPr/>
+                  </pic:nvPicPr>
+                  <pic:blipFill>
+                    <a:blip r:embed="rId41"/>
+                    <a:stretch>
+                      <a:fillRect/>
+                    </a:stretch>
+                  </pic:blipFill>
+                  <pic:spPr>
+                    <a:xfrm>
+                      <a:off x="0" y="0"/>
+                      <a:ext cx="2676525" cy="200025"/>
+                    </a:xfrm>
+                    <a:prstGeom prst="rect">
+                      <a:avLst/>
+                    </a:prstGeom>
+                  </pic:spPr>
+                </pic:pic>
+              </a:graphicData>
+            </a:graphic>
+          </wp:inline>
+        </w:drawing>
+      </w:r>
       <w:bookmarkStart w:id="0" w:name="_GoBack"/>
-      <w:r>
-        <w:rPr>
-          <w:strike/>
-        </w:rPr>
-        <w:t>μ2</w:t>
-      </w:r>
-    </w:p>
-    <w:bookmarkEnd w:id="0"/>
-    <w:p>
-      <w:pPr>
-        <w:pStyle w:val="ListBullet"/>
-        <w:numPr>
-          <w:ilvl w:val="0"/>
-          <w:numId w:val="0"/>
-        </w:numPr>
-        <w:ind w:left="360" w:hanging="360"/>
-        <w:rPr>
-          <w:b/>
-        </w:rPr>
-      </w:pPr>
+      <w:bookmarkEnd w:id="0"/>
     </w:p>
     <w:p/>
     <w:sectPr>

</xml_diff>

<commit_message>
start quiz 1 for JHU biostats bootcamp 1
</commit_message>
<xml_diff>
--- a/Stats/Coursera/JHU/biostats_bootcamp_1/hw1.docx
+++ b/Stats/Coursera/JHU/biostats_bootcamp_1/hw1.docx
@@ -44,15 +44,7 @@
         <w:pStyle w:val="ListBullet"/>
       </w:pPr>
       <w:r>
-        <w:t>P(</w:t>
-      </w:r>
-      <w:proofErr w:type="spellStart"/>
-      <w:r>
-        <w:t>B∩Ac</w:t>
-      </w:r>
-      <w:proofErr w:type="spellEnd"/>
-      <w:r>
-        <w:t>) is always equal to?</w:t>
+        <w:t>P(B∩Ac) is always equal to?</w:t>
       </w:r>
     </w:p>
     <w:p>
@@ -1231,10 +1223,7 @@
         <w:ind w:left="1080"/>
       </w:pPr>
       <w:r>
-        <w:t xml:space="preserve">Multiply </w:t>
-      </w:r>
-      <w:r>
-        <w:t>by 100 for %</w:t>
+        <w:t>Multiply by 100 for %</w:t>
       </w:r>
     </w:p>
     <w:p>
@@ -1303,15 +1292,7 @@
         </w:drawing>
       </w:r>
       <w:r>
-        <w:t xml:space="preserve">. Then </w:t>
-      </w:r>
-      <w:proofErr w:type="spellStart"/>
-      <w:r>
-        <w:t>ch</w:t>
-      </w:r>
-      <w:proofErr w:type="spellEnd"/>
-      <w:r>
-        <w:t xml:space="preserve"> is a valid density when c is equal to?</w:t>
+        <w:t>. Then ch is a valid density when c is equal to?</w:t>
       </w:r>
     </w:p>
     <w:p>
@@ -1377,21 +1358,7 @@
         <w:rPr>
           <w:i/>
         </w:rPr>
-        <w:t>egral of h(x)</w:t>
-      </w:r>
-      <w:proofErr w:type="spellStart"/>
-      <w:r>
-        <w:rPr>
-          <w:i/>
-        </w:rPr>
-        <w:t>c over</w:t>
-      </w:r>
-      <w:proofErr w:type="spellEnd"/>
-      <w:r>
-        <w:rPr>
-          <w:i/>
-        </w:rPr>
-        <w:t xml:space="preserve"> all real #’s </w:t>
+        <w:t xml:space="preserve">egral of h(x)c over all real #’s </w:t>
       </w:r>
       <w:r>
         <w:rPr>
@@ -1478,15 +1445,7 @@
       </w:pPr>
       <w:r>
         <w:lastRenderedPageBreak/>
-        <w:t xml:space="preserve">Consider a health care worker without the flu. Suppose they have a p=.01 probability of getting infected after an examination of an infected patient. His chance of getting infected after the </w:t>
-      </w:r>
-      <w:proofErr w:type="spellStart"/>
-      <w:r>
-        <w:t>ith</w:t>
-      </w:r>
-      <w:proofErr w:type="spellEnd"/>
-      <w:r>
-        <w:t xml:space="preserve"> interaction is assumed to be </w:t>
+        <w:t xml:space="preserve">Consider a health care worker without the flu. Suppose they have a p=.01 probability of getting infected after an examination of an infected patient. His chance of getting infected after the ith interaction is assumed to be </w:t>
       </w:r>
       <w:r>
         <w:rPr>
@@ -1529,15 +1488,7 @@
         </w:drawing>
       </w:r>
       <w:r>
-        <w:t xml:space="preserve">for </w:t>
-      </w:r>
-      <w:proofErr w:type="spellStart"/>
-      <w:r>
-        <w:t>i</w:t>
-      </w:r>
-      <w:proofErr w:type="spellEnd"/>
-      <w:r>
-        <w:t>=1,2,…. What is the probability of getting infected after 3+ interactions expressed as to the nearest integer percentage? (no decimal places.)</w:t>
+        <w:t>for i=1,2,…. What is the probability of getting infected after 3+ interactions expressed as to the nearest integer percentage? (no decimal places.)</w:t>
       </w:r>
     </w:p>
     <w:p>
@@ -2019,7 +1970,13 @@
         <w:t>g is a valid density</w:t>
       </w:r>
       <w:r>
-        <w:t>. What is E[X2] where X is a random variable having density g?</w:t>
+        <w:t>. What is E[X</w:t>
+      </w:r>
+      <w:r>
+        <w:t>^</w:t>
+      </w:r>
+      <w:r>
+        <w:t>2] where X is a random variable having density g?</w:t>
       </w:r>
     </w:p>
     <w:p>
@@ -2413,7 +2370,25 @@
         <w:pStyle w:val="ListBullet"/>
       </w:pPr>
       <w:r>
-        <w:t>You are playing a game with a friend where you flip a coin and if it comes up heads you give her two dollars and if it comes up tails she gives you one dollar. You play the game ten times. What is the expected total earnings for you?</w:t>
+        <w:t xml:space="preserve">You are playing a game with a friend where you flip a coin and if it comes up heads you give her </w:t>
+      </w:r>
+      <w:r>
+        <w:t xml:space="preserve">$2, </w:t>
+      </w:r>
+      <w:r>
+        <w:t xml:space="preserve">if it comes up tails she gives you </w:t>
+      </w:r>
+      <w:r>
+        <w:t>$1</w:t>
+      </w:r>
+      <w:r>
+        <w:t xml:space="preserve">. You play </w:t>
+      </w:r>
+      <w:r>
+        <w:t>10</w:t>
+      </w:r>
+      <w:r>
+        <w:t xml:space="preserve"> times. What is the expected total earnings for you?</w:t>
       </w:r>
     </w:p>
     <w:p>
@@ -2725,35 +2700,8 @@
     <w:p>
       <w:pPr>
         <w:pStyle w:val="ListBullet"/>
-        <w:numPr>
-          <w:ilvl w:val="0"/>
-          <w:numId w:val="0"/>
-        </w:numPr>
-        <w:ind w:left="720"/>
-        <w:rPr>
-          <w:b/>
-        </w:rPr>
-      </w:pPr>
-    </w:p>
-    <w:p>
-      <w:pPr>
-        <w:pStyle w:val="ListBullet"/>
-        <w:numPr>
-          <w:ilvl w:val="0"/>
-          <w:numId w:val="0"/>
-        </w:numPr>
-        <w:ind w:left="720"/>
-        <w:rPr>
-          <w:b/>
-        </w:rPr>
-      </w:pPr>
-    </w:p>
-    <w:p>
-      <w:pPr>
-        <w:pStyle w:val="ListBullet"/>
-      </w:pPr>
-      <w:r>
-        <w:lastRenderedPageBreak/>
+      </w:pPr>
+      <w:r>
         <w:t>Let X be a random variable with mean μ and variance σ</w:t>
       </w:r>
       <w:r>
@@ -3985,10 +3933,3153 @@
           </wp:inline>
         </w:drawing>
       </w:r>
+    </w:p>
+    <w:p>
+      <w:pPr>
+        <w:pStyle w:val="ListBullet"/>
+        <w:numPr>
+          <w:ilvl w:val="0"/>
+          <w:numId w:val="0"/>
+        </w:numPr>
+        <w:ind w:left="360" w:hanging="360"/>
+      </w:pPr>
+    </w:p>
+    <w:p>
+      <w:pPr>
+        <w:pStyle w:val="ListBullet"/>
+      </w:pPr>
+      <w:r>
+        <w:t>What is P(A</w:t>
+      </w:r>
+      <w:r>
+        <w:rPr>
+          <w:rFonts w:ascii="Cambria Math" w:hAnsi="Cambria Math" w:cs="Cambria Math"/>
+        </w:rPr>
+        <w:t>∪</w:t>
+      </w:r>
+      <w:r>
+        <w:t>B) always equal to?</w:t>
+      </w:r>
+    </w:p>
+    <w:p>
+      <w:pPr>
+        <w:pStyle w:val="ListBullet"/>
+        <w:tabs>
+          <w:tab w:val="clear" w:pos="360"/>
+          <w:tab w:val="num" w:pos="720"/>
+        </w:tabs>
+        <w:ind w:left="720"/>
+        <w:rPr>
+          <w:b/>
+        </w:rPr>
+      </w:pPr>
+      <w:r>
+        <w:rPr>
+          <w:b/>
+        </w:rPr>
+        <w:t>1</w:t>
+      </w:r>
+      <w:r>
+        <w:rPr>
+          <w:b/>
+        </w:rPr>
+        <w:t xml:space="preserve"> </w:t>
+      </w:r>
+      <w:r>
+        <w:rPr>
+          <w:b/>
+        </w:rPr>
+        <w:t>−</w:t>
+      </w:r>
+      <w:r>
+        <w:rPr>
+          <w:b/>
+        </w:rPr>
+        <w:t xml:space="preserve"> </w:t>
+      </w:r>
+      <w:r>
+        <w:rPr>
+          <w:b/>
+        </w:rPr>
+        <w:t>P(Ac</w:t>
+      </w:r>
+      <w:r>
+        <w:rPr>
+          <w:b/>
+        </w:rPr>
+        <w:t xml:space="preserve"> </w:t>
+      </w:r>
+      <w:r>
+        <w:rPr>
+          <w:b/>
+        </w:rPr>
+        <w:t>∩</w:t>
+      </w:r>
+      <w:r>
+        <w:rPr>
+          <w:b/>
+        </w:rPr>
+        <w:t xml:space="preserve"> </w:t>
+      </w:r>
+      <w:r>
+        <w:rPr>
+          <w:b/>
+        </w:rPr>
+        <w:t>Bc)</w:t>
+      </w:r>
+    </w:p>
+    <w:p>
+      <w:pPr>
+        <w:pStyle w:val="ListBullet"/>
+        <w:numPr>
+          <w:ilvl w:val="0"/>
+          <w:numId w:val="0"/>
+        </w:numPr>
+        <w:ind w:left="360" w:hanging="360"/>
+        <w:rPr>
+          <w:b/>
+        </w:rPr>
+      </w:pPr>
+    </w:p>
+    <w:p>
+      <w:pPr>
+        <w:pStyle w:val="ListBullet"/>
+        <w:numPr>
+          <w:ilvl w:val="0"/>
+          <w:numId w:val="0"/>
+        </w:numPr>
+        <w:ind w:left="360" w:hanging="360"/>
+        <w:rPr>
+          <w:b/>
+        </w:rPr>
+      </w:pPr>
+    </w:p>
+    <w:p>
+      <w:pPr>
+        <w:pStyle w:val="ListBullet"/>
+        <w:numPr>
+          <w:ilvl w:val="0"/>
+          <w:numId w:val="0"/>
+        </w:numPr>
+        <w:ind w:left="360" w:hanging="360"/>
+        <w:rPr>
+          <w:b/>
+        </w:rPr>
+      </w:pPr>
+    </w:p>
+    <w:p>
+      <w:pPr>
+        <w:pStyle w:val="ListBullet"/>
+      </w:pPr>
+      <w:r>
+        <w:lastRenderedPageBreak/>
+        <w:t>Which of the following are always true about P(</w:t>
+      </w:r>
+      <w:r>
+        <w:rPr>
+          <w:rFonts w:ascii="Cambria Math" w:hAnsi="Cambria Math" w:cs="Cambria Math"/>
+        </w:rPr>
+        <w:t>∪</w:t>
+      </w:r>
+      <w:r>
+        <w:t>ni=1Ei)? (Check all that apply.)</w:t>
+      </w:r>
+    </w:p>
+    <w:p>
+      <w:pPr>
+        <w:pStyle w:val="ListBullet"/>
+        <w:tabs>
+          <w:tab w:val="clear" w:pos="360"/>
+          <w:tab w:val="num" w:pos="720"/>
+        </w:tabs>
+        <w:ind w:left="720"/>
+      </w:pPr>
+      <w:r>
+        <w:t>It is smaller than or equal to ∑ni=1P(Ei).</w:t>
+      </w:r>
+    </w:p>
+    <w:p>
+      <w:pPr>
+        <w:pStyle w:val="ListBullet"/>
+        <w:tabs>
+          <w:tab w:val="clear" w:pos="360"/>
+          <w:tab w:val="num" w:pos="720"/>
+        </w:tabs>
+        <w:ind w:left="720"/>
+      </w:pPr>
+      <w:r>
+        <w:t>It is smaller than maxiP(Ei).</w:t>
+      </w:r>
+    </w:p>
+    <w:p>
+      <w:pPr>
+        <w:pStyle w:val="ListBullet"/>
+        <w:tabs>
+          <w:tab w:val="clear" w:pos="360"/>
+          <w:tab w:val="num" w:pos="720"/>
+        </w:tabs>
+        <w:ind w:left="720"/>
+        <w:rPr>
+          <w:b/>
+        </w:rPr>
+      </w:pPr>
+      <w:r>
+        <w:rPr>
+          <w:b/>
+        </w:rPr>
+        <w:t>It is equal to ∑ni=1P(Ei).</w:t>
+      </w:r>
+    </w:p>
+    <w:p>
+      <w:pPr>
+        <w:pStyle w:val="ListBullet"/>
+        <w:tabs>
+          <w:tab w:val="clear" w:pos="360"/>
+          <w:tab w:val="num" w:pos="720"/>
+        </w:tabs>
+        <w:ind w:left="720"/>
+      </w:pPr>
+      <w:r>
+        <w:t>It is larger than or equal to miniP(Ei).</w:t>
+      </w:r>
+    </w:p>
+    <w:p>
+      <w:pPr>
+        <w:pStyle w:val="ListBullet"/>
+        <w:tabs>
+          <w:tab w:val="clear" w:pos="360"/>
+          <w:tab w:val="num" w:pos="720"/>
+        </w:tabs>
+        <w:ind w:left="720"/>
+      </w:pPr>
+      <w:r>
+        <w:t>It is larger than or equal to maxiP(Ei).</w:t>
+      </w:r>
+    </w:p>
+    <w:p>
+      <w:pPr>
+        <w:pStyle w:val="ListBullet"/>
+        <w:tabs>
+          <w:tab w:val="clear" w:pos="360"/>
+          <w:tab w:val="num" w:pos="720"/>
+        </w:tabs>
+        <w:ind w:left="720"/>
+      </w:pPr>
+      <w:r>
+        <w:t>It is smaller than miniP(Ei).</w:t>
+      </w:r>
+    </w:p>
+    <w:p>
+      <w:pPr>
+        <w:pStyle w:val="ListBullet"/>
+        <w:numPr>
+          <w:ilvl w:val="0"/>
+          <w:numId w:val="0"/>
+        </w:numPr>
+        <w:ind w:left="360"/>
+      </w:pPr>
+    </w:p>
+    <w:p>
+      <w:pPr>
+        <w:pStyle w:val="ListBullet"/>
+      </w:pPr>
+      <w:r>
+        <w:t xml:space="preserve">Consider influenza epidemics for </w:t>
+      </w:r>
+      <w:r>
+        <w:t>2</w:t>
+      </w:r>
+      <w:r>
+        <w:t xml:space="preserve"> parent heterosexual families. Suppose the probability is 17% that at least </w:t>
+      </w:r>
+      <w:r>
+        <w:t xml:space="preserve">1 parent </w:t>
+      </w:r>
+      <w:r>
+        <w:t xml:space="preserve">has contracted the disease. The probability the father has contracted influenza is 12% while the probability that </w:t>
+      </w:r>
+      <w:r>
+        <w:rPr>
+          <w:i/>
+        </w:rPr>
+        <w:t>both</w:t>
+      </w:r>
+      <w:r>
+        <w:t xml:space="preserve"> the mother </w:t>
+      </w:r>
+      <w:r>
+        <w:t xml:space="preserve">+ </w:t>
+      </w:r>
+      <w:r>
+        <w:t>father have contracted the disease is 6%. What is the probability that the mother has contracted influenza?</w:t>
+      </w:r>
+    </w:p>
+    <w:p>
+      <w:pPr>
+        <w:pStyle w:val="ListBullet"/>
+        <w:tabs>
+          <w:tab w:val="clear" w:pos="360"/>
+          <w:tab w:val="num" w:pos="720"/>
+        </w:tabs>
+        <w:ind w:left="720"/>
+      </w:pPr>
+      <w:r>
+        <w:t>P(F U D) = .17</w:t>
+      </w:r>
+      <w:r>
+        <w:tab/>
+      </w:r>
+      <w:r>
+        <w:tab/>
+      </w:r>
+      <w:r>
+        <w:t xml:space="preserve">P(F </w:t>
+      </w:r>
+      <w:r>
+        <w:rPr>
+          <w:rFonts w:ascii="Arial" w:hAnsi="Arial" w:cs="Arial"/>
+          <w:b/>
+          <w:color w:val="222222"/>
+          <w:sz w:val="21"/>
+          <w:szCs w:val="21"/>
+          <w:shd w:val="clear" w:color="auto" w:fill="FFFFFF"/>
+        </w:rPr>
+        <w:t>∩</w:t>
+      </w:r>
+      <w:r>
+        <w:t xml:space="preserve"> D) = .6</w:t>
+      </w:r>
+      <w:r>
+        <w:tab/>
+      </w:r>
+      <w:r>
+        <w:tab/>
+        <w:t>P(D) = .12</w:t>
+      </w:r>
+    </w:p>
+    <w:p>
+      <w:pPr>
+        <w:pStyle w:val="ListBullet"/>
+        <w:tabs>
+          <w:tab w:val="clear" w:pos="360"/>
+          <w:tab w:val="num" w:pos="720"/>
+        </w:tabs>
+        <w:ind w:left="720"/>
+      </w:pPr>
+      <w:r>
+        <w:t xml:space="preserve">P(F U D) = </w:t>
+      </w:r>
+      <w:r>
+        <w:t xml:space="preserve">P(F) + P(D) - </w:t>
+      </w:r>
+      <w:r>
+        <w:t xml:space="preserve">P(F </w:t>
+      </w:r>
+      <w:r>
+        <w:rPr>
+          <w:rFonts w:ascii="Arial" w:hAnsi="Arial" w:cs="Arial"/>
+          <w:b/>
+          <w:color w:val="222222"/>
+          <w:sz w:val="21"/>
+          <w:szCs w:val="21"/>
+          <w:shd w:val="clear" w:color="auto" w:fill="FFFFFF"/>
+        </w:rPr>
+        <w:t>∩</w:t>
+      </w:r>
+      <w:r>
+        <w:t xml:space="preserve"> D)</w:t>
+      </w:r>
+      <w:r>
+        <w:t xml:space="preserve"> </w:t>
+      </w:r>
+      <w:r>
+        <w:sym w:font="Wingdings" w:char="F0E8"/>
+      </w:r>
+      <w:r>
+        <w:t xml:space="preserve"> .17 = F + .12 - .6 </w:t>
+      </w:r>
+      <w:r>
+        <w:sym w:font="Wingdings" w:char="F0E8"/>
+      </w:r>
+      <w:r>
+        <w:t xml:space="preserve"> .23 = F + .12 </w:t>
+      </w:r>
+      <w:r>
+        <w:sym w:font="Wingdings" w:char="F0E8"/>
+      </w:r>
+      <w:r>
+        <w:t xml:space="preserve"> F = .11 = </w:t>
+      </w:r>
+      <w:r>
+        <w:rPr>
+          <w:b/>
+        </w:rPr>
+        <w:t>11%</w:t>
+      </w:r>
+    </w:p>
+    <w:p>
+      <w:pPr>
+        <w:pStyle w:val="ListBullet"/>
+        <w:numPr>
+          <w:ilvl w:val="0"/>
+          <w:numId w:val="0"/>
+        </w:numPr>
+        <w:ind w:left="360"/>
+      </w:pPr>
+    </w:p>
+    <w:p>
+      <w:pPr>
+        <w:pStyle w:val="ListBullet"/>
+      </w:pPr>
+      <w:r>
+        <w:t xml:space="preserve">A random variable, X is uniform, so that it's density is f(x)=1 for 0≤x≤1. What is it's 75th percentile? </w:t>
+      </w:r>
+    </w:p>
+    <w:p>
+      <w:pPr>
+        <w:pStyle w:val="ListBullet"/>
+        <w:tabs>
+          <w:tab w:val="clear" w:pos="360"/>
+          <w:tab w:val="num" w:pos="720"/>
+        </w:tabs>
+        <w:ind w:left="720"/>
+        <w:rPr>
+          <w:b/>
+        </w:rPr>
+      </w:pPr>
+      <w:r>
+        <w:rPr>
+          <w:b/>
+        </w:rPr>
+        <w:t>.75</w:t>
+      </w:r>
+    </w:p>
+    <w:p>
+      <w:pPr>
+        <w:pStyle w:val="ListBullet"/>
+        <w:numPr>
+          <w:ilvl w:val="0"/>
+          <w:numId w:val="0"/>
+        </w:numPr>
+        <w:ind w:left="360"/>
+      </w:pPr>
+    </w:p>
+    <w:p>
+      <w:pPr>
+        <w:pStyle w:val="ListBullet"/>
+      </w:pPr>
+      <w:r>
+        <w:t>A Pareto density is 1</w:t>
+      </w:r>
+      <w:r>
+        <w:t>/</w:t>
+      </w:r>
+      <w:r>
+        <w:t>x</w:t>
+      </w:r>
+      <w:r>
+        <w:t>^</w:t>
+      </w:r>
+      <w:r>
+        <w:t>2 for 1&lt;x&lt;∞. What is the distribution function associated with this density for 1&lt;x&lt;∞?</w:t>
+      </w:r>
+    </w:p>
+    <w:p>
+      <w:pPr>
+        <w:pStyle w:val="ListBullet"/>
+        <w:tabs>
+          <w:tab w:val="clear" w:pos="360"/>
+          <w:tab w:val="num" w:pos="720"/>
+        </w:tabs>
+        <w:ind w:left="720"/>
+      </w:pPr>
+      <w:r>
+        <w:t>1−1x.</w:t>
+      </w:r>
+    </w:p>
+    <w:p>
+      <w:pPr>
+        <w:pStyle w:val="ListBullet"/>
+        <w:tabs>
+          <w:tab w:val="clear" w:pos="360"/>
+          <w:tab w:val="num" w:pos="720"/>
+        </w:tabs>
+        <w:ind w:left="720"/>
+        <w:rPr>
+          <w:b/>
+          <w:strike/>
+        </w:rPr>
+      </w:pPr>
+      <w:r>
+        <w:rPr>
+          <w:b/>
+          <w:strike/>
+        </w:rPr>
+        <w:t>1</w:t>
+      </w:r>
+      <w:r>
+        <w:rPr>
+          <w:b/>
+          <w:strike/>
+        </w:rPr>
+        <w:t>/</w:t>
+      </w:r>
+      <w:r>
+        <w:rPr>
+          <w:b/>
+          <w:strike/>
+        </w:rPr>
+        <w:t>x</w:t>
+      </w:r>
+    </w:p>
+    <w:p>
+      <w:pPr>
+        <w:pStyle w:val="ListBullet"/>
+        <w:tabs>
+          <w:tab w:val="clear" w:pos="360"/>
+          <w:tab w:val="num" w:pos="720"/>
+        </w:tabs>
+        <w:ind w:left="720"/>
+      </w:pPr>
+      <w:r>
+        <w:t>1−1x3</w:t>
+      </w:r>
+    </w:p>
+    <w:p>
+      <w:pPr>
+        <w:pStyle w:val="ListBullet"/>
+        <w:tabs>
+          <w:tab w:val="clear" w:pos="360"/>
+          <w:tab w:val="num" w:pos="720"/>
+        </w:tabs>
+        <w:ind w:left="720"/>
+        <w:rPr>
+          <w:b/>
+          <w:strike/>
+        </w:rPr>
+      </w:pPr>
+      <w:r>
+        <w:rPr>
+          <w:b/>
+          <w:strike/>
+        </w:rPr>
+        <w:t>1</w:t>
+      </w:r>
+      <w:r>
+        <w:rPr>
+          <w:b/>
+          <w:strike/>
+        </w:rPr>
+        <w:t>/</w:t>
+      </w:r>
+      <w:r>
+        <w:rPr>
+          <w:b/>
+          <w:strike/>
+        </w:rPr>
+        <w:t>x−1</w:t>
+      </w:r>
+    </w:p>
+    <w:p>
+      <w:pPr>
+        <w:pStyle w:val="ListBullet"/>
+        <w:tabs>
+          <w:tab w:val="clear" w:pos="360"/>
+          <w:tab w:val="num" w:pos="720"/>
+        </w:tabs>
+        <w:ind w:left="720"/>
+      </w:pPr>
+      <w:r>
+        <w:t>1x3</w:t>
+      </w:r>
+    </w:p>
+    <w:p>
+      <w:pPr>
+        <w:pStyle w:val="ListBullet"/>
+        <w:numPr>
+          <w:ilvl w:val="0"/>
+          <w:numId w:val="0"/>
+        </w:numPr>
+        <w:ind w:left="360"/>
+      </w:pPr>
+    </w:p>
+    <w:p>
+      <w:pPr>
+        <w:pStyle w:val="ListBullet"/>
+      </w:pPr>
+      <w:r>
+        <w:t>What is the quantile p from the density e−x(1+e−x)−2?</w:t>
+      </w:r>
+    </w:p>
+    <w:p>
+      <w:pPr>
+        <w:pStyle w:val="ListBullet"/>
+        <w:tabs>
+          <w:tab w:val="clear" w:pos="360"/>
+          <w:tab w:val="num" w:pos="720"/>
+        </w:tabs>
+        <w:ind w:left="720"/>
+      </w:pPr>
+      <w:r>
+        <w:rPr>
+          <w:noProof/>
+        </w:rPr>
+        <w:t xml:space="preserve">Ex: </w:t>
+      </w:r>
+      <w:r>
+        <w:rPr>
+          <w:noProof/>
+        </w:rPr>
+        <w:drawing>
+          <wp:inline distT="0" distB="0" distL="0" distR="0" wp14:anchorId="40F664A9" wp14:editId="2A00F88C">
+            <wp:extent cx="1171575" cy="247650"/>
+            <wp:effectExtent l="0" t="0" r="9525" b="0"/>
+            <wp:docPr id="6" name="Picture 6"/>
+            <wp:cNvGraphicFramePr>
+              <a:graphicFrameLocks xmlns:a="http://schemas.openxmlformats.org/drawingml/2006/main" noChangeAspect="1"/>
+            </wp:cNvGraphicFramePr>
+            <a:graphic xmlns:a="http://schemas.openxmlformats.org/drawingml/2006/main">
+              <a:graphicData uri="http://schemas.openxmlformats.org/drawingml/2006/picture">
+                <pic:pic xmlns:pic="http://schemas.openxmlformats.org/drawingml/2006/picture">
+                  <pic:nvPicPr>
+                    <pic:cNvPr id="1" name=""/>
+                    <pic:cNvPicPr/>
+                  </pic:nvPicPr>
+                  <pic:blipFill>
+                    <a:blip r:embed="rId42"/>
+                    <a:stretch>
+                      <a:fillRect/>
+                    </a:stretch>
+                  </pic:blipFill>
+                  <pic:spPr>
+                    <a:xfrm>
+                      <a:off x="0" y="0"/>
+                      <a:ext cx="1171575" cy="247650"/>
+                    </a:xfrm>
+                    <a:prstGeom prst="rect">
+                      <a:avLst/>
+                    </a:prstGeom>
+                  </pic:spPr>
+                </pic:pic>
+              </a:graphicData>
+            </a:graphic>
+          </wp:inline>
+        </w:drawing>
+      </w:r>
+      <w:r>
+        <w:rPr>
+          <w:noProof/>
+        </w:rPr>
+        <w:t xml:space="preserve"> </w:t>
+      </w:r>
+      <w:r>
+        <w:rPr>
+          <w:noProof/>
+        </w:rPr>
+        <w:drawing>
+          <wp:inline distT="0" distB="0" distL="0" distR="0" wp14:anchorId="70DF7EB9" wp14:editId="3F234EFF">
+            <wp:extent cx="1304925" cy="428625"/>
+            <wp:effectExtent l="0" t="0" r="9525" b="9525"/>
+            <wp:docPr id="8" name="Picture 8"/>
+            <wp:cNvGraphicFramePr>
+              <a:graphicFrameLocks xmlns:a="http://schemas.openxmlformats.org/drawingml/2006/main" noChangeAspect="1"/>
+            </wp:cNvGraphicFramePr>
+            <a:graphic xmlns:a="http://schemas.openxmlformats.org/drawingml/2006/main">
+              <a:graphicData uri="http://schemas.openxmlformats.org/drawingml/2006/picture">
+                <pic:pic xmlns:pic="http://schemas.openxmlformats.org/drawingml/2006/picture">
+                  <pic:nvPicPr>
+                    <pic:cNvPr id="1" name=""/>
+                    <pic:cNvPicPr/>
+                  </pic:nvPicPr>
+                  <pic:blipFill>
+                    <a:blip r:embed="rId43"/>
+                    <a:stretch>
+                      <a:fillRect/>
+                    </a:stretch>
+                  </pic:blipFill>
+                  <pic:spPr>
+                    <a:xfrm>
+                      <a:off x="0" y="0"/>
+                      <a:ext cx="1304925" cy="428625"/>
+                    </a:xfrm>
+                    <a:prstGeom prst="rect">
+                      <a:avLst/>
+                    </a:prstGeom>
+                  </pic:spPr>
+                </pic:pic>
+              </a:graphicData>
+            </a:graphic>
+          </wp:inline>
+        </w:drawing>
+      </w:r>
+    </w:p>
+    <w:p>
+      <w:pPr>
+        <w:pStyle w:val="ListBullet"/>
+        <w:tabs>
+          <w:tab w:val="clear" w:pos="360"/>
+          <w:tab w:val="num" w:pos="720"/>
+        </w:tabs>
+        <w:ind w:left="720"/>
+      </w:pPr>
+      <w:r>
+        <w:rPr>
+          <w:noProof/>
+        </w:rPr>
+        <w:drawing>
+          <wp:inline distT="0" distB="0" distL="0" distR="0" wp14:anchorId="1856A453" wp14:editId="3BCF9749">
+            <wp:extent cx="1057275" cy="266700"/>
+            <wp:effectExtent l="0" t="0" r="9525" b="0"/>
+            <wp:docPr id="45" name="Picture 45"/>
+            <wp:cNvGraphicFramePr>
+              <a:graphicFrameLocks xmlns:a="http://schemas.openxmlformats.org/drawingml/2006/main" noChangeAspect="1"/>
+            </wp:cNvGraphicFramePr>
+            <a:graphic xmlns:a="http://schemas.openxmlformats.org/drawingml/2006/main">
+              <a:graphicData uri="http://schemas.openxmlformats.org/drawingml/2006/picture">
+                <pic:pic xmlns:pic="http://schemas.openxmlformats.org/drawingml/2006/picture">
+                  <pic:nvPicPr>
+                    <pic:cNvPr id="1" name=""/>
+                    <pic:cNvPicPr/>
+                  </pic:nvPicPr>
+                  <pic:blipFill>
+                    <a:blip r:embed="rId44"/>
+                    <a:stretch>
+                      <a:fillRect/>
+                    </a:stretch>
+                  </pic:blipFill>
+                  <pic:spPr>
+                    <a:xfrm>
+                      <a:off x="0" y="0"/>
+                      <a:ext cx="1057275" cy="266700"/>
+                    </a:xfrm>
+                    <a:prstGeom prst="rect">
+                      <a:avLst/>
+                    </a:prstGeom>
+                  </pic:spPr>
+                </pic:pic>
+              </a:graphicData>
+            </a:graphic>
+          </wp:inline>
+        </w:drawing>
+      </w:r>
+      <w:r>
+        <w:t xml:space="preserve"> </w:t>
+      </w:r>
+      <w:r>
+        <w:sym w:font="Wingdings" w:char="F0E8"/>
+      </w:r>
+      <w:r>
+        <w:t xml:space="preserve"> </w:t>
+      </w:r>
+      <w:r>
+        <w:rPr>
+          <w:noProof/>
+        </w:rPr>
+        <w:drawing>
+          <wp:inline distT="0" distB="0" distL="0" distR="0" wp14:anchorId="7EDBFBB9" wp14:editId="3E446545">
+            <wp:extent cx="1609725" cy="400050"/>
+            <wp:effectExtent l="0" t="0" r="9525" b="0"/>
+            <wp:docPr id="39" name="Picture 39"/>
+            <wp:cNvGraphicFramePr>
+              <a:graphicFrameLocks xmlns:a="http://schemas.openxmlformats.org/drawingml/2006/main" noChangeAspect="1"/>
+            </wp:cNvGraphicFramePr>
+            <a:graphic xmlns:a="http://schemas.openxmlformats.org/drawingml/2006/main">
+              <a:graphicData uri="http://schemas.openxmlformats.org/drawingml/2006/picture">
+                <pic:pic xmlns:pic="http://schemas.openxmlformats.org/drawingml/2006/picture">
+                  <pic:nvPicPr>
+                    <pic:cNvPr id="1" name=""/>
+                    <pic:cNvPicPr/>
+                  </pic:nvPicPr>
+                  <pic:blipFill>
+                    <a:blip r:embed="rId45"/>
+                    <a:stretch>
+                      <a:fillRect/>
+                    </a:stretch>
+                  </pic:blipFill>
+                  <pic:spPr>
+                    <a:xfrm>
+                      <a:off x="0" y="0"/>
+                      <a:ext cx="1609725" cy="400050"/>
+                    </a:xfrm>
+                    <a:prstGeom prst="rect">
+                      <a:avLst/>
+                    </a:prstGeom>
+                  </pic:spPr>
+                </pic:pic>
+              </a:graphicData>
+            </a:graphic>
+          </wp:inline>
+        </w:drawing>
+      </w:r>
+      <w:r>
+        <w:t xml:space="preserve"> =</w:t>
+      </w:r>
+      <w:r>
+        <w:t>=</w:t>
+      </w:r>
+      <w:r>
+        <w:t xml:space="preserve"> p</w:t>
+      </w:r>
+    </w:p>
+    <w:p>
+      <w:pPr>
+        <w:pStyle w:val="ListBullet"/>
+        <w:tabs>
+          <w:tab w:val="clear" w:pos="360"/>
+          <w:tab w:val="num" w:pos="720"/>
+        </w:tabs>
+        <w:ind w:left="720"/>
+      </w:pPr>
+      <w:r>
+        <w:pict>
+          <v:shape id="Picture 46" o:spid="_x0000_i1025" type="#_x0000_t75" style="width:32.25pt;height:13.5pt;visibility:visible;mso-wrap-style:square">
+            <v:imagedata r:id="rId46" o:title=""/>
+          </v:shape>
+        </w:pict>
+      </w:r>
+      <w:r>
+        <w:t xml:space="preserve"> = -p </w:t>
+      </w:r>
+      <w:r>
+        <w:sym w:font="Wingdings" w:char="F0E8"/>
+      </w:r>
+      <w:r>
+        <w:t xml:space="preserve"> </w:t>
+      </w:r>
+      <w:r>
+        <w:rPr>
+          <w:noProof/>
+        </w:rPr>
+        <w:drawing>
+          <wp:inline distT="0" distB="0" distL="0" distR="0" wp14:anchorId="2D190D4D" wp14:editId="4D2F687C">
+            <wp:extent cx="228600" cy="171450"/>
+            <wp:effectExtent l="0" t="0" r="0" b="0"/>
+            <wp:docPr id="47" name="Picture 47"/>
+            <wp:cNvGraphicFramePr>
+              <a:graphicFrameLocks xmlns:a="http://schemas.openxmlformats.org/drawingml/2006/main" noChangeAspect="1"/>
+            </wp:cNvGraphicFramePr>
+            <a:graphic xmlns:a="http://schemas.openxmlformats.org/drawingml/2006/main">
+              <a:graphicData uri="http://schemas.openxmlformats.org/drawingml/2006/picture">
+                <pic:pic xmlns:pic="http://schemas.openxmlformats.org/drawingml/2006/picture">
+                  <pic:nvPicPr>
+                    <pic:cNvPr id="1" name=""/>
+                    <pic:cNvPicPr/>
+                  </pic:nvPicPr>
+                  <pic:blipFill rotWithShape="1">
+                    <a:blip r:embed="rId47"/>
+                    <a:srcRect r="44186"/>
+                    <a:stretch/>
+                  </pic:blipFill>
+                  <pic:spPr bwMode="auto">
+                    <a:xfrm>
+                      <a:off x="0" y="0"/>
+                      <a:ext cx="228600" cy="171450"/>
+                    </a:xfrm>
+                    <a:prstGeom prst="rect">
+                      <a:avLst/>
+                    </a:prstGeom>
+                    <a:ln>
+                      <a:noFill/>
+                    </a:ln>
+                    <a:extLst>
+                      <a:ext uri="{53640926-AAD7-44D8-BBD7-CCE9431645EC}">
+                        <a14:shadowObscured xmlns:a14="http://schemas.microsoft.com/office/drawing/2010/main"/>
+                      </a:ext>
+                    </a:extLst>
+                  </pic:spPr>
+                </pic:pic>
+              </a:graphicData>
+            </a:graphic>
+          </wp:inline>
+        </w:drawing>
+      </w:r>
+      <w:r>
+        <w:t xml:space="preserve"> = -</w:t>
+      </w:r>
+      <w:r>
+        <w:t>(</w:t>
+      </w:r>
+      <w:r>
+        <w:t>1/p – 1</w:t>
+      </w:r>
+      <w:r>
+        <w:t xml:space="preserve">) </w:t>
+      </w:r>
+      <w:r>
+        <w:sym w:font="Wingdings" w:char="F0E8"/>
+      </w:r>
+      <w:r>
+        <w:t xml:space="preserve"> x =</w:t>
+      </w:r>
+      <w:r>
+        <w:rPr>
+          <w:noProof/>
+        </w:rPr>
+        <w:drawing>
+          <wp:inline distT="0" distB="0" distL="0" distR="0" wp14:anchorId="0C85A548" wp14:editId="0B625E5C">
+            <wp:extent cx="1066800" cy="247650"/>
+            <wp:effectExtent l="0" t="0" r="0" b="0"/>
+            <wp:docPr id="48" name="Picture 48"/>
+            <wp:cNvGraphicFramePr>
+              <a:graphicFrameLocks xmlns:a="http://schemas.openxmlformats.org/drawingml/2006/main" noChangeAspect="1"/>
+            </wp:cNvGraphicFramePr>
+            <a:graphic xmlns:a="http://schemas.openxmlformats.org/drawingml/2006/main">
+              <a:graphicData uri="http://schemas.openxmlformats.org/drawingml/2006/picture">
+                <pic:pic xmlns:pic="http://schemas.openxmlformats.org/drawingml/2006/picture">
+                  <pic:nvPicPr>
+                    <pic:cNvPr id="1" name=""/>
+                    <pic:cNvPicPr/>
+                  </pic:nvPicPr>
+                  <pic:blipFill>
+                    <a:blip r:embed="rId48"/>
+                    <a:stretch>
+                      <a:fillRect/>
+                    </a:stretch>
+                  </pic:blipFill>
+                  <pic:spPr>
+                    <a:xfrm>
+                      <a:off x="0" y="0"/>
+                      <a:ext cx="1066800" cy="247650"/>
+                    </a:xfrm>
+                    <a:prstGeom prst="rect">
+                      <a:avLst/>
+                    </a:prstGeom>
+                  </pic:spPr>
+                </pic:pic>
+              </a:graphicData>
+            </a:graphic>
+          </wp:inline>
+        </w:drawing>
+      </w:r>
+      <w:r>
+        <w:t xml:space="preserve"> ?????</w:t>
+      </w:r>
+    </w:p>
+    <w:p>
+      <w:pPr>
+        <w:pStyle w:val="ListBullet"/>
+        <w:numPr>
+          <w:ilvl w:val="0"/>
+          <w:numId w:val="0"/>
+        </w:numPr>
+        <w:ind w:left="720"/>
+      </w:pPr>
+    </w:p>
+    <w:p>
+      <w:pPr>
+        <w:pStyle w:val="ListBullet"/>
+      </w:pPr>
+      <w:r>
+        <w:t>Suppose that a density is of the form cxk for some constant k&gt;1 and 0&lt;x&lt;1. What is the value of c?</w:t>
+      </w:r>
+    </w:p>
+    <w:p>
+      <w:pPr>
+        <w:pStyle w:val="ListBullet"/>
+        <w:tabs>
+          <w:tab w:val="clear" w:pos="360"/>
+          <w:tab w:val="num" w:pos="720"/>
+        </w:tabs>
+        <w:ind w:left="720"/>
+      </w:pPr>
+      <w:r>
+        <w:rPr>
+          <w:noProof/>
+        </w:rPr>
+        <w:drawing>
+          <wp:inline distT="0" distB="0" distL="0" distR="0" wp14:anchorId="1DD2547E" wp14:editId="43CDFD31">
+            <wp:extent cx="1990725" cy="371475"/>
+            <wp:effectExtent l="0" t="0" r="9525" b="9525"/>
+            <wp:docPr id="49" name="Picture 49"/>
+            <wp:cNvGraphicFramePr>
+              <a:graphicFrameLocks xmlns:a="http://schemas.openxmlformats.org/drawingml/2006/main" noChangeAspect="1"/>
+            </wp:cNvGraphicFramePr>
+            <a:graphic xmlns:a="http://schemas.openxmlformats.org/drawingml/2006/main">
+              <a:graphicData uri="http://schemas.openxmlformats.org/drawingml/2006/picture">
+                <pic:pic xmlns:pic="http://schemas.openxmlformats.org/drawingml/2006/picture">
+                  <pic:nvPicPr>
+                    <pic:cNvPr id="1" name=""/>
+                    <pic:cNvPicPr/>
+                  </pic:nvPicPr>
+                  <pic:blipFill>
+                    <a:blip r:embed="rId49"/>
+                    <a:stretch>
+                      <a:fillRect/>
+                    </a:stretch>
+                  </pic:blipFill>
+                  <pic:spPr>
+                    <a:xfrm>
+                      <a:off x="0" y="0"/>
+                      <a:ext cx="1990725" cy="371475"/>
+                    </a:xfrm>
+                    <a:prstGeom prst="rect">
+                      <a:avLst/>
+                    </a:prstGeom>
+                  </pic:spPr>
+                </pic:pic>
+              </a:graphicData>
+            </a:graphic>
+          </wp:inline>
+        </w:drawing>
+      </w:r>
+      <w:r>
+        <w:t xml:space="preserve"> </w:t>
+      </w:r>
+      <w:r>
+        <w:sym w:font="Wingdings" w:char="F0E8"/>
+      </w:r>
+      <w:r>
+        <w:t xml:space="preserve"> need this to = 1 </w:t>
+      </w:r>
+      <w:r>
+        <w:sym w:font="Wingdings" w:char="F0E8"/>
+      </w:r>
+      <w:r>
+        <w:t xml:space="preserve"> </w:t>
+      </w:r>
+      <w:r>
+        <w:rPr>
+          <w:b/>
+        </w:rPr>
+        <w:t>c = k+1</w:t>
+      </w:r>
+    </w:p>
+    <w:p>
+      <w:pPr>
+        <w:pStyle w:val="ListBullet"/>
+        <w:numPr>
+          <w:ilvl w:val="0"/>
+          <w:numId w:val="0"/>
+        </w:numPr>
+        <w:ind w:left="360"/>
+      </w:pPr>
+    </w:p>
+    <w:p>
+      <w:pPr>
+        <w:pStyle w:val="ListBullet"/>
+      </w:pPr>
+      <w:r>
+        <w:t>Suppose that the time in days until hospital discharge for a certain patient population</w:t>
+      </w:r>
+      <w:r>
+        <w:t xml:space="preserve"> </w:t>
+      </w:r>
+      <w:r>
+        <w:t>follows a density f(x)=</w:t>
+      </w:r>
+      <w:r>
+        <w:rPr>
+          <w:noProof/>
+        </w:rPr>
+        <w:t xml:space="preserve"> </w:t>
+      </w:r>
+      <w:r>
+        <w:rPr>
+          <w:noProof/>
+        </w:rPr>
+        <w:t>½(</w:t>
+      </w:r>
+      <w:r>
+        <w:rPr>
+          <w:noProof/>
+        </w:rPr>
+        <w:t xml:space="preserve"> </w:t>
+      </w:r>
+      <w:r>
+        <w:rPr>
+          <w:noProof/>
+        </w:rPr>
+        <w:drawing>
+          <wp:inline distT="0" distB="0" distL="0" distR="0" wp14:anchorId="7B9381FB" wp14:editId="296A35DA">
+            <wp:extent cx="323850" cy="228600"/>
+            <wp:effectExtent l="0" t="0" r="0" b="0"/>
+            <wp:docPr id="53" name="Picture 53"/>
+            <wp:cNvGraphicFramePr>
+              <a:graphicFrameLocks xmlns:a="http://schemas.openxmlformats.org/drawingml/2006/main" noChangeAspect="1"/>
+            </wp:cNvGraphicFramePr>
+            <a:graphic xmlns:a="http://schemas.openxmlformats.org/drawingml/2006/main">
+              <a:graphicData uri="http://schemas.openxmlformats.org/drawingml/2006/picture">
+                <pic:pic xmlns:pic="http://schemas.openxmlformats.org/drawingml/2006/picture">
+                  <pic:nvPicPr>
+                    <pic:cNvPr id="1" name=""/>
+                    <pic:cNvPicPr/>
+                  </pic:nvPicPr>
+                  <pic:blipFill>
+                    <a:blip r:embed="rId50"/>
+                    <a:stretch>
+                      <a:fillRect/>
+                    </a:stretch>
+                  </pic:blipFill>
+                  <pic:spPr>
+                    <a:xfrm>
+                      <a:off x="0" y="0"/>
+                      <a:ext cx="323850" cy="228600"/>
+                    </a:xfrm>
+                    <a:prstGeom prst="rect">
+                      <a:avLst/>
+                    </a:prstGeom>
+                  </pic:spPr>
+                </pic:pic>
+              </a:graphicData>
+            </a:graphic>
+          </wp:inline>
+        </w:drawing>
+      </w:r>
+      <w:r>
+        <w:rPr>
+          <w:noProof/>
+        </w:rPr>
+        <w:t xml:space="preserve">) </w:t>
+      </w:r>
+      <w:r>
+        <w:t>for x&gt;0. What is the median discharge time in days?</w:t>
+      </w:r>
+    </w:p>
+    <w:p>
+      <w:pPr>
+        <w:pStyle w:val="ListBullet"/>
+        <w:tabs>
+          <w:tab w:val="clear" w:pos="360"/>
+          <w:tab w:val="num" w:pos="720"/>
+        </w:tabs>
+        <w:ind w:left="720"/>
+        <w:rPr>
+          <w:b/>
+        </w:rPr>
+      </w:pPr>
+      <w:r>
+        <w:rPr>
+          <w:noProof/>
+        </w:rPr>
+        <w:lastRenderedPageBreak/>
+        <w:drawing>
+          <wp:inline distT="0" distB="0" distL="0" distR="0" wp14:anchorId="28661FDB" wp14:editId="70E0EEB2">
+            <wp:extent cx="1247775" cy="561975"/>
+            <wp:effectExtent l="0" t="0" r="9525" b="9525"/>
+            <wp:docPr id="50" name="Picture 50"/>
+            <wp:cNvGraphicFramePr>
+              <a:graphicFrameLocks xmlns:a="http://schemas.openxmlformats.org/drawingml/2006/main" noChangeAspect="1"/>
+            </wp:cNvGraphicFramePr>
+            <a:graphic xmlns:a="http://schemas.openxmlformats.org/drawingml/2006/main">
+              <a:graphicData uri="http://schemas.openxmlformats.org/drawingml/2006/picture">
+                <pic:pic xmlns:pic="http://schemas.openxmlformats.org/drawingml/2006/picture">
+                  <pic:nvPicPr>
+                    <pic:cNvPr id="1" name=""/>
+                    <pic:cNvPicPr/>
+                  </pic:nvPicPr>
+                  <pic:blipFill>
+                    <a:blip r:embed="rId51"/>
+                    <a:stretch>
+                      <a:fillRect/>
+                    </a:stretch>
+                  </pic:blipFill>
+                  <pic:spPr>
+                    <a:xfrm>
+                      <a:off x="0" y="0"/>
+                      <a:ext cx="1247775" cy="561975"/>
+                    </a:xfrm>
+                    <a:prstGeom prst="rect">
+                      <a:avLst/>
+                    </a:prstGeom>
+                  </pic:spPr>
+                </pic:pic>
+              </a:graphicData>
+            </a:graphic>
+          </wp:inline>
+        </w:drawing>
+      </w:r>
+      <w:r>
+        <w:rPr>
+          <w:b/>
+        </w:rPr>
+        <w:t xml:space="preserve"> = </w:t>
+      </w:r>
+      <w:r>
+        <w:t>median = 50</w:t>
+      </w:r>
+      <w:r>
+        <w:rPr>
+          <w:vertAlign w:val="superscript"/>
+        </w:rPr>
+        <w:t>th</w:t>
+      </w:r>
+      <w:r>
+        <w:t xml:space="preserve"> quantile</w:t>
+      </w:r>
+      <w:r>
+        <w:t xml:space="preserve"> = </w:t>
+      </w:r>
+      <w:r>
+        <w:t>.5</w:t>
+      </w:r>
+    </w:p>
+    <w:p>
+      <w:pPr>
+        <w:pStyle w:val="ListBullet"/>
+        <w:tabs>
+          <w:tab w:val="clear" w:pos="360"/>
+          <w:tab w:val="num" w:pos="720"/>
+        </w:tabs>
+        <w:ind w:left="720"/>
+        <w:rPr>
+          <w:b/>
+        </w:rPr>
+      </w:pPr>
+      <w:r>
+        <w:rPr>
+          <w:noProof/>
+        </w:rPr>
+        <w:drawing>
+          <wp:inline distT="0" distB="0" distL="0" distR="0" wp14:anchorId="123548A1" wp14:editId="2800DD6E">
+            <wp:extent cx="447675" cy="295275"/>
+            <wp:effectExtent l="0" t="0" r="9525" b="9525"/>
+            <wp:docPr id="56" name="Picture 56"/>
+            <wp:cNvGraphicFramePr>
+              <a:graphicFrameLocks xmlns:a="http://schemas.openxmlformats.org/drawingml/2006/main" noChangeAspect="1"/>
+            </wp:cNvGraphicFramePr>
+            <a:graphic xmlns:a="http://schemas.openxmlformats.org/drawingml/2006/main">
+              <a:graphicData uri="http://schemas.openxmlformats.org/drawingml/2006/picture">
+                <pic:pic xmlns:pic="http://schemas.openxmlformats.org/drawingml/2006/picture">
+                  <pic:nvPicPr>
+                    <pic:cNvPr id="1" name=""/>
+                    <pic:cNvPicPr/>
+                  </pic:nvPicPr>
+                  <pic:blipFill>
+                    <a:blip r:embed="rId52"/>
+                    <a:stretch>
+                      <a:fillRect/>
+                    </a:stretch>
+                  </pic:blipFill>
+                  <pic:spPr>
+                    <a:xfrm>
+                      <a:off x="0" y="0"/>
+                      <a:ext cx="447675" cy="295275"/>
+                    </a:xfrm>
+                    <a:prstGeom prst="rect">
+                      <a:avLst/>
+                    </a:prstGeom>
+                  </pic:spPr>
+                </pic:pic>
+              </a:graphicData>
+            </a:graphic>
+          </wp:inline>
+        </w:drawing>
+      </w:r>
+      <w:r>
+        <w:rPr>
+          <w:b/>
+        </w:rPr>
+        <w:t xml:space="preserve"> = .5 </w:t>
+      </w:r>
+      <w:r>
+        <w:rPr>
+          <w:b/>
+        </w:rPr>
+        <w:sym w:font="Wingdings" w:char="F0E8"/>
+      </w:r>
+      <w:r>
+        <w:rPr>
+          <w:b/>
+        </w:rPr>
+        <w:t xml:space="preserve"> </w:t>
+      </w:r>
+      <w:r>
+        <w:rPr>
+          <w:noProof/>
+        </w:rPr>
+        <w:drawing>
+          <wp:inline distT="0" distB="0" distL="0" distR="0" wp14:anchorId="5CD72077" wp14:editId="0EFF0B5A">
+            <wp:extent cx="323850" cy="352425"/>
+            <wp:effectExtent l="0" t="0" r="0" b="9525"/>
+            <wp:docPr id="59" name="Picture 59"/>
+            <wp:cNvGraphicFramePr>
+              <a:graphicFrameLocks xmlns:a="http://schemas.openxmlformats.org/drawingml/2006/main" noChangeAspect="1"/>
+            </wp:cNvGraphicFramePr>
+            <a:graphic xmlns:a="http://schemas.openxmlformats.org/drawingml/2006/main">
+              <a:graphicData uri="http://schemas.openxmlformats.org/drawingml/2006/picture">
+                <pic:pic xmlns:pic="http://schemas.openxmlformats.org/drawingml/2006/picture">
+                  <pic:nvPicPr>
+                    <pic:cNvPr id="1" name=""/>
+                    <pic:cNvPicPr/>
+                  </pic:nvPicPr>
+                  <pic:blipFill>
+                    <a:blip r:embed="rId53"/>
+                    <a:stretch>
+                      <a:fillRect/>
+                    </a:stretch>
+                  </pic:blipFill>
+                  <pic:spPr>
+                    <a:xfrm>
+                      <a:off x="0" y="0"/>
+                      <a:ext cx="323850" cy="352425"/>
+                    </a:xfrm>
+                    <a:prstGeom prst="rect">
+                      <a:avLst/>
+                    </a:prstGeom>
+                  </pic:spPr>
+                </pic:pic>
+              </a:graphicData>
+            </a:graphic>
+          </wp:inline>
+        </w:drawing>
+      </w:r>
+      <w:r>
+        <w:rPr>
+          <w:noProof/>
+        </w:rPr>
+        <w:t xml:space="preserve"> == ln(50) </w:t>
+      </w:r>
+      <w:r>
+        <w:rPr>
+          <w:noProof/>
+        </w:rPr>
+        <w:sym w:font="Wingdings" w:char="F0E8"/>
+      </w:r>
+      <w:r>
+        <w:rPr>
+          <w:noProof/>
+        </w:rPr>
+        <w:t xml:space="preserve"> xp = </w:t>
+      </w:r>
+      <w:r>
+        <w:rPr>
+          <w:noProof/>
+        </w:rPr>
+        <w:t>-2*ln(.5</w:t>
+      </w:r>
+      <w:r>
+        <w:rPr>
+          <w:noProof/>
+        </w:rPr>
+        <w:t>)</w:t>
+      </w:r>
+      <w:r>
+        <w:rPr>
+          <w:noProof/>
+        </w:rPr>
+        <w:t xml:space="preserve"> == -(-1.38) = </w:t>
+      </w:r>
+      <w:r>
+        <w:rPr>
+          <w:b/>
+          <w:noProof/>
+        </w:rPr>
+        <w:t>1.4</w:t>
+      </w:r>
+    </w:p>
+    <w:p>
+      <w:pPr>
+        <w:pStyle w:val="ListBullet"/>
+        <w:numPr>
+          <w:ilvl w:val="0"/>
+          <w:numId w:val="0"/>
+        </w:numPr>
+        <w:ind w:left="360"/>
+      </w:pPr>
+    </w:p>
+    <w:p>
+      <w:pPr>
+        <w:pStyle w:val="ListBullet"/>
+      </w:pPr>
+      <w:r>
+        <w:t>Consider the density given by</w:t>
+      </w:r>
+      <w:r>
+        <w:t xml:space="preserve"> </w:t>
+      </w:r>
+      <w:r>
+        <w:rPr>
+          <w:noProof/>
+        </w:rPr>
+        <w:drawing>
+          <wp:inline distT="0" distB="0" distL="0" distR="0" wp14:anchorId="19980CC4" wp14:editId="54402BDE">
+            <wp:extent cx="523875" cy="190500"/>
+            <wp:effectExtent l="0" t="0" r="9525" b="0"/>
+            <wp:docPr id="76" name="Picture 76"/>
+            <wp:cNvGraphicFramePr>
+              <a:graphicFrameLocks xmlns:a="http://schemas.openxmlformats.org/drawingml/2006/main" noChangeAspect="1"/>
+            </wp:cNvGraphicFramePr>
+            <a:graphic xmlns:a="http://schemas.openxmlformats.org/drawingml/2006/main">
+              <a:graphicData uri="http://schemas.openxmlformats.org/drawingml/2006/picture">
+                <pic:pic xmlns:pic="http://schemas.openxmlformats.org/drawingml/2006/picture">
+                  <pic:nvPicPr>
+                    <pic:cNvPr id="1" name=""/>
+                    <pic:cNvPicPr/>
+                  </pic:nvPicPr>
+                  <pic:blipFill>
+                    <a:blip r:embed="rId54"/>
+                    <a:stretch>
+                      <a:fillRect/>
+                    </a:stretch>
+                  </pic:blipFill>
+                  <pic:spPr>
+                    <a:xfrm>
+                      <a:off x="0" y="0"/>
+                      <a:ext cx="523875" cy="190500"/>
+                    </a:xfrm>
+                    <a:prstGeom prst="rect">
+                      <a:avLst/>
+                    </a:prstGeom>
+                  </pic:spPr>
+                </pic:pic>
+              </a:graphicData>
+            </a:graphic>
+          </wp:inline>
+        </w:drawing>
+      </w:r>
+      <w:r>
+        <w:t xml:space="preserve"> </w:t>
+      </w:r>
+      <w:r>
+        <w:t>for x&gt;0.</w:t>
+      </w:r>
+      <w:r>
+        <w:t xml:space="preserve"> </w:t>
+      </w:r>
+      <w:r>
+        <w:t>What is the median?</w:t>
+      </w:r>
+    </w:p>
+    <w:p>
+      <w:pPr>
+        <w:pStyle w:val="ListBullet"/>
+        <w:tabs>
+          <w:tab w:val="clear" w:pos="360"/>
+          <w:tab w:val="num" w:pos="720"/>
+        </w:tabs>
+        <w:ind w:left="720"/>
+      </w:pPr>
+      <w:r>
+        <w:rPr>
+          <w:noProof/>
+        </w:rPr>
+        <w:drawing>
+          <wp:inline distT="0" distB="0" distL="0" distR="0" wp14:anchorId="42A386DD" wp14:editId="55FDA1A1">
+            <wp:extent cx="1333500" cy="342900"/>
+            <wp:effectExtent l="0" t="0" r="0" b="0"/>
+            <wp:docPr id="60" name="Picture 60"/>
+            <wp:cNvGraphicFramePr>
+              <a:graphicFrameLocks xmlns:a="http://schemas.openxmlformats.org/drawingml/2006/main" noChangeAspect="1"/>
+            </wp:cNvGraphicFramePr>
+            <a:graphic xmlns:a="http://schemas.openxmlformats.org/drawingml/2006/main">
+              <a:graphicData uri="http://schemas.openxmlformats.org/drawingml/2006/picture">
+                <pic:pic xmlns:pic="http://schemas.openxmlformats.org/drawingml/2006/picture">
+                  <pic:nvPicPr>
+                    <pic:cNvPr id="1" name=""/>
+                    <pic:cNvPicPr/>
+                  </pic:nvPicPr>
+                  <pic:blipFill>
+                    <a:blip r:embed="rId55"/>
+                    <a:stretch>
+                      <a:fillRect/>
+                    </a:stretch>
+                  </pic:blipFill>
+                  <pic:spPr>
+                    <a:xfrm>
+                      <a:off x="0" y="0"/>
+                      <a:ext cx="1333500" cy="342900"/>
+                    </a:xfrm>
+                    <a:prstGeom prst="rect">
+                      <a:avLst/>
+                    </a:prstGeom>
+                  </pic:spPr>
+                </pic:pic>
+              </a:graphicData>
+            </a:graphic>
+          </wp:inline>
+        </w:drawing>
+      </w:r>
+      <w:r>
+        <w:t xml:space="preserve"> == .5 </w:t>
+      </w:r>
+      <w:r>
+        <w:sym w:font="Wingdings" w:char="F0E8"/>
+      </w:r>
+      <w:r>
+        <w:t xml:space="preserve"> x = </w:t>
+      </w:r>
+      <w:r>
+        <w:rPr>
+          <w:noProof/>
+        </w:rPr>
+        <w:drawing>
+          <wp:inline distT="0" distB="0" distL="0" distR="0" wp14:anchorId="668A54B1" wp14:editId="3BC99868">
+            <wp:extent cx="714375" cy="228600"/>
+            <wp:effectExtent l="0" t="0" r="9525" b="0"/>
+            <wp:docPr id="61" name="Picture 61"/>
+            <wp:cNvGraphicFramePr>
+              <a:graphicFrameLocks xmlns:a="http://schemas.openxmlformats.org/drawingml/2006/main" noChangeAspect="1"/>
+            </wp:cNvGraphicFramePr>
+            <a:graphic xmlns:a="http://schemas.openxmlformats.org/drawingml/2006/main">
+              <a:graphicData uri="http://schemas.openxmlformats.org/drawingml/2006/picture">
+                <pic:pic xmlns:pic="http://schemas.openxmlformats.org/drawingml/2006/picture">
+                  <pic:nvPicPr>
+                    <pic:cNvPr id="1" name=""/>
+                    <pic:cNvPicPr/>
+                  </pic:nvPicPr>
+                  <pic:blipFill>
+                    <a:blip r:embed="rId56"/>
+                    <a:stretch>
+                      <a:fillRect/>
+                    </a:stretch>
+                  </pic:blipFill>
+                  <pic:spPr>
+                    <a:xfrm>
+                      <a:off x="0" y="0"/>
+                      <a:ext cx="714375" cy="228600"/>
+                    </a:xfrm>
+                    <a:prstGeom prst="rect">
+                      <a:avLst/>
+                    </a:prstGeom>
+                  </pic:spPr>
+                </pic:pic>
+              </a:graphicData>
+            </a:graphic>
+          </wp:inline>
+        </w:drawing>
+      </w:r>
+      <w:r>
+        <w:t xml:space="preserve"> = .83</w:t>
+      </w:r>
+    </w:p>
+    <w:p>
+      <w:pPr>
+        <w:pStyle w:val="ListBullet"/>
+        <w:numPr>
+          <w:ilvl w:val="0"/>
+          <w:numId w:val="0"/>
+        </w:numPr>
+        <w:ind w:left="360"/>
+      </w:pPr>
+    </w:p>
+    <w:p>
+      <w:pPr>
+        <w:pStyle w:val="ListBullet"/>
+      </w:pPr>
+      <w:r>
+        <w:t>Suppose h(x) is such that ∞&gt;h(x)&gt;0</w:t>
+      </w:r>
+      <w:r>
+        <w:t xml:space="preserve"> </w:t>
+      </w:r>
+      <w:r>
+        <w:t>for x=1,2,…,</w:t>
+      </w:r>
+      <w:r>
+        <w:rPr>
+          <w:i/>
+        </w:rPr>
+        <w:t>I</w:t>
+      </w:r>
+      <w:r>
+        <w:t>.</w:t>
+      </w:r>
+      <w:r>
+        <w:t xml:space="preserve"> </w:t>
+      </w:r>
+      <w:r>
+        <w:t>Then c</w:t>
+      </w:r>
+      <w:r>
+        <w:t xml:space="preserve">h(x) is a valid </w:t>
+      </w:r>
+      <w:r>
+        <w:t xml:space="preserve">PMF </w:t>
+      </w:r>
+      <w:r>
+        <w:t>when c is equal to what?</w:t>
+      </w:r>
+    </w:p>
+    <w:p>
+      <w:pPr>
+        <w:pStyle w:val="ListBullet"/>
+        <w:tabs>
+          <w:tab w:val="clear" w:pos="360"/>
+          <w:tab w:val="num" w:pos="720"/>
+        </w:tabs>
+        <w:ind w:left="720"/>
+        <w:rPr>
+          <w:b/>
+        </w:rPr>
+      </w:pPr>
+      <w:r>
+        <w:rPr>
+          <w:noProof/>
+        </w:rPr>
+        <w:drawing>
+          <wp:inline distT="0" distB="0" distL="0" distR="0" wp14:anchorId="7AA8E2CF" wp14:editId="1F2BC59E">
+            <wp:extent cx="1162050" cy="381000"/>
+            <wp:effectExtent l="0" t="0" r="0" b="0"/>
+            <wp:docPr id="62" name="Picture 62"/>
+            <wp:cNvGraphicFramePr>
+              <a:graphicFrameLocks xmlns:a="http://schemas.openxmlformats.org/drawingml/2006/main" noChangeAspect="1"/>
+            </wp:cNvGraphicFramePr>
+            <a:graphic xmlns:a="http://schemas.openxmlformats.org/drawingml/2006/main">
+              <a:graphicData uri="http://schemas.openxmlformats.org/drawingml/2006/picture">
+                <pic:pic xmlns:pic="http://schemas.openxmlformats.org/drawingml/2006/picture">
+                  <pic:nvPicPr>
+                    <pic:cNvPr id="1" name=""/>
+                    <pic:cNvPicPr/>
+                  </pic:nvPicPr>
+                  <pic:blipFill>
+                    <a:blip r:embed="rId57"/>
+                    <a:stretch>
+                      <a:fillRect/>
+                    </a:stretch>
+                  </pic:blipFill>
+                  <pic:spPr>
+                    <a:xfrm>
+                      <a:off x="0" y="0"/>
+                      <a:ext cx="1162050" cy="381000"/>
+                    </a:xfrm>
+                    <a:prstGeom prst="rect">
+                      <a:avLst/>
+                    </a:prstGeom>
+                  </pic:spPr>
+                </pic:pic>
+              </a:graphicData>
+            </a:graphic>
+          </wp:inline>
+        </w:drawing>
+      </w:r>
+      <w:r>
+        <w:rPr>
+          <w:b/>
+        </w:rPr>
+        <w:t xml:space="preserve"> (inverse b/c it should be = 1 when multiplied by </w:t>
+      </w:r>
+      <w:r>
+        <w:rPr>
+          <w:noProof/>
+        </w:rPr>
+        <w:drawing>
+          <wp:inline distT="0" distB="0" distL="0" distR="0" wp14:anchorId="5BFC5F48" wp14:editId="3C0273E9">
+            <wp:extent cx="800100" cy="295275"/>
+            <wp:effectExtent l="0" t="0" r="0" b="9525"/>
+            <wp:docPr id="77" name="Picture 77"/>
+            <wp:cNvGraphicFramePr>
+              <a:graphicFrameLocks xmlns:a="http://schemas.openxmlformats.org/drawingml/2006/main" noChangeAspect="1"/>
+            </wp:cNvGraphicFramePr>
+            <a:graphic xmlns:a="http://schemas.openxmlformats.org/drawingml/2006/main">
+              <a:graphicData uri="http://schemas.openxmlformats.org/drawingml/2006/picture">
+                <pic:pic xmlns:pic="http://schemas.openxmlformats.org/drawingml/2006/picture">
+                  <pic:nvPicPr>
+                    <pic:cNvPr id="1" name=""/>
+                    <pic:cNvPicPr/>
+                  </pic:nvPicPr>
+                  <pic:blipFill>
+                    <a:blip r:embed="rId58"/>
+                    <a:stretch>
+                      <a:fillRect/>
+                    </a:stretch>
+                  </pic:blipFill>
+                  <pic:spPr>
+                    <a:xfrm>
+                      <a:off x="0" y="0"/>
+                      <a:ext cx="800100" cy="295275"/>
+                    </a:xfrm>
+                    <a:prstGeom prst="rect">
+                      <a:avLst/>
+                    </a:prstGeom>
+                  </pic:spPr>
+                </pic:pic>
+              </a:graphicData>
+            </a:graphic>
+          </wp:inline>
+        </w:drawing>
+      </w:r>
+      <w:r>
+        <w:rPr>
+          <w:b/>
+        </w:rPr>
+        <w:t>)</w:t>
+      </w:r>
+    </w:p>
+    <w:p>
+      <w:pPr>
+        <w:pStyle w:val="ListBullet"/>
+        <w:numPr>
+          <w:ilvl w:val="0"/>
+          <w:numId w:val="0"/>
+        </w:numPr>
+        <w:ind w:left="360"/>
+      </w:pPr>
+    </w:p>
+    <w:p>
+      <w:pPr>
+        <w:pStyle w:val="ListBullet"/>
+      </w:pPr>
+      <w:r>
+        <w:t xml:space="preserve">Let </w:t>
+      </w:r>
+      <w:r>
+        <w:rPr>
+          <w:noProof/>
+        </w:rPr>
+        <w:drawing>
+          <wp:inline distT="0" distB="0" distL="0" distR="0" wp14:anchorId="5AC25420" wp14:editId="492AFB08">
+            <wp:extent cx="2085975" cy="190500"/>
+            <wp:effectExtent l="0" t="0" r="9525" b="0"/>
+            <wp:docPr id="63" name="Picture 63"/>
+            <wp:cNvGraphicFramePr>
+              <a:graphicFrameLocks xmlns:a="http://schemas.openxmlformats.org/drawingml/2006/main" noChangeAspect="1"/>
+            </wp:cNvGraphicFramePr>
+            <a:graphic xmlns:a="http://schemas.openxmlformats.org/drawingml/2006/main">
+              <a:graphicData uri="http://schemas.openxmlformats.org/drawingml/2006/picture">
+                <pic:pic xmlns:pic="http://schemas.openxmlformats.org/drawingml/2006/picture">
+                  <pic:nvPicPr>
+                    <pic:cNvPr id="1" name=""/>
+                    <pic:cNvPicPr/>
+                  </pic:nvPicPr>
+                  <pic:blipFill>
+                    <a:blip r:embed="rId59"/>
+                    <a:stretch>
+                      <a:fillRect/>
+                    </a:stretch>
+                  </pic:blipFill>
+                  <pic:spPr>
+                    <a:xfrm>
+                      <a:off x="0" y="0"/>
+                      <a:ext cx="2085975" cy="190500"/>
+                    </a:xfrm>
+                    <a:prstGeom prst="rect">
+                      <a:avLst/>
+                    </a:prstGeom>
+                  </pic:spPr>
+                </pic:pic>
+              </a:graphicData>
+            </a:graphic>
+          </wp:inline>
+        </w:drawing>
+      </w:r>
+      <w:r>
+        <w:t xml:space="preserve"> </w:t>
+      </w:r>
+      <w:r>
+        <w:t>where f1 and f2</w:t>
+      </w:r>
+      <w:r>
+        <w:t xml:space="preserve"> </w:t>
+      </w:r>
+      <w:r>
+        <w:t>are densities with associated means μ1 and</w:t>
+      </w:r>
+      <w:r>
+        <w:t xml:space="preserve"> </w:t>
+      </w:r>
+      <w:r>
+        <w:t>μ2, respectively. Here 0≤π≤1. Note that g is a valid density. What is it's associated mean?</w:t>
+      </w:r>
+    </w:p>
+    <w:p>
+      <w:pPr>
+        <w:pStyle w:val="ListBullet"/>
+        <w:tabs>
+          <w:tab w:val="clear" w:pos="360"/>
+          <w:tab w:val="num" w:pos="720"/>
+        </w:tabs>
+        <w:ind w:left="720"/>
+      </w:pPr>
+      <w:r>
+        <w:t>πμ1+(1−π)μ2</w:t>
+      </w:r>
+    </w:p>
+    <w:p>
+      <w:pPr>
+        <w:pStyle w:val="ListBullet"/>
+        <w:tabs>
+          <w:tab w:val="clear" w:pos="360"/>
+          <w:tab w:val="num" w:pos="720"/>
+        </w:tabs>
+        <w:ind w:left="720"/>
+      </w:pPr>
+      <w:r>
+        <w:t>μ2</w:t>
+      </w:r>
+    </w:p>
+    <w:p>
+      <w:pPr>
+        <w:pStyle w:val="ListBullet"/>
+        <w:tabs>
+          <w:tab w:val="clear" w:pos="360"/>
+          <w:tab w:val="num" w:pos="720"/>
+        </w:tabs>
+        <w:ind w:left="720"/>
+      </w:pPr>
+      <w:r>
+        <w:rPr>
+          <w:strike/>
+        </w:rPr>
+        <w:t>1π1μ1+11−π1μ2</w:t>
+      </w:r>
+      <w:r>
+        <w:t xml:space="preserve"> </w:t>
+      </w:r>
+    </w:p>
+    <w:p>
+      <w:pPr>
+        <w:pStyle w:val="ListBullet"/>
+        <w:tabs>
+          <w:tab w:val="clear" w:pos="360"/>
+          <w:tab w:val="num" w:pos="720"/>
+        </w:tabs>
+        <w:ind w:left="720"/>
+      </w:pPr>
+      <w:r>
+        <w:t>μ1+μ2</w:t>
+      </w:r>
+    </w:p>
+    <w:p>
+      <w:pPr>
+        <w:pStyle w:val="ListBullet"/>
+        <w:tabs>
+          <w:tab w:val="clear" w:pos="360"/>
+          <w:tab w:val="num" w:pos="720"/>
+        </w:tabs>
+        <w:ind w:left="720"/>
+      </w:pPr>
+      <w:r>
+        <w:t>μ1</w:t>
+      </w:r>
+    </w:p>
+    <w:p>
+      <w:pPr>
+        <w:pStyle w:val="ListBullet"/>
+        <w:numPr>
+          <w:ilvl w:val="0"/>
+          <w:numId w:val="0"/>
+        </w:numPr>
+        <w:ind w:left="360"/>
+      </w:pPr>
+    </w:p>
+    <w:p>
+      <w:pPr>
+        <w:pStyle w:val="ListBullet"/>
+      </w:pPr>
+      <w:r>
+        <w:t xml:space="preserve">Suppose that a density is of the form </w:t>
+      </w:r>
+      <w:r>
+        <w:rPr>
+          <w:noProof/>
+        </w:rPr>
+        <w:drawing>
+          <wp:inline distT="0" distB="0" distL="0" distR="0" wp14:anchorId="0E631AE4" wp14:editId="3098CE5E">
+            <wp:extent cx="543278" cy="209550"/>
+            <wp:effectExtent l="0" t="0" r="9525" b="0"/>
+            <wp:docPr id="65" name="Picture 65"/>
+            <wp:cNvGraphicFramePr>
+              <a:graphicFrameLocks xmlns:a="http://schemas.openxmlformats.org/drawingml/2006/main" noChangeAspect="1"/>
+            </wp:cNvGraphicFramePr>
+            <a:graphic xmlns:a="http://schemas.openxmlformats.org/drawingml/2006/main">
+              <a:graphicData uri="http://schemas.openxmlformats.org/drawingml/2006/picture">
+                <pic:pic xmlns:pic="http://schemas.openxmlformats.org/drawingml/2006/picture">
+                  <pic:nvPicPr>
+                    <pic:cNvPr id="1" name=""/>
+                    <pic:cNvPicPr/>
+                  </pic:nvPicPr>
+                  <pic:blipFill>
+                    <a:blip r:embed="rId60"/>
+                    <a:stretch>
+                      <a:fillRect/>
+                    </a:stretch>
+                  </pic:blipFill>
+                  <pic:spPr>
+                    <a:xfrm>
+                      <a:off x="0" y="0"/>
+                      <a:ext cx="547057" cy="211008"/>
+                    </a:xfrm>
+                    <a:prstGeom prst="rect">
+                      <a:avLst/>
+                    </a:prstGeom>
+                  </pic:spPr>
+                </pic:pic>
+              </a:graphicData>
+            </a:graphic>
+          </wp:inline>
+        </w:drawing>
+      </w:r>
+      <w:r>
+        <w:t xml:space="preserve"> </w:t>
+      </w:r>
+      <w:r>
+        <w:t>for some constant k&gt;1 and 0≤x≤1. What is the mean associated with this density?</w:t>
+      </w:r>
+      <w:r>
+        <w:tab/>
+      </w:r>
+    </w:p>
+    <w:p>
+      <w:pPr>
+        <w:pStyle w:val="ListBullet"/>
+        <w:tabs>
+          <w:tab w:val="clear" w:pos="360"/>
+          <w:tab w:val="num" w:pos="720"/>
+        </w:tabs>
+        <w:ind w:left="720"/>
+      </w:pPr>
+      <w:r>
+        <w:t>Mean = expected value of a random variable X w/ the distribution equal to the PFD above</w:t>
+      </w:r>
+    </w:p>
+    <w:p>
+      <w:pPr>
+        <w:pStyle w:val="ListBullet"/>
+        <w:tabs>
+          <w:tab w:val="clear" w:pos="360"/>
+          <w:tab w:val="num" w:pos="720"/>
+        </w:tabs>
+        <w:ind w:left="720"/>
+        <w:rPr>
+          <w:b/>
+        </w:rPr>
+      </w:pPr>
+      <w:r>
+        <w:rPr>
+          <w:noProof/>
+        </w:rPr>
+        <w:drawing>
+          <wp:inline distT="0" distB="0" distL="0" distR="0" wp14:anchorId="1A043AFF" wp14:editId="48CFBFE2">
+            <wp:extent cx="1781175" cy="342234"/>
+            <wp:effectExtent l="0" t="0" r="0" b="1270"/>
+            <wp:docPr id="66" name="Picture 66"/>
+            <wp:cNvGraphicFramePr>
+              <a:graphicFrameLocks xmlns:a="http://schemas.openxmlformats.org/drawingml/2006/main" noChangeAspect="1"/>
+            </wp:cNvGraphicFramePr>
+            <a:graphic xmlns:a="http://schemas.openxmlformats.org/drawingml/2006/main">
+              <a:graphicData uri="http://schemas.openxmlformats.org/drawingml/2006/picture">
+                <pic:pic xmlns:pic="http://schemas.openxmlformats.org/drawingml/2006/picture">
+                  <pic:nvPicPr>
+                    <pic:cNvPr id="1" name=""/>
+                    <pic:cNvPicPr/>
+                  </pic:nvPicPr>
+                  <pic:blipFill>
+                    <a:blip r:embed="rId61"/>
+                    <a:stretch>
+                      <a:fillRect/>
+                    </a:stretch>
+                  </pic:blipFill>
+                  <pic:spPr>
+                    <a:xfrm>
+                      <a:off x="0" y="0"/>
+                      <a:ext cx="1801582" cy="346155"/>
+                    </a:xfrm>
+                    <a:prstGeom prst="rect">
+                      <a:avLst/>
+                    </a:prstGeom>
+                  </pic:spPr>
+                </pic:pic>
+              </a:graphicData>
+            </a:graphic>
+          </wp:inline>
+        </w:drawing>
+      </w:r>
+      <w:r>
+        <w:t xml:space="preserve">  </w:t>
+      </w:r>
+      <w:r>
+        <w:sym w:font="Wingdings" w:char="F0E8"/>
+      </w:r>
+      <w:r>
+        <w:t xml:space="preserve"> </w:t>
+      </w:r>
+      <w:r>
+        <w:rPr>
+          <w:noProof/>
+        </w:rPr>
+        <w:drawing>
+          <wp:inline distT="0" distB="0" distL="0" distR="0" wp14:anchorId="64C2D9D8" wp14:editId="4DEDD1A6">
+            <wp:extent cx="1847850" cy="352425"/>
+            <wp:effectExtent l="0" t="0" r="0" b="9525"/>
+            <wp:docPr id="67" name="Picture 67"/>
+            <wp:cNvGraphicFramePr>
+              <a:graphicFrameLocks xmlns:a="http://schemas.openxmlformats.org/drawingml/2006/main" noChangeAspect="1"/>
+            </wp:cNvGraphicFramePr>
+            <a:graphic xmlns:a="http://schemas.openxmlformats.org/drawingml/2006/main">
+              <a:graphicData uri="http://schemas.openxmlformats.org/drawingml/2006/picture">
+                <pic:pic xmlns:pic="http://schemas.openxmlformats.org/drawingml/2006/picture">
+                  <pic:nvPicPr>
+                    <pic:cNvPr id="1" name=""/>
+                    <pic:cNvPicPr/>
+                  </pic:nvPicPr>
+                  <pic:blipFill>
+                    <a:blip r:embed="rId62"/>
+                    <a:stretch>
+                      <a:fillRect/>
+                    </a:stretch>
+                  </pic:blipFill>
+                  <pic:spPr>
+                    <a:xfrm>
+                      <a:off x="0" y="0"/>
+                      <a:ext cx="1847850" cy="352425"/>
+                    </a:xfrm>
+                    <a:prstGeom prst="rect">
+                      <a:avLst/>
+                    </a:prstGeom>
+                  </pic:spPr>
+                </pic:pic>
+              </a:graphicData>
+            </a:graphic>
+          </wp:inline>
+        </w:drawing>
+      </w:r>
+      <w:r>
+        <w:t xml:space="preserve"> == </w:t>
+      </w:r>
+      <w:r>
+        <w:rPr>
+          <w:b/>
+        </w:rPr>
+        <w:t>k+1</w:t>
+      </w:r>
+      <w:r>
+        <w:rPr>
+          <w:b/>
+        </w:rPr>
+        <w:t>/</w:t>
+      </w:r>
+      <w:r>
+        <w:rPr>
+          <w:b/>
+        </w:rPr>
+        <w:t>k+2</w:t>
+      </w:r>
+    </w:p>
+    <w:p>
+      <w:pPr>
+        <w:pStyle w:val="ListBullet"/>
+        <w:numPr>
+          <w:ilvl w:val="0"/>
+          <w:numId w:val="0"/>
+        </w:numPr>
+        <w:ind w:left="360"/>
+      </w:pPr>
+    </w:p>
+    <w:p>
+      <w:pPr>
+        <w:pStyle w:val="ListBullet"/>
+      </w:pPr>
+      <w:r>
+        <w:t xml:space="preserve">You are playing a game </w:t>
+      </w:r>
+      <w:r>
+        <w:t>w/</w:t>
+      </w:r>
+      <w:r>
+        <w:t xml:space="preserve"> a friend</w:t>
+      </w:r>
+      <w:r>
+        <w:t xml:space="preserve">, flipping </w:t>
+      </w:r>
+      <w:r>
+        <w:t xml:space="preserve">a coin </w:t>
+      </w:r>
+      <w:r>
+        <w:t>+</w:t>
+      </w:r>
+      <w:r>
+        <w:t xml:space="preserve"> if it comes up heads you give her </w:t>
+      </w:r>
+      <w:r>
+        <w:t>$</w:t>
+      </w:r>
+      <w:r>
+        <w:t xml:space="preserve">X </w:t>
+      </w:r>
+      <w:r>
+        <w:t>+</w:t>
+      </w:r>
+      <w:r>
+        <w:t xml:space="preserve"> if it comes up tails she gives you </w:t>
+      </w:r>
+      <w:r>
+        <w:t>$</w:t>
+      </w:r>
+      <w:r>
+        <w:t>Y. The probability the coin is he</w:t>
+      </w:r>
+      <w:r>
+        <w:t>ads in p (some number between 0-1</w:t>
+      </w:r>
+      <w:r>
+        <w:t xml:space="preserve">) What </w:t>
+      </w:r>
+      <w:r>
+        <w:t xml:space="preserve">must </w:t>
+      </w:r>
+      <w:r>
+        <w:t>be true about X and Y to make so that both of you</w:t>
+      </w:r>
+      <w:r>
+        <w:t xml:space="preserve">r expected total earnings = 0? </w:t>
+      </w:r>
+      <w:r>
+        <w:t xml:space="preserve">(game </w:t>
+      </w:r>
+      <w:r>
+        <w:t>is fair</w:t>
+      </w:r>
+      <w:r>
+        <w:t>)</w:t>
+      </w:r>
+    </w:p>
+    <w:p>
+      <w:pPr>
+        <w:pStyle w:val="ListBullet"/>
+        <w:tabs>
+          <w:tab w:val="clear" w:pos="360"/>
+          <w:tab w:val="num" w:pos="720"/>
+        </w:tabs>
+        <w:ind w:left="720"/>
+      </w:pPr>
+      <w:r>
+        <w:rPr>
+          <w:noProof/>
+        </w:rPr>
+        <w:drawing>
+          <wp:inline distT="0" distB="0" distL="0" distR="0" wp14:anchorId="6C00E89A" wp14:editId="79E849F0">
+            <wp:extent cx="1885950" cy="257175"/>
+            <wp:effectExtent l="0" t="0" r="0" b="9525"/>
+            <wp:docPr id="69" name="Picture 69"/>
+            <wp:cNvGraphicFramePr>
+              <a:graphicFrameLocks xmlns:a="http://schemas.openxmlformats.org/drawingml/2006/main" noChangeAspect="1"/>
+            </wp:cNvGraphicFramePr>
+            <a:graphic xmlns:a="http://schemas.openxmlformats.org/drawingml/2006/main">
+              <a:graphicData uri="http://schemas.openxmlformats.org/drawingml/2006/picture">
+                <pic:pic xmlns:pic="http://schemas.openxmlformats.org/drawingml/2006/picture">
+                  <pic:nvPicPr>
+                    <pic:cNvPr id="1" name=""/>
+                    <pic:cNvPicPr/>
+                  </pic:nvPicPr>
+                  <pic:blipFill rotWithShape="1">
+                    <a:blip r:embed="rId24"/>
+                    <a:srcRect r="53954"/>
+                    <a:stretch/>
+                  </pic:blipFill>
+                  <pic:spPr bwMode="auto">
+                    <a:xfrm>
+                      <a:off x="0" y="0"/>
+                      <a:ext cx="1885950" cy="257175"/>
+                    </a:xfrm>
+                    <a:prstGeom prst="rect">
+                      <a:avLst/>
+                    </a:prstGeom>
+                    <a:ln>
+                      <a:noFill/>
+                    </a:ln>
+                    <a:extLst>
+                      <a:ext uri="{53640926-AAD7-44D8-BBD7-CCE9431645EC}">
+                        <a14:shadowObscured xmlns:a14="http://schemas.microsoft.com/office/drawing/2010/main"/>
+                      </a:ext>
+                    </a:extLst>
+                  </pic:spPr>
+                </pic:pic>
+              </a:graphicData>
+            </a:graphic>
+          </wp:inline>
+        </w:drawing>
+      </w:r>
+      <w:r>
+        <w:t xml:space="preserve"> = 10*(-X*p + Y*(1-p))</w:t>
+      </w:r>
+    </w:p>
+    <w:p>
+      <w:pPr>
+        <w:pStyle w:val="ListBullet"/>
+        <w:tabs>
+          <w:tab w:val="clear" w:pos="360"/>
+          <w:tab w:val="num" w:pos="720"/>
+        </w:tabs>
+        <w:ind w:left="720"/>
+      </w:pPr>
+      <w:r>
+        <w:t xml:space="preserve">Want this = 0 </w:t>
+      </w:r>
+      <w:r>
+        <w:sym w:font="Wingdings" w:char="F0E8"/>
+      </w:r>
+      <w:r>
+        <w:t xml:space="preserve"> </w:t>
+      </w:r>
+      <w:r>
+        <w:t>10*(-X*p + Y*(1-p))</w:t>
+      </w:r>
+      <w:r>
+        <w:t xml:space="preserve"> == 0 </w:t>
+      </w:r>
+      <w:r>
+        <w:sym w:font="Wingdings" w:char="F0E8"/>
+      </w:r>
+      <w:r>
+        <w:t xml:space="preserve"> Y*(1-p) = </w:t>
+      </w:r>
+      <w:r>
+        <w:t>-X*p</w:t>
+      </w:r>
+      <w:r>
+        <w:t xml:space="preserve"> </w:t>
+      </w:r>
+      <w:r>
+        <w:sym w:font="Wingdings" w:char="F0E8"/>
+      </w:r>
+      <w:r>
+        <w:t xml:space="preserve"> -Y/X = p/(1-p)</w:t>
+      </w:r>
+      <w:r>
+        <w:t xml:space="preserve"> == </w:t>
+      </w:r>
+      <w:r>
+        <w:rPr>
+          <w:noProof/>
+        </w:rPr>
+        <w:drawing>
+          <wp:inline distT="0" distB="0" distL="0" distR="0" wp14:anchorId="067931F5" wp14:editId="727E3A40">
+            <wp:extent cx="666750" cy="342900"/>
+            <wp:effectExtent l="0" t="0" r="0" b="0"/>
+            <wp:docPr id="78" name="Picture 78"/>
+            <wp:cNvGraphicFramePr>
+              <a:graphicFrameLocks xmlns:a="http://schemas.openxmlformats.org/drawingml/2006/main" noChangeAspect="1"/>
+            </wp:cNvGraphicFramePr>
+            <a:graphic xmlns:a="http://schemas.openxmlformats.org/drawingml/2006/main">
+              <a:graphicData uri="http://schemas.openxmlformats.org/drawingml/2006/picture">
+                <pic:pic xmlns:pic="http://schemas.openxmlformats.org/drawingml/2006/picture">
+                  <pic:nvPicPr>
+                    <pic:cNvPr id="1" name=""/>
+                    <pic:cNvPicPr/>
+                  </pic:nvPicPr>
+                  <pic:blipFill>
+                    <a:blip r:embed="rId63"/>
+                    <a:stretch>
+                      <a:fillRect/>
+                    </a:stretch>
+                  </pic:blipFill>
+                  <pic:spPr>
+                    <a:xfrm>
+                      <a:off x="0" y="0"/>
+                      <a:ext cx="666750" cy="342900"/>
+                    </a:xfrm>
+                    <a:prstGeom prst="rect">
+                      <a:avLst/>
+                    </a:prstGeom>
+                  </pic:spPr>
+                </pic:pic>
+              </a:graphicData>
+            </a:graphic>
+          </wp:inline>
+        </w:drawing>
+      </w:r>
+    </w:p>
+    <w:p>
+      <w:pPr>
+        <w:pStyle w:val="ListBullet"/>
+        <w:numPr>
+          <w:ilvl w:val="0"/>
+          <w:numId w:val="0"/>
+        </w:numPr>
+        <w:ind w:left="720"/>
+      </w:pPr>
+    </w:p>
+    <w:p>
+      <w:pPr>
+        <w:pStyle w:val="ListBullet"/>
+      </w:pPr>
+      <w:r>
+        <w:t xml:space="preserve">You are playing a game with a </w:t>
+      </w:r>
+      <w:r>
+        <w:t xml:space="preserve">friend, flipping </w:t>
+      </w:r>
+      <w:r>
+        <w:t xml:space="preserve">a coin </w:t>
+      </w:r>
+      <w:r>
+        <w:t>+</w:t>
+      </w:r>
+      <w:r>
+        <w:t xml:space="preserve"> if it comes up heads you give her </w:t>
+      </w:r>
+      <w:r>
+        <w:t xml:space="preserve">$1, </w:t>
+      </w:r>
+      <w:r>
+        <w:t>if it comes up tails she gives you</w:t>
+      </w:r>
+      <w:r>
+        <w:t xml:space="preserve"> $1. If you play 10 times, </w:t>
+      </w:r>
+      <w:r>
+        <w:t>what would be the variance of your earnings?</w:t>
+      </w:r>
+    </w:p>
+    <w:p>
+      <w:pPr>
+        <w:pStyle w:val="ListBullet"/>
+        <w:tabs>
+          <w:tab w:val="clear" w:pos="360"/>
+          <w:tab w:val="num" w:pos="720"/>
+        </w:tabs>
+        <w:ind w:left="720"/>
+      </w:pPr>
+      <w:r>
+        <w:rPr>
+          <w:noProof/>
+        </w:rPr>
+        <w:drawing>
+          <wp:inline distT="0" distB="0" distL="0" distR="0" wp14:anchorId="682DA76A" wp14:editId="7992BCCB">
+            <wp:extent cx="3781425" cy="438150"/>
+            <wp:effectExtent l="0" t="0" r="9525" b="0"/>
+            <wp:docPr id="71" name="Picture 71"/>
+            <wp:cNvGraphicFramePr>
+              <a:graphicFrameLocks xmlns:a="http://schemas.openxmlformats.org/drawingml/2006/main" noChangeAspect="1"/>
+            </wp:cNvGraphicFramePr>
+            <a:graphic xmlns:a="http://schemas.openxmlformats.org/drawingml/2006/main">
+              <a:graphicData uri="http://schemas.openxmlformats.org/drawingml/2006/picture">
+                <pic:pic xmlns:pic="http://schemas.openxmlformats.org/drawingml/2006/picture">
+                  <pic:nvPicPr>
+                    <pic:cNvPr id="1" name=""/>
+                    <pic:cNvPicPr/>
+                  </pic:nvPicPr>
+                  <pic:blipFill>
+                    <a:blip r:embed="rId64"/>
+                    <a:stretch>
+                      <a:fillRect/>
+                    </a:stretch>
+                  </pic:blipFill>
+                  <pic:spPr>
+                    <a:xfrm>
+                      <a:off x="0" y="0"/>
+                      <a:ext cx="3781425" cy="438150"/>
+                    </a:xfrm>
+                    <a:prstGeom prst="rect">
+                      <a:avLst/>
+                    </a:prstGeom>
+                  </pic:spPr>
+                </pic:pic>
+              </a:graphicData>
+            </a:graphic>
+          </wp:inline>
+        </w:drawing>
+      </w:r>
+    </w:p>
+    <w:p>
+      <w:pPr>
+        <w:pStyle w:val="ListBullet"/>
+        <w:tabs>
+          <w:tab w:val="clear" w:pos="360"/>
+          <w:tab w:val="num" w:pos="720"/>
+        </w:tabs>
+        <w:ind w:left="720"/>
+      </w:pPr>
+      <w:r>
+        <w:rPr>
+          <w:b/>
+        </w:rPr>
+        <w:lastRenderedPageBreak/>
+        <w:t xml:space="preserve">E[X] = </w:t>
+      </w:r>
+      <w:r>
+        <w:t xml:space="preserve">T*not p + H*p </w:t>
+      </w:r>
+      <w:r>
+        <w:sym w:font="Wingdings" w:char="F0E8"/>
+      </w:r>
+      <w:r>
+        <w:t xml:space="preserve"> </w:t>
+      </w:r>
+      <w:r>
+        <w:t>1</w:t>
+      </w:r>
+      <w:r>
+        <w:t xml:space="preserve">*(1-p) + 1*p = p </w:t>
+      </w:r>
+      <w:r>
+        <w:sym w:font="Wingdings" w:char="F0E8"/>
+      </w:r>
+      <w:r>
+        <w:t xml:space="preserve"> so </w:t>
+      </w:r>
+      <w:r>
+        <w:rPr>
+          <w:b/>
+        </w:rPr>
+        <w:t>E[X^2]</w:t>
+      </w:r>
+      <w:r>
+        <w:t xml:space="preserve"> = </w:t>
+      </w:r>
+      <w:r>
+        <w:t>(1-p)</w:t>
+      </w:r>
+      <w:r>
+        <w:t xml:space="preserve">^2 + </w:t>
+      </w:r>
+      <w:r>
+        <w:t>1*p^2</w:t>
+      </w:r>
+      <w:r>
+        <w:t xml:space="preserve"> = 1*p = p so </w:t>
+      </w:r>
+      <w:r>
+        <w:rPr>
+          <w:b/>
+        </w:rPr>
+        <w:t>E[X^2] = E[X] = p</w:t>
+      </w:r>
+    </w:p>
+    <w:p>
+      <w:pPr>
+        <w:pStyle w:val="ListBullet"/>
+        <w:tabs>
+          <w:tab w:val="clear" w:pos="360"/>
+          <w:tab w:val="num" w:pos="720"/>
+        </w:tabs>
+        <w:ind w:left="720"/>
+      </w:pPr>
+      <w:r>
+        <w:rPr>
+          <w:b/>
+        </w:rPr>
+        <w:t xml:space="preserve">Var(X) = E[X^2] – E[X]^2 </w:t>
+      </w:r>
+      <w:r>
+        <w:t xml:space="preserve">= </w:t>
+      </w:r>
+      <w:r>
+        <w:t>10</w:t>
+      </w:r>
+      <w:r>
+        <w:t xml:space="preserve">p – </w:t>
+      </w:r>
+      <w:r>
+        <w:t>10</w:t>
+      </w:r>
+      <w:r>
+        <w:t xml:space="preserve">p^2 = </w:t>
+      </w:r>
+      <w:r>
+        <w:rPr>
+          <w:b/>
+        </w:rPr>
+        <w:t>p(1-p)</w:t>
+      </w:r>
+    </w:p>
+    <w:p>
+      <w:pPr>
+        <w:pStyle w:val="ListBullet"/>
+        <w:tabs>
+          <w:tab w:val="clear" w:pos="360"/>
+          <w:tab w:val="num" w:pos="720"/>
+        </w:tabs>
+        <w:ind w:left="720"/>
+      </w:pPr>
+      <w:r>
+        <w:t>10</w:t>
+      </w:r>
+    </w:p>
+    <w:p>
+      <w:pPr>
+        <w:pStyle w:val="ListBullet"/>
+        <w:tabs>
+          <w:tab w:val="clear" w:pos="360"/>
+          <w:tab w:val="num" w:pos="720"/>
+        </w:tabs>
+        <w:ind w:left="720"/>
+      </w:pPr>
+      <w:r>
+        <w:t>10−−√</w:t>
+      </w:r>
+    </w:p>
+    <w:p>
+      <w:pPr>
+        <w:pStyle w:val="ListBullet"/>
+        <w:tabs>
+          <w:tab w:val="clear" w:pos="360"/>
+          <w:tab w:val="num" w:pos="720"/>
+        </w:tabs>
+        <w:ind w:left="720"/>
+      </w:pPr>
+      <w:r>
+        <w:t>1</w:t>
+      </w:r>
+    </w:p>
+    <w:p>
+      <w:pPr>
+        <w:pStyle w:val="ListBullet"/>
+        <w:tabs>
+          <w:tab w:val="clear" w:pos="360"/>
+          <w:tab w:val="num" w:pos="720"/>
+        </w:tabs>
+        <w:ind w:left="720"/>
+      </w:pPr>
+      <w:r>
+        <w:t>2</w:t>
+      </w:r>
+    </w:p>
+    <w:p>
+      <w:pPr>
+        <w:pStyle w:val="ListBullet"/>
+        <w:tabs>
+          <w:tab w:val="clear" w:pos="360"/>
+          <w:tab w:val="num" w:pos="720"/>
+        </w:tabs>
+        <w:ind w:left="720"/>
+        <w:rPr>
+          <w:b/>
+          <w:strike/>
+        </w:rPr>
+      </w:pPr>
+      <w:r>
+        <w:rPr>
+          <w:b/>
+          <w:strike/>
+        </w:rPr>
+        <w:t>√</w:t>
+      </w:r>
+      <w:r>
+        <w:rPr>
+          <w:b/>
+          <w:strike/>
+        </w:rPr>
+        <w:t>2</w:t>
+      </w:r>
+      <w:r>
+        <w:rPr>
+          <w:b/>
+          <w:strike/>
+        </w:rPr>
+        <w:t xml:space="preserve"> ????</w:t>
+      </w:r>
+    </w:p>
+    <w:p>
+      <w:pPr>
+        <w:pStyle w:val="ListBullet"/>
+        <w:numPr>
+          <w:ilvl w:val="0"/>
+          <w:numId w:val="0"/>
+        </w:numPr>
+        <w:ind w:left="360"/>
+      </w:pPr>
+    </w:p>
+    <w:p>
+      <w:pPr>
+        <w:pStyle w:val="ListBullet"/>
+      </w:pPr>
+      <w:r>
+        <w:t xml:space="preserve">When at the free-throw line, a player makes at least </w:t>
+      </w:r>
+      <w:r>
+        <w:t>1</w:t>
+      </w:r>
+      <w:r>
+        <w:t xml:space="preserve"> free throw 90% of the time. 80% of the time, the player makes the </w:t>
+      </w:r>
+      <w:r>
+        <w:t>1</w:t>
+      </w:r>
+      <w:r>
+        <w:rPr>
+          <w:vertAlign w:val="superscript"/>
+        </w:rPr>
+        <w:t>st</w:t>
+      </w:r>
+      <w:r>
+        <w:t xml:space="preserve"> shot, while 70% of the time she makes both shots. Which number is closest to the conditional probability that the player makes the second shot given that she missed the first?</w:t>
+      </w:r>
+    </w:p>
+    <w:p>
+      <w:pPr>
+        <w:pStyle w:val="ListBullet"/>
+        <w:tabs>
+          <w:tab w:val="clear" w:pos="360"/>
+          <w:tab w:val="num" w:pos="720"/>
+        </w:tabs>
+        <w:ind w:left="720"/>
+        <w:rPr>
+          <w:b/>
+        </w:rPr>
+      </w:pPr>
+      <w:r>
+        <w:t>A = makes 1</w:t>
+      </w:r>
+      <w:r>
+        <w:rPr>
+          <w:vertAlign w:val="superscript"/>
+        </w:rPr>
+        <w:t>st</w:t>
+      </w:r>
+      <w:r>
+        <w:t xml:space="preserve"> shot, B = makes 2</w:t>
+      </w:r>
+      <w:r>
+        <w:rPr>
+          <w:vertAlign w:val="superscript"/>
+        </w:rPr>
+        <w:t>nd</w:t>
+      </w:r>
+      <w:r>
+        <w:t xml:space="preserve"> shot</w:t>
+      </w:r>
+      <w:r>
+        <w:rPr>
+          <w:b/>
+        </w:rPr>
+        <w:t xml:space="preserve"> </w:t>
+      </w:r>
+      <w:r>
+        <w:rPr>
+          <w:b/>
+        </w:rPr>
+        <w:sym w:font="Wingdings" w:char="F0E0"/>
+      </w:r>
+      <w:r>
+        <w:rPr>
+          <w:b/>
+        </w:rPr>
+        <w:t xml:space="preserve"> </w:t>
+      </w:r>
+      <w:r>
+        <w:t>P(A</w:t>
+      </w:r>
+      <w:r>
+        <w:rPr>
+          <w:rFonts w:ascii="Cambria Math" w:hAnsi="Cambria Math" w:cs="Cambria Math"/>
+        </w:rPr>
+        <w:t>∪</w:t>
+      </w:r>
+      <w:r>
+        <w:t>B) = .9</w:t>
+      </w:r>
+      <w:r>
+        <w:rPr>
+          <w:b/>
+        </w:rPr>
+        <w:t>, </w:t>
+      </w:r>
+      <w:r>
+        <w:t>P(A)=.8, P(A ∩ B) = .7</w:t>
+      </w:r>
+    </w:p>
+    <w:p>
+      <w:pPr>
+        <w:pStyle w:val="ListBullet"/>
+        <w:tabs>
+          <w:tab w:val="clear" w:pos="360"/>
+          <w:tab w:val="num" w:pos="720"/>
+        </w:tabs>
+        <w:ind w:left="720"/>
+      </w:pPr>
+      <w:r>
+        <w:t>Then P(B)</w:t>
+      </w:r>
+      <w:r>
+        <w:t xml:space="preserve"> </w:t>
+      </w:r>
+      <w:r>
+        <w:t>=</w:t>
+      </w:r>
+      <w:r>
+        <w:t xml:space="preserve"> </w:t>
+      </w:r>
+      <w:r>
+        <w:t>P(A</w:t>
+      </w:r>
+      <w:r>
+        <w:rPr>
+          <w:rFonts w:ascii="Cambria Math" w:hAnsi="Cambria Math" w:cs="Cambria Math"/>
+        </w:rPr>
+        <w:t>∪</w:t>
+      </w:r>
+      <w:r>
+        <w:t>B)</w:t>
+      </w:r>
+      <w:r>
+        <w:t xml:space="preserve"> </w:t>
+      </w:r>
+      <w:r>
+        <w:t>−</w:t>
+      </w:r>
+      <w:r>
+        <w:t xml:space="preserve"> </w:t>
+      </w:r>
+      <w:r>
+        <w:t>P(A)</w:t>
+      </w:r>
+      <w:r>
+        <w:t xml:space="preserve"> </w:t>
+      </w:r>
+      <w:r>
+        <w:t>+</w:t>
+      </w:r>
+      <w:r>
+        <w:t xml:space="preserve"> </w:t>
+      </w:r>
+      <w:r>
+        <w:t>P(A∩B)</w:t>
+      </w:r>
+      <w:r>
+        <w:t xml:space="preserve"> </w:t>
+      </w:r>
+      <w:r>
+        <w:t>=</w:t>
+      </w:r>
+      <w:r>
+        <w:t xml:space="preserve"> </w:t>
+      </w:r>
+      <w:r>
+        <w:t>.8</w:t>
+      </w:r>
+    </w:p>
+    <w:p>
+      <w:pPr>
+        <w:pStyle w:val="ListBullet"/>
+        <w:tabs>
+          <w:tab w:val="clear" w:pos="360"/>
+          <w:tab w:val="num" w:pos="720"/>
+        </w:tabs>
+        <w:ind w:left="720"/>
+        <w:rPr>
+          <w:strike/>
+        </w:rPr>
+      </w:pPr>
+      <w:r>
+        <w:rPr>
+          <w:strike/>
+        </w:rPr>
+        <w:t xml:space="preserve">Then P(B|Ac) = </w:t>
+      </w:r>
+      <w:r>
+        <w:rPr>
+          <w:strike/>
+        </w:rPr>
+        <w:t>(</w:t>
+      </w:r>
+      <w:r>
+        <w:rPr>
+          <w:b/>
+          <w:strike/>
+        </w:rPr>
+        <w:t>P</w:t>
+      </w:r>
+      <w:r>
+        <w:rPr>
+          <w:b/>
+          <w:strike/>
+        </w:rPr>
+        <w:t>(Ac|B)*P(A)) / P(B) = .2*.8 / .8 = .2</w:t>
+      </w:r>
+    </w:p>
+    <w:p>
+      <w:pPr>
+        <w:pStyle w:val="ListBullet"/>
+        <w:numPr>
+          <w:ilvl w:val="0"/>
+          <w:numId w:val="0"/>
+        </w:numPr>
+        <w:ind w:left="360"/>
+      </w:pPr>
+    </w:p>
+    <w:p>
+      <w:pPr>
+        <w:pStyle w:val="ListBullet"/>
+      </w:pPr>
+      <w:r>
+        <w:t>Let X1,…,Xn1 be random variables independent of Y1,…,Yn2, where both groups are iid with associated population means μ1 and μ2 and population variances σ21 and σ22, respectively. Let X¯ and Y¯ be their sample means. What is the variance of X¯−Y¯?</w:t>
+      </w:r>
+    </w:p>
+    <w:p>
+      <w:pPr>
+        <w:pStyle w:val="ListBullet"/>
+        <w:tabs>
+          <w:tab w:val="clear" w:pos="360"/>
+          <w:tab w:val="num" w:pos="720"/>
+        </w:tabs>
+        <w:ind w:left="720"/>
+      </w:pPr>
+      <w:r>
+        <w:t>σ21n1−σ22n2</w:t>
+      </w:r>
+    </w:p>
+    <w:p>
+      <w:pPr>
+        <w:pStyle w:val="ListBullet"/>
+        <w:tabs>
+          <w:tab w:val="clear" w:pos="360"/>
+          <w:tab w:val="num" w:pos="720"/>
+        </w:tabs>
+        <w:ind w:left="720"/>
+      </w:pPr>
+      <w:r>
+        <w:t>σ21+σ22</w:t>
+      </w:r>
+    </w:p>
+    <w:p>
+      <w:pPr>
+        <w:pStyle w:val="ListBullet"/>
+        <w:tabs>
+          <w:tab w:val="clear" w:pos="360"/>
+          <w:tab w:val="num" w:pos="720"/>
+        </w:tabs>
+        <w:ind w:left="720"/>
+      </w:pPr>
+      <w:r>
+        <w:t>σ21n1+σ22n2</w:t>
+      </w:r>
+    </w:p>
+    <w:p>
+      <w:pPr>
+        <w:pStyle w:val="ListBullet"/>
+        <w:tabs>
+          <w:tab w:val="clear" w:pos="360"/>
+          <w:tab w:val="num" w:pos="720"/>
+        </w:tabs>
+        <w:ind w:left="720"/>
+      </w:pPr>
+      <w:r>
+        <w:rPr>
+          <w:strike/>
+        </w:rPr>
+        <w:t>σ21−σ22</w:t>
+      </w:r>
+      <w:r>
+        <w:t xml:space="preserve"> </w:t>
+      </w:r>
+    </w:p>
+    <w:p>
+      <w:pPr>
+        <w:pStyle w:val="ListBullet"/>
+        <w:numPr>
+          <w:ilvl w:val="0"/>
+          <w:numId w:val="0"/>
+        </w:numPr>
+        <w:ind w:left="360"/>
+      </w:pPr>
+    </w:p>
+    <w:p>
+      <w:pPr>
+        <w:pStyle w:val="ListBullet"/>
+      </w:pPr>
+      <w:r>
+        <w:t>Quality control experts estimate that time (in years) until a specific electronic part from an assembly line fails follows (a specific instance of) the Pareto density, f(x)=3x4 for 1&lt;x&lt;∞. Which option is closest to the mean failure time?</w:t>
+      </w:r>
+    </w:p>
+    <w:p>
+      <w:pPr>
+        <w:pStyle w:val="ListBullet"/>
+        <w:tabs>
+          <w:tab w:val="clear" w:pos="360"/>
+          <w:tab w:val="num" w:pos="720"/>
+        </w:tabs>
+        <w:ind w:left="720"/>
+      </w:pPr>
+      <w:r>
+        <w:rPr>
+          <w:noProof/>
+        </w:rPr>
+        <w:drawing>
+          <wp:inline distT="0" distB="0" distL="0" distR="0" wp14:anchorId="3ACCC78A" wp14:editId="1BFBB3A0">
+            <wp:extent cx="1152525" cy="419100"/>
+            <wp:effectExtent l="0" t="0" r="9525" b="0"/>
+            <wp:docPr id="73" name="Picture 73"/>
+            <wp:cNvGraphicFramePr>
+              <a:graphicFrameLocks xmlns:a="http://schemas.openxmlformats.org/drawingml/2006/main" noChangeAspect="1"/>
+            </wp:cNvGraphicFramePr>
+            <a:graphic xmlns:a="http://schemas.openxmlformats.org/drawingml/2006/main">
+              <a:graphicData uri="http://schemas.openxmlformats.org/drawingml/2006/picture">
+                <pic:pic xmlns:pic="http://schemas.openxmlformats.org/drawingml/2006/picture">
+                  <pic:nvPicPr>
+                    <pic:cNvPr id="1" name=""/>
+                    <pic:cNvPicPr/>
+                  </pic:nvPicPr>
+                  <pic:blipFill>
+                    <a:blip r:embed="rId65"/>
+                    <a:stretch>
+                      <a:fillRect/>
+                    </a:stretch>
+                  </pic:blipFill>
+                  <pic:spPr>
+                    <a:xfrm>
+                      <a:off x="0" y="0"/>
+                      <a:ext cx="1152525" cy="419100"/>
+                    </a:xfrm>
+                    <a:prstGeom prst="rect">
+                      <a:avLst/>
+                    </a:prstGeom>
+                  </pic:spPr>
+                </pic:pic>
+              </a:graphicData>
+            </a:graphic>
+          </wp:inline>
+        </w:drawing>
+      </w:r>
+      <w:r>
+        <w:t xml:space="preserve"> </w:t>
+      </w:r>
+      <w:r>
+        <w:sym w:font="Wingdings" w:char="F0E8"/>
+      </w:r>
+      <w:r>
+        <w:t xml:space="preserve"> </w:t>
+      </w:r>
+      <w:r>
+        <w:rPr>
+          <w:noProof/>
+        </w:rPr>
+        <w:drawing>
+          <wp:inline distT="0" distB="0" distL="0" distR="0" wp14:anchorId="686FA8CE" wp14:editId="3E5BFAE6">
+            <wp:extent cx="1352550" cy="381000"/>
+            <wp:effectExtent l="0" t="0" r="0" b="0"/>
+            <wp:docPr id="74" name="Picture 74"/>
+            <wp:cNvGraphicFramePr>
+              <a:graphicFrameLocks xmlns:a="http://schemas.openxmlformats.org/drawingml/2006/main" noChangeAspect="1"/>
+            </wp:cNvGraphicFramePr>
+            <a:graphic xmlns:a="http://schemas.openxmlformats.org/drawingml/2006/main">
+              <a:graphicData uri="http://schemas.openxmlformats.org/drawingml/2006/picture">
+                <pic:pic xmlns:pic="http://schemas.openxmlformats.org/drawingml/2006/picture">
+                  <pic:nvPicPr>
+                    <pic:cNvPr id="1" name=""/>
+                    <pic:cNvPicPr/>
+                  </pic:nvPicPr>
+                  <pic:blipFill>
+                    <a:blip r:embed="rId66"/>
+                    <a:stretch>
+                      <a:fillRect/>
+                    </a:stretch>
+                  </pic:blipFill>
+                  <pic:spPr>
+                    <a:xfrm>
+                      <a:off x="0" y="0"/>
+                      <a:ext cx="1352550" cy="381000"/>
+                    </a:xfrm>
+                    <a:prstGeom prst="rect">
+                      <a:avLst/>
+                    </a:prstGeom>
+                  </pic:spPr>
+                </pic:pic>
+              </a:graphicData>
+            </a:graphic>
+          </wp:inline>
+        </w:drawing>
+      </w:r>
+      <w:r>
+        <w:t>years</w:t>
+      </w:r>
+    </w:p>
+    <w:p>
+      <w:pPr>
+        <w:pStyle w:val="ListBullet"/>
+        <w:numPr>
+          <w:ilvl w:val="0"/>
+          <w:numId w:val="0"/>
+        </w:numPr>
+        <w:ind w:left="360"/>
+      </w:pPr>
+    </w:p>
+    <w:p>
+      <w:pPr>
+        <w:pStyle w:val="ListBullet"/>
+      </w:pPr>
+      <w:r>
+        <w:t>Let f be a continuous density having a finite mean and μ be any number. Suppose that f(x)=f(−x) (i.e. f is symmetric about 0). Convince yourself that f(x−μ) is a valid density. What is its associated mean?</w:t>
+      </w:r>
+    </w:p>
+    <w:p>
+      <w:pPr>
+        <w:pStyle w:val="ListBullet"/>
+        <w:tabs>
+          <w:tab w:val="clear" w:pos="360"/>
+          <w:tab w:val="num" w:pos="720"/>
+        </w:tabs>
+        <w:ind w:left="720"/>
+      </w:pPr>
+      <w:r>
+        <w:t>μ</w:t>
+      </w:r>
+    </w:p>
+    <w:p>
+      <w:pPr>
+        <w:pStyle w:val="ListBullet"/>
+        <w:tabs>
+          <w:tab w:val="clear" w:pos="360"/>
+          <w:tab w:val="num" w:pos="720"/>
+        </w:tabs>
+        <w:ind w:left="720"/>
+      </w:pPr>
+      <w:r>
+        <w:t>It can't be ascertained.</w:t>
+      </w:r>
+    </w:p>
+    <w:p>
+      <w:pPr>
+        <w:pStyle w:val="ListBullet"/>
+        <w:tabs>
+          <w:tab w:val="clear" w:pos="360"/>
+          <w:tab w:val="num" w:pos="720"/>
+        </w:tabs>
+        <w:ind w:left="720"/>
+      </w:pPr>
+      <w:r>
+        <w:t>1</w:t>
+      </w:r>
+    </w:p>
+    <w:p>
+      <w:pPr>
+        <w:pStyle w:val="ListBullet"/>
+        <w:numPr>
+          <w:ilvl w:val="0"/>
+          <w:numId w:val="0"/>
+        </w:numPr>
+        <w:ind w:left="720"/>
+      </w:pPr>
+    </w:p>
+    <w:p>
+      <w:pPr>
+        <w:pStyle w:val="ListBullet"/>
+      </w:pPr>
+      <w:r>
+        <w:t>Suppose that f be a mean 0 density having variance 1. What is the variance associated with the density</w:t>
+      </w:r>
+      <w:r>
+        <w:t xml:space="preserve"> </w:t>
+      </w:r>
+      <w:r>
+        <w:t>g(x)=f(x/σ)/σ?</w:t>
+      </w:r>
+    </w:p>
+    <w:p>
+      <w:pPr>
+        <w:pStyle w:val="ListBullet"/>
+        <w:tabs>
+          <w:tab w:val="clear" w:pos="360"/>
+          <w:tab w:val="num" w:pos="720"/>
+        </w:tabs>
+        <w:ind w:left="720"/>
+      </w:pPr>
+      <w:r>
+        <w:t>1/σ2</w:t>
+      </w:r>
+    </w:p>
+    <w:p>
+      <w:pPr>
+        <w:pStyle w:val="ListBullet"/>
+        <w:tabs>
+          <w:tab w:val="clear" w:pos="360"/>
+          <w:tab w:val="num" w:pos="720"/>
+        </w:tabs>
+        <w:ind w:left="720"/>
+      </w:pPr>
+      <w:r>
+        <w:t>σ</w:t>
+      </w:r>
+    </w:p>
+    <w:p>
+      <w:pPr>
+        <w:pStyle w:val="ListBullet"/>
+        <w:tabs>
+          <w:tab w:val="clear" w:pos="360"/>
+          <w:tab w:val="num" w:pos="720"/>
+        </w:tabs>
+        <w:ind w:left="720"/>
+      </w:pPr>
+      <w:r>
+        <w:t>σ2</w:t>
+      </w:r>
+    </w:p>
+    <w:p>
+      <w:pPr>
+        <w:pStyle w:val="ListBullet"/>
+        <w:tabs>
+          <w:tab w:val="clear" w:pos="360"/>
+          <w:tab w:val="num" w:pos="720"/>
+        </w:tabs>
+        <w:ind w:left="720"/>
+      </w:pPr>
+      <w:r>
+        <w:t>1</w:t>
+      </w:r>
+    </w:p>
+    <w:p>
+      <w:pPr>
+        <w:pStyle w:val="ListBullet"/>
+        <w:numPr>
+          <w:ilvl w:val="0"/>
+          <w:numId w:val="0"/>
+        </w:numPr>
+        <w:ind w:left="360"/>
+      </w:pPr>
+    </w:p>
+    <w:p>
+      <w:pPr>
+        <w:pStyle w:val="ListBullet"/>
+      </w:pPr>
+      <w:r>
+        <w:lastRenderedPageBreak/>
+        <w:t>If X and Y are mean 0, variance 1 independent random variables, what is E[X2Y2]?</w:t>
+      </w:r>
+    </w:p>
+    <w:p>
+      <w:pPr>
+        <w:pStyle w:val="ListBullet"/>
+        <w:tabs>
+          <w:tab w:val="clear" w:pos="360"/>
+          <w:tab w:val="num" w:pos="720"/>
+        </w:tabs>
+        <w:ind w:left="720"/>
+      </w:pPr>
+      <w:r>
+        <w:t>1/2</w:t>
+      </w:r>
+    </w:p>
+    <w:p>
+      <w:pPr>
+        <w:pStyle w:val="ListBullet"/>
+        <w:tabs>
+          <w:tab w:val="clear" w:pos="360"/>
+          <w:tab w:val="num" w:pos="720"/>
+        </w:tabs>
+        <w:ind w:left="720"/>
+      </w:pPr>
+      <w:r>
+        <w:t>It cannot be calculated.</w:t>
+      </w:r>
       <w:bookmarkStart w:id="0" w:name="_GoBack"/>
       <w:bookmarkEnd w:id="0"/>
     </w:p>
-    <w:p/>
+    <w:p>
+      <w:pPr>
+        <w:pStyle w:val="ListBullet"/>
+        <w:tabs>
+          <w:tab w:val="clear" w:pos="360"/>
+          <w:tab w:val="num" w:pos="720"/>
+        </w:tabs>
+        <w:ind w:left="720"/>
+      </w:pPr>
+      <w:r>
+        <w:t>2</w:t>
+      </w:r>
+    </w:p>
+    <w:p>
+      <w:pPr>
+        <w:pStyle w:val="ListBullet"/>
+        <w:tabs>
+          <w:tab w:val="clear" w:pos="360"/>
+          <w:tab w:val="num" w:pos="720"/>
+        </w:tabs>
+        <w:ind w:left="720"/>
+      </w:pPr>
+      <w:r>
+        <w:t>1</w:t>
+      </w:r>
+    </w:p>
+    <w:p>
+      <w:pPr>
+        <w:pStyle w:val="ListBullet"/>
+        <w:numPr>
+          <w:ilvl w:val="0"/>
+          <w:numId w:val="0"/>
+        </w:numPr>
+        <w:ind w:left="360"/>
+      </w:pPr>
+    </w:p>
     <w:sectPr>
       <w:pgSz w:w="12240" w:h="15840"/>
       <w:pgMar w:top="1440" w:right="1440" w:bottom="1440" w:left="1440" w:header="720" w:footer="720" w:gutter="0"/>
@@ -4001,6 +7092,32 @@
 
 <file path=word/numbering.xml><?xml version="1.0" encoding="utf-8"?>
 <w:numbering xmlns:wpc="http://schemas.microsoft.com/office/word/2010/wordprocessingCanvas" xmlns:mc="http://schemas.openxmlformats.org/markup-compatibility/2006" xmlns:o="urn:schemas-microsoft-com:office:office" xmlns:r="http://schemas.openxmlformats.org/officeDocument/2006/relationships" xmlns:m="http://schemas.openxmlformats.org/officeDocument/2006/math" xmlns:v="urn:schemas-microsoft-com:vml" xmlns:wp14="http://schemas.microsoft.com/office/word/2010/wordprocessingDrawing" xmlns:wp="http://schemas.openxmlformats.org/drawingml/2006/wordprocessingDrawing" xmlns:w10="urn:schemas-microsoft-com:office:word" xmlns:w="http://schemas.openxmlformats.org/wordprocessingml/2006/main" xmlns:w14="http://schemas.microsoft.com/office/word/2010/wordml" xmlns:w15="http://schemas.microsoft.com/office/word/2012/wordml" xmlns:wpg="http://schemas.microsoft.com/office/word/2010/wordprocessingGroup" xmlns:wpi="http://schemas.microsoft.com/office/word/2010/wordprocessingInk" xmlns:wne="http://schemas.microsoft.com/office/word/2006/wordml" xmlns:wps="http://schemas.microsoft.com/office/word/2010/wordprocessingShape" mc:Ignorable="w14 w15 wp14">
+  <w:numPicBullet w:numPicBulletId="0">
+    <w:pict>
+      <v:shapetype id="_x0000_t75" coordsize="21600,21600" o:spt="75" o:preferrelative="t" path="m@4@5l@4@11@9@11@9@5xe" filled="f" stroked="f">
+        <v:stroke joinstyle="miter"/>
+        <v:formulas>
+          <v:f eqn="if lineDrawn pixelLineWidth 0"/>
+          <v:f eqn="sum @0 1 0"/>
+          <v:f eqn="sum 0 0 @1"/>
+          <v:f eqn="prod @2 1 2"/>
+          <v:f eqn="prod @3 21600 pixelWidth"/>
+          <v:f eqn="prod @3 21600 pixelHeight"/>
+          <v:f eqn="sum @0 0 1"/>
+          <v:f eqn="prod @6 1 2"/>
+          <v:f eqn="prod @7 21600 pixelWidth"/>
+          <v:f eqn="sum @8 21600 0"/>
+          <v:f eqn="prod @7 21600 pixelHeight"/>
+          <v:f eqn="sum @10 21600 0"/>
+        </v:formulas>
+        <v:path o:extrusionok="f" gradientshapeok="t" o:connecttype="rect"/>
+        <o:lock v:ext="edit" aspectratio="t"/>
+      </v:shapetype>
+      <v:shape id="_x0000_i1063" type="#_x0000_t75" style="width:32.25pt;height:13.5pt;visibility:visible;mso-wrap-style:square" o:bullet="t">
+        <v:imagedata r:id="rId1" o:title=""/>
+      </v:shape>
+    </w:pict>
+  </w:numPicBullet>
   <w:abstractNum w:abstractNumId="0" w15:restartNumberingAfterBreak="0">
     <w:nsid w:val="FFFFFF89"/>
     <w:multiLevelType w:val="singleLevel"/>

</xml_diff>